<commit_message>
Updated use cases and descriptions
</commit_message>
<xml_diff>
--- a/Report.docx
+++ b/Report.docx
@@ -35,9 +35,9 @@
           <w:noProof/>
         </w:rPr>
         <w:drawing>
-          <wp:inline distT="0" distB="0" distL="0" distR="0" wp14:anchorId="6B29BBE3" wp14:editId="186DEB20">
-            <wp:extent cx="4215000" cy="5873262"/>
-            <wp:effectExtent l="0" t="0" r="0" b="0"/>
+          <wp:inline distT="0" distB="0" distL="0" distR="0" wp14:anchorId="0820591B" wp14:editId="2168B601">
+            <wp:extent cx="4438650" cy="6182995"/>
+            <wp:effectExtent l="0" t="0" r="0" b="8255"/>
             <wp:docPr id="2" name="Picture 2"/>
             <wp:cNvGraphicFramePr>
               <a:graphicFrameLocks xmlns:a="http://schemas.openxmlformats.org/drawingml/2006/main" noChangeAspect="1"/>
@@ -67,7 +67,7 @@
                   <pic:spPr bwMode="auto">
                     <a:xfrm>
                       <a:off x="0" y="0"/>
-                      <a:ext cx="4221618" cy="5882483"/>
+                      <a:ext cx="4438650" cy="6182995"/>
                     </a:xfrm>
                     <a:prstGeom prst="rect">
                       <a:avLst/>

</xml_diff>

<commit_message>
Implementation of classes and methods
</commit_message>
<xml_diff>
--- a/Report.docx
+++ b/Report.docx
@@ -52,7 +52,7 @@
                     </pic:cNvPicPr>
                   </pic:nvPicPr>
                   <pic:blipFill>
-                    <a:blip r:embed="rId4">
+                    <a:blip r:embed="rId5">
                       <a:extLst>
                         <a:ext uri="{28A0092B-C50C-407E-A947-70E740481C1C}">
                           <a14:useLocalDpi xmlns:a14="http://schemas.microsoft.com/office/drawing/2010/main" val="0"/>
@@ -87,10 +87,1513 @@
     <w:p/>
     <w:p>
       <w:pPr>
+        <w:jc w:val="center"/>
+        <w:rPr>
+          <w:b/>
+          <w:bCs/>
+          <w:sz w:val="28"/>
+          <w:szCs w:val="28"/>
+        </w:rPr>
+      </w:pPr>
+      <w:r>
+        <w:rPr>
+          <w:b/>
+          <w:bCs/>
+          <w:sz w:val="28"/>
+          <w:szCs w:val="28"/>
+        </w:rPr>
+        <w:lastRenderedPageBreak/>
+        <w:t xml:space="preserve">Use Case: </w:t>
+      </w:r>
+      <w:r>
+        <w:rPr>
+          <w:b/>
+          <w:bCs/>
+          <w:sz w:val="28"/>
+          <w:szCs w:val="28"/>
+        </w:rPr>
+        <w:t>Register</w:t>
+      </w:r>
+    </w:p>
+    <w:p>
+      <w:pPr>
+        <w:spacing w:line="240" w:lineRule="auto"/>
+        <w:rPr>
+          <w:sz w:val="24"/>
+          <w:szCs w:val="24"/>
+        </w:rPr>
+      </w:pPr>
+      <w:r>
+        <w:rPr>
+          <w:sz w:val="24"/>
+          <w:szCs w:val="24"/>
+        </w:rPr>
+        <w:t>Section: Main</w:t>
+      </w:r>
+    </w:p>
+    <w:p>
+      <w:pPr>
+        <w:spacing w:line="240" w:lineRule="auto"/>
+        <w:rPr>
+          <w:sz w:val="24"/>
+          <w:szCs w:val="24"/>
+        </w:rPr>
+      </w:pPr>
+      <w:r>
+        <w:rPr>
+          <w:sz w:val="24"/>
+          <w:szCs w:val="24"/>
+        </w:rPr>
+        <w:t xml:space="preserve">System: </w:t>
+      </w:r>
+      <w:r>
+        <w:rPr>
+          <w:sz w:val="24"/>
+          <w:szCs w:val="24"/>
+        </w:rPr>
+        <w:t>Personalized News Recommendation System</w:t>
+      </w:r>
+    </w:p>
+    <w:p>
+      <w:pPr>
+        <w:spacing w:line="240" w:lineRule="auto"/>
+        <w:rPr>
+          <w:sz w:val="24"/>
+          <w:szCs w:val="24"/>
+        </w:rPr>
+      </w:pPr>
+      <w:r>
+        <w:rPr>
+          <w:sz w:val="24"/>
+          <w:szCs w:val="24"/>
+        </w:rPr>
+        <w:t xml:space="preserve">Actor(s): </w:t>
+      </w:r>
+      <w:r>
+        <w:rPr>
+          <w:sz w:val="24"/>
+          <w:szCs w:val="24"/>
+        </w:rPr>
+        <w:t>User</w:t>
+      </w:r>
+    </w:p>
+    <w:p>
+      <w:pPr>
+        <w:spacing w:line="240" w:lineRule="auto"/>
+        <w:rPr>
+          <w:sz w:val="24"/>
+          <w:szCs w:val="24"/>
+        </w:rPr>
+      </w:pPr>
+      <w:r>
+        <w:rPr>
+          <w:sz w:val="24"/>
+          <w:szCs w:val="24"/>
+        </w:rPr>
+        <w:t xml:space="preserve">Purpose: </w:t>
+      </w:r>
+      <w:r>
+        <w:rPr>
+          <w:sz w:val="24"/>
+          <w:szCs w:val="24"/>
+        </w:rPr>
+        <w:t>To allow a new user to create an account in the system.</w:t>
+      </w:r>
+    </w:p>
+    <w:p>
+      <w:pPr>
+        <w:spacing w:line="240" w:lineRule="auto"/>
+        <w:rPr>
+          <w:sz w:val="24"/>
+          <w:szCs w:val="24"/>
+        </w:rPr>
+      </w:pPr>
+      <w:r>
+        <w:rPr>
+          <w:sz w:val="24"/>
+          <w:szCs w:val="24"/>
+        </w:rPr>
+        <w:t xml:space="preserve">Overview: </w:t>
+      </w:r>
+      <w:r>
+        <w:rPr>
+          <w:sz w:val="24"/>
+          <w:szCs w:val="24"/>
+        </w:rPr>
+        <w:t>A new user enters their username, email, password and the data is validated and stored, then the user is given a confirmation about their registration.</w:t>
+      </w:r>
+    </w:p>
+    <w:p>
+      <w:pPr>
+        <w:spacing w:line="240" w:lineRule="auto"/>
+        <w:rPr>
+          <w:sz w:val="24"/>
+          <w:szCs w:val="24"/>
+        </w:rPr>
+      </w:pPr>
+      <w:r>
+        <w:rPr>
+          <w:sz w:val="24"/>
+          <w:szCs w:val="24"/>
+        </w:rPr>
+        <w:t xml:space="preserve">Pre conditions: </w:t>
+      </w:r>
+      <w:r>
+        <w:rPr>
+          <w:sz w:val="24"/>
+          <w:szCs w:val="24"/>
+        </w:rPr>
+        <w:t>The user is a new user previously unregistered.</w:t>
+      </w:r>
+    </w:p>
+    <w:p/>
+    <w:p>
+      <w:pPr>
+        <w:rPr>
+          <w:b/>
+          <w:bCs/>
+          <w:sz w:val="24"/>
+          <w:szCs w:val="24"/>
+        </w:rPr>
+      </w:pPr>
+      <w:r>
+        <w:rPr>
+          <w:b/>
+          <w:bCs/>
+          <w:sz w:val="24"/>
+          <w:szCs w:val="24"/>
+        </w:rPr>
+        <w:t>Typical Course of Events</w:t>
+      </w:r>
+    </w:p>
+    <w:tbl>
+      <w:tblPr>
+        <w:tblStyle w:val="TableGrid"/>
+        <w:tblW w:w="0" w:type="auto"/>
+        <w:tblLook w:val="04A0" w:firstRow="1" w:lastRow="0" w:firstColumn="1" w:lastColumn="0" w:noHBand="0" w:noVBand="1"/>
+      </w:tblPr>
+      <w:tblGrid>
+        <w:gridCol w:w="4675"/>
+        <w:gridCol w:w="4675"/>
+      </w:tblGrid>
+      <w:tr>
+        <w:tc>
+          <w:tcPr>
+            <w:tcW w:w="4675" w:type="dxa"/>
+          </w:tcPr>
+          <w:p>
+            <w:r>
+              <w:t>Actor Action</w:t>
+            </w:r>
+          </w:p>
+        </w:tc>
+        <w:tc>
+          <w:tcPr>
+            <w:tcW w:w="4675" w:type="dxa"/>
+          </w:tcPr>
+          <w:p>
+            <w:r>
+              <w:t>System Response</w:t>
+            </w:r>
+          </w:p>
+        </w:tc>
+      </w:tr>
+      <w:tr>
+        <w:tc>
+          <w:tcPr>
+            <w:tcW w:w="4675" w:type="dxa"/>
+          </w:tcPr>
+          <w:p>
+            <w:pPr>
+              <w:pStyle w:val="ListParagraph"/>
+              <w:numPr>
+                <w:ilvl w:val="0"/>
+                <w:numId w:val="2"/>
+              </w:numPr>
+            </w:pPr>
+            <w:r>
+              <w:t>Chooses to register.</w:t>
+            </w:r>
+          </w:p>
+        </w:tc>
+        <w:tc>
+          <w:tcPr>
+            <w:tcW w:w="4675" w:type="dxa"/>
+          </w:tcPr>
+          <w:p>
+            <w:pPr>
+              <w:pStyle w:val="ListParagraph"/>
+              <w:ind w:left="360"/>
+            </w:pPr>
+          </w:p>
+        </w:tc>
+      </w:tr>
+      <w:tr>
+        <w:tc>
+          <w:tcPr>
+            <w:tcW w:w="4675" w:type="dxa"/>
+          </w:tcPr>
+          <w:p>
+            <w:pPr>
+              <w:pStyle w:val="ListParagraph"/>
+              <w:ind w:left="360"/>
+            </w:pPr>
+          </w:p>
+        </w:tc>
+        <w:tc>
+          <w:tcPr>
+            <w:tcW w:w="4675" w:type="dxa"/>
+          </w:tcPr>
+          <w:p>
+            <w:pPr>
+              <w:pStyle w:val="ListParagraph"/>
+              <w:numPr>
+                <w:ilvl w:val="0"/>
+                <w:numId w:val="2"/>
+              </w:numPr>
+            </w:pPr>
+            <w:r>
+              <w:t>Prompts user for necessary details.</w:t>
+            </w:r>
+          </w:p>
+        </w:tc>
+      </w:tr>
+      <w:tr>
+        <w:tc>
+          <w:tcPr>
+            <w:tcW w:w="4675" w:type="dxa"/>
+          </w:tcPr>
+          <w:p>
+            <w:pPr>
+              <w:pStyle w:val="ListParagraph"/>
+              <w:numPr>
+                <w:ilvl w:val="0"/>
+                <w:numId w:val="2"/>
+              </w:numPr>
+            </w:pPr>
+            <w:r>
+              <w:t>Enters new username.</w:t>
+            </w:r>
+          </w:p>
+        </w:tc>
+        <w:tc>
+          <w:tcPr>
+            <w:tcW w:w="4675" w:type="dxa"/>
+          </w:tcPr>
+          <w:p/>
+        </w:tc>
+      </w:tr>
+      <w:tr>
+        <w:tc>
+          <w:tcPr>
+            <w:tcW w:w="4675" w:type="dxa"/>
+          </w:tcPr>
+          <w:p>
+            <w:pPr>
+              <w:pStyle w:val="ListParagraph"/>
+              <w:numPr>
+                <w:ilvl w:val="0"/>
+                <w:numId w:val="2"/>
+              </w:numPr>
+            </w:pPr>
+            <w:r>
+              <w:t>Enters new password.</w:t>
+            </w:r>
+          </w:p>
+        </w:tc>
+        <w:tc>
+          <w:tcPr>
+            <w:tcW w:w="4675" w:type="dxa"/>
+          </w:tcPr>
+          <w:p>
+            <w:pPr>
+              <w:pStyle w:val="ListParagraph"/>
+              <w:ind w:left="360"/>
+            </w:pPr>
+          </w:p>
+        </w:tc>
+      </w:tr>
+      <w:tr>
+        <w:tc>
+          <w:tcPr>
+            <w:tcW w:w="4675" w:type="dxa"/>
+          </w:tcPr>
+          <w:p>
+            <w:pPr>
+              <w:pStyle w:val="ListParagraph"/>
+              <w:ind w:left="360"/>
+            </w:pPr>
+          </w:p>
+        </w:tc>
+        <w:tc>
+          <w:tcPr>
+            <w:tcW w:w="4675" w:type="dxa"/>
+          </w:tcPr>
+          <w:p>
+            <w:pPr>
+              <w:pStyle w:val="ListParagraph"/>
+              <w:numPr>
+                <w:ilvl w:val="0"/>
+                <w:numId w:val="2"/>
+              </w:numPr>
+            </w:pPr>
+            <w:r>
+              <w:t>Creates new user account and stores the information.</w:t>
+            </w:r>
+          </w:p>
+        </w:tc>
+      </w:tr>
+      <w:tr>
+        <w:tc>
+          <w:tcPr>
+            <w:tcW w:w="4675" w:type="dxa"/>
+          </w:tcPr>
+          <w:p/>
+        </w:tc>
+        <w:tc>
+          <w:tcPr>
+            <w:tcW w:w="4675" w:type="dxa"/>
+          </w:tcPr>
+          <w:p>
+            <w:pPr>
+              <w:pStyle w:val="ListParagraph"/>
+              <w:numPr>
+                <w:ilvl w:val="0"/>
+                <w:numId w:val="2"/>
+              </w:numPr>
+            </w:pPr>
+            <w:r>
+              <w:t>Confirms successful registration.</w:t>
+            </w:r>
+          </w:p>
+        </w:tc>
+      </w:tr>
+      <w:tr>
+        <w:tc>
+          <w:tcPr>
+            <w:tcW w:w="4675" w:type="dxa"/>
+          </w:tcPr>
+          <w:p>
+            <w:pPr>
+              <w:pStyle w:val="ListParagraph"/>
+              <w:ind w:left="360"/>
+            </w:pPr>
+          </w:p>
+        </w:tc>
+        <w:tc>
+          <w:tcPr>
+            <w:tcW w:w="4675" w:type="dxa"/>
+          </w:tcPr>
+          <w:p>
+            <w:pPr>
+              <w:pStyle w:val="ListParagraph"/>
+              <w:numPr>
+                <w:ilvl w:val="0"/>
+                <w:numId w:val="2"/>
+              </w:numPr>
+            </w:pPr>
+            <w:r>
+              <w:t>Notify the user that they can login.</w:t>
+            </w:r>
+          </w:p>
+        </w:tc>
+      </w:tr>
+    </w:tbl>
+    <w:p/>
+    <w:p>
+      <w:pPr>
+        <w:rPr>
+          <w:b/>
+          <w:bCs/>
+          <w:sz w:val="24"/>
+          <w:szCs w:val="24"/>
+        </w:rPr>
+      </w:pPr>
+      <w:r>
+        <w:rPr>
+          <w:b/>
+          <w:bCs/>
+          <w:sz w:val="24"/>
+          <w:szCs w:val="24"/>
+        </w:rPr>
+        <w:t>Alternative Courses</w:t>
+      </w:r>
+    </w:p>
+    <w:p>
+      <w:pPr>
+        <w:pStyle w:val="ListParagraph"/>
+        <w:numPr>
+          <w:ilvl w:val="0"/>
+          <w:numId w:val="1"/>
+        </w:numPr>
+      </w:pPr>
+      <w:r>
+        <w:t>If a user enters a username that is already used by another user, the system prompts for a new username.</w:t>
+      </w:r>
+    </w:p>
+    <w:p>
+      <w:pPr>
+        <w:pStyle w:val="ListParagraph"/>
+        <w:numPr>
+          <w:ilvl w:val="0"/>
+          <w:numId w:val="1"/>
+        </w:numPr>
+      </w:pPr>
+      <w:r>
+        <w:t>If the username or/and password is invalid, the data is re-prompted until valid details are entered.</w:t>
+      </w:r>
+    </w:p>
+    <w:p/>
+    <w:p>
+      <w:pPr>
+        <w:jc w:val="center"/>
+        <w:rPr>
+          <w:b/>
+          <w:bCs/>
+          <w:sz w:val="28"/>
+          <w:szCs w:val="28"/>
+        </w:rPr>
+      </w:pPr>
+    </w:p>
+    <w:p>
+      <w:pPr>
+        <w:jc w:val="center"/>
+        <w:rPr>
+          <w:b/>
+          <w:bCs/>
+          <w:sz w:val="28"/>
+          <w:szCs w:val="28"/>
+        </w:rPr>
+      </w:pPr>
+    </w:p>
+    <w:p>
+      <w:pPr>
+        <w:jc w:val="center"/>
+        <w:rPr>
+          <w:b/>
+          <w:bCs/>
+          <w:sz w:val="28"/>
+          <w:szCs w:val="28"/>
+        </w:rPr>
+      </w:pPr>
+    </w:p>
+    <w:p>
+      <w:pPr>
+        <w:jc w:val="center"/>
+        <w:rPr>
+          <w:b/>
+          <w:bCs/>
+          <w:sz w:val="28"/>
+          <w:szCs w:val="28"/>
+        </w:rPr>
+      </w:pPr>
+    </w:p>
+    <w:p>
+      <w:pPr>
+        <w:jc w:val="center"/>
+        <w:rPr>
+          <w:b/>
+          <w:bCs/>
+          <w:sz w:val="28"/>
+          <w:szCs w:val="28"/>
+        </w:rPr>
+      </w:pPr>
+    </w:p>
+    <w:p>
+      <w:pPr>
+        <w:jc w:val="center"/>
+        <w:rPr>
+          <w:b/>
+          <w:bCs/>
+          <w:sz w:val="28"/>
+          <w:szCs w:val="28"/>
+        </w:rPr>
+      </w:pPr>
+    </w:p>
+    <w:p>
+      <w:pPr>
+        <w:jc w:val="center"/>
+        <w:rPr>
+          <w:b/>
+          <w:bCs/>
+          <w:sz w:val="28"/>
+          <w:szCs w:val="28"/>
+        </w:rPr>
+      </w:pPr>
+      <w:r>
+        <w:rPr>
+          <w:b/>
+          <w:bCs/>
+          <w:sz w:val="28"/>
+          <w:szCs w:val="28"/>
+        </w:rPr>
+        <w:t>Use Case:</w:t>
+      </w:r>
+      <w:r>
+        <w:rPr>
+          <w:b/>
+          <w:bCs/>
+          <w:sz w:val="28"/>
+          <w:szCs w:val="28"/>
+        </w:rPr>
+        <w:t xml:space="preserve"> Browse Articles</w:t>
+      </w:r>
+    </w:p>
+    <w:p>
+      <w:pPr>
+        <w:spacing w:line="240" w:lineRule="auto"/>
+        <w:rPr>
+          <w:sz w:val="24"/>
+          <w:szCs w:val="24"/>
+        </w:rPr>
+      </w:pPr>
+      <w:r>
+        <w:rPr>
+          <w:sz w:val="24"/>
+          <w:szCs w:val="24"/>
+        </w:rPr>
+        <w:t>Section: Main</w:t>
+      </w:r>
+    </w:p>
+    <w:p>
+      <w:pPr>
+        <w:spacing w:line="240" w:lineRule="auto"/>
+        <w:rPr>
+          <w:sz w:val="24"/>
+          <w:szCs w:val="24"/>
+        </w:rPr>
+      </w:pPr>
+      <w:r>
+        <w:rPr>
+          <w:sz w:val="24"/>
+          <w:szCs w:val="24"/>
+        </w:rPr>
+        <w:t xml:space="preserve">System: </w:t>
+      </w:r>
+      <w:r>
+        <w:rPr>
+          <w:sz w:val="24"/>
+          <w:szCs w:val="24"/>
+        </w:rPr>
+        <w:t>Personalized News Recommendation System</w:t>
+      </w:r>
+    </w:p>
+    <w:p>
+      <w:pPr>
+        <w:spacing w:line="240" w:lineRule="auto"/>
+        <w:rPr>
+          <w:sz w:val="24"/>
+          <w:szCs w:val="24"/>
+        </w:rPr>
+      </w:pPr>
+      <w:r>
+        <w:rPr>
+          <w:sz w:val="24"/>
+          <w:szCs w:val="24"/>
+        </w:rPr>
+        <w:t xml:space="preserve">Actor(s): </w:t>
+      </w:r>
+      <w:r>
+        <w:rPr>
+          <w:sz w:val="24"/>
+          <w:szCs w:val="24"/>
+        </w:rPr>
+        <w:t>User</w:t>
+      </w:r>
+    </w:p>
+    <w:p>
+      <w:pPr>
+        <w:spacing w:line="240" w:lineRule="auto"/>
+        <w:rPr>
+          <w:sz w:val="24"/>
+          <w:szCs w:val="24"/>
+        </w:rPr>
+      </w:pPr>
+      <w:r>
+        <w:rPr>
+          <w:sz w:val="24"/>
+          <w:szCs w:val="24"/>
+        </w:rPr>
+        <w:t xml:space="preserve">Purpose: </w:t>
+      </w:r>
+      <w:r>
+        <w:rPr>
+          <w:sz w:val="24"/>
+          <w:szCs w:val="24"/>
+        </w:rPr>
+        <w:t>To allow users to browse or search for articles by category.</w:t>
+      </w:r>
+    </w:p>
+    <w:p>
+      <w:pPr>
+        <w:spacing w:line="240" w:lineRule="auto"/>
+        <w:rPr>
+          <w:sz w:val="24"/>
+          <w:szCs w:val="24"/>
+        </w:rPr>
+      </w:pPr>
+      <w:r>
+        <w:rPr>
+          <w:sz w:val="24"/>
+          <w:szCs w:val="24"/>
+        </w:rPr>
+        <w:t xml:space="preserve">Overview: </w:t>
+      </w:r>
+      <w:r>
+        <w:rPr>
+          <w:sz w:val="24"/>
+          <w:szCs w:val="24"/>
+        </w:rPr>
+        <w:t>A user can view all available articles or use filters to find articles of a specific category.</w:t>
+      </w:r>
+    </w:p>
+    <w:p>
+      <w:pPr>
+        <w:spacing w:line="240" w:lineRule="auto"/>
+        <w:rPr>
+          <w:sz w:val="24"/>
+          <w:szCs w:val="24"/>
+        </w:rPr>
+      </w:pPr>
+      <w:r>
+        <w:rPr>
+          <w:sz w:val="24"/>
+          <w:szCs w:val="24"/>
+        </w:rPr>
+        <w:t xml:space="preserve">Pre conditions: </w:t>
+      </w:r>
+      <w:r>
+        <w:rPr>
+          <w:sz w:val="24"/>
+          <w:szCs w:val="24"/>
+        </w:rPr>
+        <w:t>The user is already registered and has logged into the system.</w:t>
+      </w:r>
+    </w:p>
+    <w:p/>
+    <w:p>
+      <w:pPr>
+        <w:rPr>
+          <w:b/>
+          <w:bCs/>
+          <w:sz w:val="24"/>
+          <w:szCs w:val="24"/>
+        </w:rPr>
+      </w:pPr>
+      <w:r>
+        <w:rPr>
+          <w:b/>
+          <w:bCs/>
+          <w:sz w:val="24"/>
+          <w:szCs w:val="24"/>
+        </w:rPr>
+        <w:t>Typical Course of Events</w:t>
+      </w:r>
+    </w:p>
+    <w:tbl>
+      <w:tblPr>
+        <w:tblStyle w:val="TableGrid"/>
+        <w:tblW w:w="0" w:type="auto"/>
+        <w:tblLook w:val="04A0" w:firstRow="1" w:lastRow="0" w:firstColumn="1" w:lastColumn="0" w:noHBand="0" w:noVBand="1"/>
+      </w:tblPr>
+      <w:tblGrid>
+        <w:gridCol w:w="4675"/>
+        <w:gridCol w:w="4675"/>
+      </w:tblGrid>
+      <w:tr>
+        <w:tc>
+          <w:tcPr>
+            <w:tcW w:w="4675" w:type="dxa"/>
+          </w:tcPr>
+          <w:p>
+            <w:r>
+              <w:t>Actor Action</w:t>
+            </w:r>
+          </w:p>
+        </w:tc>
+        <w:tc>
+          <w:tcPr>
+            <w:tcW w:w="4675" w:type="dxa"/>
+          </w:tcPr>
+          <w:p>
+            <w:r>
+              <w:t>System Response</w:t>
+            </w:r>
+          </w:p>
+        </w:tc>
+      </w:tr>
+      <w:tr>
+        <w:tc>
+          <w:tcPr>
+            <w:tcW w:w="4675" w:type="dxa"/>
+          </w:tcPr>
+          <w:p>
+            <w:pPr>
+              <w:pStyle w:val="ListParagraph"/>
+              <w:numPr>
+                <w:ilvl w:val="0"/>
+                <w:numId w:val="3"/>
+              </w:numPr>
+            </w:pPr>
+            <w:r>
+              <w:t>Chooses to browse articles.</w:t>
+            </w:r>
+          </w:p>
+        </w:tc>
+        <w:tc>
+          <w:tcPr>
+            <w:tcW w:w="4675" w:type="dxa"/>
+          </w:tcPr>
+          <w:p>
+            <w:pPr>
+              <w:pStyle w:val="ListParagraph"/>
+              <w:ind w:left="360"/>
+            </w:pPr>
+          </w:p>
+        </w:tc>
+      </w:tr>
+      <w:tr>
+        <w:tc>
+          <w:tcPr>
+            <w:tcW w:w="4675" w:type="dxa"/>
+          </w:tcPr>
+          <w:p>
+            <w:pPr>
+              <w:pStyle w:val="ListParagraph"/>
+              <w:ind w:left="360"/>
+            </w:pPr>
+          </w:p>
+        </w:tc>
+        <w:tc>
+          <w:tcPr>
+            <w:tcW w:w="4675" w:type="dxa"/>
+          </w:tcPr>
+          <w:p>
+            <w:pPr>
+              <w:pStyle w:val="ListParagraph"/>
+              <w:numPr>
+                <w:ilvl w:val="0"/>
+                <w:numId w:val="3"/>
+              </w:numPr>
+            </w:pPr>
+            <w:r>
+              <w:t>Display all articles.</w:t>
+            </w:r>
+          </w:p>
+        </w:tc>
+      </w:tr>
+      <w:tr>
+        <w:tc>
+          <w:tcPr>
+            <w:tcW w:w="4675" w:type="dxa"/>
+          </w:tcPr>
+          <w:p>
+            <w:pPr>
+              <w:pStyle w:val="ListParagraph"/>
+              <w:numPr>
+                <w:ilvl w:val="0"/>
+                <w:numId w:val="3"/>
+              </w:numPr>
+            </w:pPr>
+            <w:r>
+              <w:t>Select filters.</w:t>
+            </w:r>
+          </w:p>
+        </w:tc>
+        <w:tc>
+          <w:tcPr>
+            <w:tcW w:w="4675" w:type="dxa"/>
+          </w:tcPr>
+          <w:p>
+            <w:pPr>
+              <w:pStyle w:val="ListParagraph"/>
+              <w:ind w:left="360"/>
+            </w:pPr>
+          </w:p>
+        </w:tc>
+      </w:tr>
+      <w:tr>
+        <w:tc>
+          <w:tcPr>
+            <w:tcW w:w="4675" w:type="dxa"/>
+          </w:tcPr>
+          <w:p>
+            <w:pPr>
+              <w:pStyle w:val="ListParagraph"/>
+              <w:ind w:left="360"/>
+            </w:pPr>
+          </w:p>
+        </w:tc>
+        <w:tc>
+          <w:tcPr>
+            <w:tcW w:w="4675" w:type="dxa"/>
+          </w:tcPr>
+          <w:p>
+            <w:pPr>
+              <w:pStyle w:val="ListParagraph"/>
+              <w:numPr>
+                <w:ilvl w:val="0"/>
+                <w:numId w:val="3"/>
+              </w:numPr>
+            </w:pPr>
+            <w:r>
+              <w:t>Check the selected filter.</w:t>
+            </w:r>
+          </w:p>
+        </w:tc>
+      </w:tr>
+      <w:tr>
+        <w:tc>
+          <w:tcPr>
+            <w:tcW w:w="4675" w:type="dxa"/>
+          </w:tcPr>
+          <w:p/>
+        </w:tc>
+        <w:tc>
+          <w:tcPr>
+            <w:tcW w:w="4675" w:type="dxa"/>
+          </w:tcPr>
+          <w:p>
+            <w:pPr>
+              <w:pStyle w:val="ListParagraph"/>
+              <w:numPr>
+                <w:ilvl w:val="0"/>
+                <w:numId w:val="3"/>
+              </w:numPr>
+            </w:pPr>
+            <w:r>
+              <w:t>Display articles based on chosen filter.</w:t>
+            </w:r>
+          </w:p>
+        </w:tc>
+      </w:tr>
+    </w:tbl>
+    <w:p/>
+    <w:p>
+      <w:pPr>
+        <w:rPr>
+          <w:b/>
+          <w:bCs/>
+          <w:sz w:val="24"/>
+          <w:szCs w:val="24"/>
+        </w:rPr>
+      </w:pPr>
+      <w:r>
+        <w:rPr>
+          <w:b/>
+          <w:bCs/>
+          <w:sz w:val="24"/>
+          <w:szCs w:val="24"/>
+        </w:rPr>
+        <w:t>Alternative Courses</w:t>
+      </w:r>
+    </w:p>
+    <w:p>
+      <w:pPr>
+        <w:pStyle w:val="ListParagraph"/>
+        <w:numPr>
+          <w:ilvl w:val="0"/>
+          <w:numId w:val="1"/>
+        </w:numPr>
+      </w:pPr>
+      <w:r>
+        <w:t>If there are issues when displaying articles or when applying filters, the user will be notified of the existing issue.</w:t>
+      </w:r>
+    </w:p>
+    <w:p>
+      <w:pPr>
+        <w:jc w:val="center"/>
+        <w:rPr>
+          <w:b/>
+          <w:bCs/>
+          <w:sz w:val="28"/>
+          <w:szCs w:val="28"/>
+        </w:rPr>
+      </w:pPr>
+    </w:p>
+    <w:p>
+      <w:pPr>
+        <w:jc w:val="center"/>
+        <w:rPr>
+          <w:b/>
+          <w:bCs/>
+          <w:sz w:val="28"/>
+          <w:szCs w:val="28"/>
+        </w:rPr>
+      </w:pPr>
+    </w:p>
+    <w:p>
+      <w:pPr>
+        <w:jc w:val="center"/>
+        <w:rPr>
+          <w:b/>
+          <w:bCs/>
+          <w:sz w:val="28"/>
+          <w:szCs w:val="28"/>
+        </w:rPr>
+      </w:pPr>
+    </w:p>
+    <w:p>
+      <w:pPr>
+        <w:jc w:val="center"/>
+        <w:rPr>
+          <w:b/>
+          <w:bCs/>
+          <w:sz w:val="28"/>
+          <w:szCs w:val="28"/>
+        </w:rPr>
+      </w:pPr>
+    </w:p>
+    <w:p>
+      <w:pPr>
+        <w:jc w:val="center"/>
+        <w:rPr>
+          <w:b/>
+          <w:bCs/>
+          <w:sz w:val="28"/>
+          <w:szCs w:val="28"/>
+        </w:rPr>
+      </w:pPr>
+    </w:p>
+    <w:p>
+      <w:pPr>
+        <w:jc w:val="center"/>
+        <w:rPr>
+          <w:b/>
+          <w:bCs/>
+          <w:sz w:val="28"/>
+          <w:szCs w:val="28"/>
+        </w:rPr>
+      </w:pPr>
+    </w:p>
+    <w:p>
+      <w:pPr>
+        <w:jc w:val="center"/>
+        <w:rPr>
+          <w:b/>
+          <w:bCs/>
+          <w:sz w:val="28"/>
+          <w:szCs w:val="28"/>
+        </w:rPr>
+      </w:pPr>
+    </w:p>
+    <w:p>
+      <w:pPr>
+        <w:jc w:val="center"/>
+        <w:rPr>
+          <w:b/>
+          <w:bCs/>
+          <w:sz w:val="28"/>
+          <w:szCs w:val="28"/>
+        </w:rPr>
+      </w:pPr>
+    </w:p>
+    <w:p>
+      <w:pPr>
+        <w:jc w:val="center"/>
+        <w:rPr>
+          <w:b/>
+          <w:bCs/>
+          <w:sz w:val="28"/>
+          <w:szCs w:val="28"/>
+        </w:rPr>
+      </w:pPr>
+    </w:p>
+    <w:p>
+      <w:pPr>
+        <w:jc w:val="center"/>
+        <w:rPr>
+          <w:b/>
+          <w:bCs/>
+          <w:sz w:val="28"/>
+          <w:szCs w:val="28"/>
+        </w:rPr>
+      </w:pPr>
+    </w:p>
+    <w:p>
+      <w:pPr>
+        <w:jc w:val="center"/>
+        <w:rPr>
+          <w:b/>
+          <w:bCs/>
+          <w:sz w:val="28"/>
+          <w:szCs w:val="28"/>
+        </w:rPr>
+      </w:pPr>
+      <w:r>
+        <w:rPr>
+          <w:b/>
+          <w:bCs/>
+          <w:sz w:val="28"/>
+          <w:szCs w:val="28"/>
+        </w:rPr>
+        <w:t xml:space="preserve">Use Case: </w:t>
+      </w:r>
+      <w:r>
+        <w:rPr>
+          <w:b/>
+          <w:bCs/>
+          <w:sz w:val="28"/>
+          <w:szCs w:val="28"/>
+        </w:rPr>
+        <w:t>Interact with Articles</w:t>
+      </w:r>
+    </w:p>
+    <w:p>
+      <w:pPr>
+        <w:spacing w:line="240" w:lineRule="auto"/>
+        <w:rPr>
+          <w:sz w:val="24"/>
+          <w:szCs w:val="24"/>
+        </w:rPr>
+      </w:pPr>
+      <w:r>
+        <w:rPr>
+          <w:sz w:val="24"/>
+          <w:szCs w:val="24"/>
+        </w:rPr>
+        <w:t>Section: Main</w:t>
+      </w:r>
+    </w:p>
+    <w:p>
+      <w:pPr>
+        <w:spacing w:line="240" w:lineRule="auto"/>
+        <w:rPr>
+          <w:sz w:val="24"/>
+          <w:szCs w:val="24"/>
+        </w:rPr>
+      </w:pPr>
+      <w:r>
+        <w:rPr>
+          <w:sz w:val="24"/>
+          <w:szCs w:val="24"/>
+        </w:rPr>
+        <w:t xml:space="preserve">System: </w:t>
+      </w:r>
+      <w:r>
+        <w:rPr>
+          <w:sz w:val="24"/>
+          <w:szCs w:val="24"/>
+        </w:rPr>
+        <w:t>Personalized News Recommendation System</w:t>
+      </w:r>
+    </w:p>
+    <w:p>
+      <w:pPr>
+        <w:spacing w:line="240" w:lineRule="auto"/>
+        <w:rPr>
+          <w:sz w:val="24"/>
+          <w:szCs w:val="24"/>
+        </w:rPr>
+      </w:pPr>
+      <w:r>
+        <w:rPr>
+          <w:sz w:val="24"/>
+          <w:szCs w:val="24"/>
+        </w:rPr>
+        <w:t xml:space="preserve">Actor(s): </w:t>
+      </w:r>
+      <w:r>
+        <w:rPr>
+          <w:sz w:val="24"/>
+          <w:szCs w:val="24"/>
+        </w:rPr>
+        <w:t>User</w:t>
+      </w:r>
+    </w:p>
+    <w:p>
+      <w:pPr>
+        <w:spacing w:line="240" w:lineRule="auto"/>
+        <w:rPr>
+          <w:sz w:val="24"/>
+          <w:szCs w:val="24"/>
+        </w:rPr>
+      </w:pPr>
+      <w:r>
+        <w:rPr>
+          <w:sz w:val="24"/>
+          <w:szCs w:val="24"/>
+        </w:rPr>
+        <w:t xml:space="preserve">Purpose: </w:t>
+      </w:r>
+      <w:r>
+        <w:rPr>
+          <w:sz w:val="24"/>
+          <w:szCs w:val="24"/>
+        </w:rPr>
+        <w:t>The user can read articles and then like or skip articles depending on their interest.</w:t>
+      </w:r>
+    </w:p>
+    <w:p>
+      <w:pPr>
+        <w:spacing w:line="240" w:lineRule="auto"/>
+        <w:rPr>
+          <w:sz w:val="24"/>
+          <w:szCs w:val="24"/>
+        </w:rPr>
+      </w:pPr>
+      <w:r>
+        <w:rPr>
+          <w:sz w:val="24"/>
+          <w:szCs w:val="24"/>
+        </w:rPr>
+        <w:t xml:space="preserve">Overview: </w:t>
+      </w:r>
+      <w:r>
+        <w:rPr>
+          <w:sz w:val="24"/>
+          <w:szCs w:val="24"/>
+        </w:rPr>
+        <w:t>While reading articles the user can like the article or skip the article, this will help the recommendation system learn user preferences.</w:t>
+      </w:r>
+    </w:p>
+    <w:p>
+      <w:pPr>
+        <w:spacing w:line="240" w:lineRule="auto"/>
+        <w:rPr>
+          <w:sz w:val="24"/>
+          <w:szCs w:val="24"/>
+        </w:rPr>
+      </w:pPr>
+      <w:r>
+        <w:rPr>
+          <w:sz w:val="24"/>
+          <w:szCs w:val="24"/>
+        </w:rPr>
+        <w:t xml:space="preserve">Pre conditions: </w:t>
+      </w:r>
+      <w:r>
+        <w:rPr>
+          <w:sz w:val="24"/>
+          <w:szCs w:val="24"/>
+        </w:rPr>
+        <w:t xml:space="preserve">The user is already registered and has logged into the system. </w:t>
+      </w:r>
+    </w:p>
+    <w:p/>
+    <w:p>
+      <w:pPr>
+        <w:rPr>
+          <w:b/>
+          <w:bCs/>
+          <w:sz w:val="24"/>
+          <w:szCs w:val="24"/>
+        </w:rPr>
+      </w:pPr>
+      <w:r>
+        <w:rPr>
+          <w:b/>
+          <w:bCs/>
+          <w:sz w:val="24"/>
+          <w:szCs w:val="24"/>
+        </w:rPr>
+        <w:t>Typical Course of Events</w:t>
+      </w:r>
+    </w:p>
+    <w:tbl>
+      <w:tblPr>
+        <w:tblStyle w:val="TableGrid"/>
+        <w:tblW w:w="0" w:type="auto"/>
+        <w:tblLook w:val="04A0" w:firstRow="1" w:lastRow="0" w:firstColumn="1" w:lastColumn="0" w:noHBand="0" w:noVBand="1"/>
+      </w:tblPr>
+      <w:tblGrid>
+        <w:gridCol w:w="4675"/>
+        <w:gridCol w:w="4675"/>
+      </w:tblGrid>
+      <w:tr>
+        <w:tc>
+          <w:tcPr>
+            <w:tcW w:w="4675" w:type="dxa"/>
+          </w:tcPr>
+          <w:p>
+            <w:r>
+              <w:t>Actor Action</w:t>
+            </w:r>
+          </w:p>
+        </w:tc>
+        <w:tc>
+          <w:tcPr>
+            <w:tcW w:w="4675" w:type="dxa"/>
+          </w:tcPr>
+          <w:p>
+            <w:r>
+              <w:t>System Response</w:t>
+            </w:r>
+          </w:p>
+        </w:tc>
+      </w:tr>
+      <w:tr>
+        <w:tc>
+          <w:tcPr>
+            <w:tcW w:w="4675" w:type="dxa"/>
+          </w:tcPr>
+          <w:p>
+            <w:pPr>
+              <w:pStyle w:val="ListParagraph"/>
+              <w:numPr>
+                <w:ilvl w:val="0"/>
+                <w:numId w:val="4"/>
+              </w:numPr>
+            </w:pPr>
+            <w:r>
+              <w:t>User selects an article from the article list.</w:t>
+            </w:r>
+          </w:p>
+        </w:tc>
+        <w:tc>
+          <w:tcPr>
+            <w:tcW w:w="4675" w:type="dxa"/>
+          </w:tcPr>
+          <w:p>
+            <w:pPr>
+              <w:pStyle w:val="ListParagraph"/>
+              <w:ind w:left="360"/>
+            </w:pPr>
+          </w:p>
+        </w:tc>
+      </w:tr>
+      <w:tr>
+        <w:tc>
+          <w:tcPr>
+            <w:tcW w:w="4675" w:type="dxa"/>
+          </w:tcPr>
+          <w:p>
+            <w:pPr>
+              <w:pStyle w:val="ListParagraph"/>
+              <w:ind w:left="360"/>
+            </w:pPr>
+          </w:p>
+        </w:tc>
+        <w:tc>
+          <w:tcPr>
+            <w:tcW w:w="4675" w:type="dxa"/>
+          </w:tcPr>
+          <w:p>
+            <w:pPr>
+              <w:pStyle w:val="ListParagraph"/>
+              <w:numPr>
+                <w:ilvl w:val="0"/>
+                <w:numId w:val="4"/>
+              </w:numPr>
+            </w:pPr>
+            <w:r>
+              <w:t>Loads the article content.</w:t>
+            </w:r>
+          </w:p>
+        </w:tc>
+      </w:tr>
+      <w:tr>
+        <w:tc>
+          <w:tcPr>
+            <w:tcW w:w="4675" w:type="dxa"/>
+          </w:tcPr>
+          <w:p>
+            <w:pPr>
+              <w:pStyle w:val="ListParagraph"/>
+              <w:numPr>
+                <w:ilvl w:val="0"/>
+                <w:numId w:val="4"/>
+              </w:numPr>
+            </w:pPr>
+            <w:r>
+              <w:t>Reads the article.</w:t>
+            </w:r>
+          </w:p>
+        </w:tc>
+        <w:tc>
+          <w:tcPr>
+            <w:tcW w:w="4675" w:type="dxa"/>
+          </w:tcPr>
+          <w:p>
+            <w:pPr>
+              <w:pStyle w:val="ListParagraph"/>
+              <w:ind w:left="360"/>
+            </w:pPr>
+          </w:p>
+        </w:tc>
+      </w:tr>
+      <w:tr>
+        <w:tc>
+          <w:tcPr>
+            <w:tcW w:w="4675" w:type="dxa"/>
+          </w:tcPr>
+          <w:p>
+            <w:pPr>
+              <w:pStyle w:val="ListParagraph"/>
+              <w:ind w:left="360"/>
+            </w:pPr>
+          </w:p>
+        </w:tc>
+        <w:tc>
+          <w:tcPr>
+            <w:tcW w:w="4675" w:type="dxa"/>
+          </w:tcPr>
+          <w:p>
+            <w:pPr>
+              <w:pStyle w:val="ListParagraph"/>
+              <w:numPr>
+                <w:ilvl w:val="0"/>
+                <w:numId w:val="5"/>
+              </w:numPr>
+            </w:pPr>
+            <w:r>
+              <w:t>Add article to read list.</w:t>
+            </w:r>
+          </w:p>
+        </w:tc>
+      </w:tr>
+      <w:tr>
+        <w:tc>
+          <w:tcPr>
+            <w:tcW w:w="4675" w:type="dxa"/>
+          </w:tcPr>
+          <w:p>
+            <w:pPr>
+              <w:pStyle w:val="ListParagraph"/>
+              <w:numPr>
+                <w:ilvl w:val="0"/>
+                <w:numId w:val="5"/>
+              </w:numPr>
+            </w:pPr>
+            <w:r>
+              <w:t>If user likes or skips the article.</w:t>
+            </w:r>
+          </w:p>
+        </w:tc>
+        <w:tc>
+          <w:tcPr>
+            <w:tcW w:w="4675" w:type="dxa"/>
+          </w:tcPr>
+          <w:p/>
+        </w:tc>
+      </w:tr>
+      <w:tr>
+        <w:tc>
+          <w:tcPr>
+            <w:tcW w:w="4675" w:type="dxa"/>
+          </w:tcPr>
+          <w:p>
+            <w:pPr>
+              <w:pStyle w:val="ListParagraph"/>
+              <w:ind w:left="360"/>
+            </w:pPr>
+          </w:p>
+        </w:tc>
+        <w:tc>
+          <w:tcPr>
+            <w:tcW w:w="4675" w:type="dxa"/>
+          </w:tcPr>
+          <w:p>
+            <w:r>
+              <w:t>5.1) Records the interaction for recommendations.</w:t>
+            </w:r>
+          </w:p>
+        </w:tc>
+      </w:tr>
+      <w:tr>
+        <w:tc>
+          <w:tcPr>
+            <w:tcW w:w="4675" w:type="dxa"/>
+          </w:tcPr>
+          <w:p>
+            <w:r>
+              <w:t>5.</w:t>
+            </w:r>
+            <w:r>
+              <w:t>2</w:t>
+            </w:r>
+            <w:r>
+              <w:t>) Else, no interaction.</w:t>
+            </w:r>
+          </w:p>
+        </w:tc>
+        <w:tc>
+          <w:tcPr>
+            <w:tcW w:w="4675" w:type="dxa"/>
+          </w:tcPr>
+          <w:p/>
+        </w:tc>
+      </w:tr>
+      <w:tr>
+        <w:tc>
+          <w:tcPr>
+            <w:tcW w:w="4675" w:type="dxa"/>
+          </w:tcPr>
+          <w:p>
+            <w:pPr>
+              <w:pStyle w:val="ListParagraph"/>
+              <w:numPr>
+                <w:ilvl w:val="0"/>
+                <w:numId w:val="5"/>
+              </w:numPr>
+            </w:pPr>
+            <w:r>
+              <w:t>Repeat steps 1 to 5 for all articles read.</w:t>
+            </w:r>
+          </w:p>
+        </w:tc>
+        <w:tc>
+          <w:tcPr>
+            <w:tcW w:w="4675" w:type="dxa"/>
+          </w:tcPr>
+          <w:p/>
+        </w:tc>
+      </w:tr>
+    </w:tbl>
+    <w:p/>
+    <w:p>
+      <w:pPr>
+        <w:rPr>
+          <w:b/>
+          <w:bCs/>
+          <w:sz w:val="24"/>
+          <w:szCs w:val="24"/>
+        </w:rPr>
+      </w:pPr>
+      <w:r>
+        <w:rPr>
+          <w:b/>
+          <w:bCs/>
+          <w:sz w:val="24"/>
+          <w:szCs w:val="24"/>
+        </w:rPr>
+        <w:t>Alternative Courses</w:t>
+      </w:r>
+    </w:p>
+    <w:p>
+      <w:pPr>
+        <w:pStyle w:val="ListParagraph"/>
+        <w:numPr>
+          <w:ilvl w:val="0"/>
+          <w:numId w:val="1"/>
+        </w:numPr>
+      </w:pPr>
+      <w:r>
+        <w:t>If there is an issue in loading the article content, the user will be informed of the issue.</w:t>
+      </w:r>
+    </w:p>
+    <w:p>
+      <w:pPr>
+        <w:spacing w:line="240" w:lineRule="auto"/>
+      </w:pPr>
+    </w:p>
+    <w:p/>
+    <w:p>
+      <w:pPr>
+        <w:spacing w:line="240" w:lineRule="auto"/>
+      </w:pPr>
+    </w:p>
+    <w:p>
+      <w:pPr>
+        <w:spacing w:line="240" w:lineRule="auto"/>
+      </w:pPr>
+    </w:p>
+    <w:p/>
+    <w:p>
+      <w:pPr>
         <w:pStyle w:val="Heading1"/>
       </w:pPr>
       <w:r>
-        <w:lastRenderedPageBreak/>
         <w:t>Activity Diagrams</w:t>
       </w:r>
     </w:p>
@@ -142,6 +1645,495 @@
     </w:sectPr>
   </w:body>
 </w:document>
+</file>
+
+<file path=word/numbering.xml><?xml version="1.0" encoding="utf-8"?>
+<w:numbering xmlns:wpc="http://schemas.microsoft.com/office/word/2010/wordprocessingCanvas" xmlns:cx="http://schemas.microsoft.com/office/drawing/2014/chartex" xmlns:cx1="http://schemas.microsoft.com/office/drawing/2015/9/8/chartex" xmlns:cx2="http://schemas.microsoft.com/office/drawing/2015/10/21/chartex" xmlns:cx3="http://schemas.microsoft.com/office/drawing/2016/5/9/chartex" xmlns:cx4="http://schemas.microsoft.com/office/drawing/2016/5/10/chartex" xmlns:cx5="http://schemas.microsoft.com/office/drawing/2016/5/11/chartex" xmlns:cx6="http://schemas.microsoft.com/office/drawing/2016/5/12/chartex" xmlns:cx7="http://schemas.microsoft.com/office/drawing/2016/5/13/chartex" xmlns:cx8="http://schemas.microsoft.com/office/drawing/2016/5/14/chartex" xmlns:mc="http://schemas.openxmlformats.org/markup-compatibility/2006" xmlns:aink="http://schemas.microsoft.com/office/drawing/2016/ink" xmlns:am3d="http://schemas.microsoft.com/office/drawing/2017/model3d" xmlns:o="urn:schemas-microsoft-com:office:office" xmlns:r="http://schemas.openxmlformats.org/officeDocument/2006/relationships" xmlns:m="http://schemas.openxmlformats.org/officeDocument/2006/math" xmlns:v="urn:schemas-microsoft-com:vml" xmlns:wp14="http://schemas.microsoft.com/office/word/2010/wordprocessingDrawing" xmlns:wp="http://schemas.openxmlformats.org/drawingml/2006/wordprocessingDrawing" xmlns:w10="urn:schemas-microsoft-com:office:word" xmlns:w="http://schemas.openxmlformats.org/wordprocessingml/2006/main" xmlns:w14="http://schemas.microsoft.com/office/word/2010/wordml" xmlns:w15="http://schemas.microsoft.com/office/word/2012/wordml" xmlns:w16cex="http://schemas.microsoft.com/office/word/2018/wordml/cex" xmlns:w16cid="http://schemas.microsoft.com/office/word/2016/wordml/cid" xmlns:w16="http://schemas.microsoft.com/office/word/2018/wordml" xmlns:w16se="http://schemas.microsoft.com/office/word/2015/wordml/symex" xmlns:wpg="http://schemas.microsoft.com/office/word/2010/wordprocessingGroup" xmlns:wpi="http://schemas.microsoft.com/office/word/2010/wordprocessingInk" xmlns:wne="http://schemas.microsoft.com/office/word/2006/wordml" xmlns:wps="http://schemas.microsoft.com/office/word/2010/wordprocessingShape" mc:Ignorable="w14 w15 w16se w16cid w16 w16cex wp14">
+  <w:abstractNum w:abstractNumId="0" w15:restartNumberingAfterBreak="0">
+    <w:nsid w:val="0E947D5C"/>
+    <w:multiLevelType w:val="hybridMultilevel"/>
+    <w:tmpl w:val="76E6D9A2"/>
+    <w:lvl w:ilvl="0" w:tplc="04090011">
+      <w:start w:val="1"/>
+      <w:numFmt w:val="decimal"/>
+      <w:lvlText w:val="%1)"/>
+      <w:lvlJc w:val="left"/>
+      <w:pPr>
+        <w:ind w:left="360" w:hanging="360"/>
+      </w:pPr>
+      <w:rPr>
+        <w:rFonts w:hint="default"/>
+      </w:rPr>
+    </w:lvl>
+    <w:lvl w:ilvl="1" w:tplc="04090019" w:tentative="1">
+      <w:start w:val="1"/>
+      <w:numFmt w:val="lowerLetter"/>
+      <w:lvlText w:val="%2."/>
+      <w:lvlJc w:val="left"/>
+      <w:pPr>
+        <w:ind w:left="1080" w:hanging="360"/>
+      </w:pPr>
+    </w:lvl>
+    <w:lvl w:ilvl="2" w:tplc="0409001B" w:tentative="1">
+      <w:start w:val="1"/>
+      <w:numFmt w:val="lowerRoman"/>
+      <w:lvlText w:val="%3."/>
+      <w:lvlJc w:val="right"/>
+      <w:pPr>
+        <w:ind w:left="1800" w:hanging="180"/>
+      </w:pPr>
+    </w:lvl>
+    <w:lvl w:ilvl="3" w:tplc="0409000F" w:tentative="1">
+      <w:start w:val="1"/>
+      <w:numFmt w:val="decimal"/>
+      <w:lvlText w:val="%4."/>
+      <w:lvlJc w:val="left"/>
+      <w:pPr>
+        <w:ind w:left="2520" w:hanging="360"/>
+      </w:pPr>
+    </w:lvl>
+    <w:lvl w:ilvl="4" w:tplc="04090019" w:tentative="1">
+      <w:start w:val="1"/>
+      <w:numFmt w:val="lowerLetter"/>
+      <w:lvlText w:val="%5."/>
+      <w:lvlJc w:val="left"/>
+      <w:pPr>
+        <w:ind w:left="3240" w:hanging="360"/>
+      </w:pPr>
+    </w:lvl>
+    <w:lvl w:ilvl="5" w:tplc="0409001B" w:tentative="1">
+      <w:start w:val="1"/>
+      <w:numFmt w:val="lowerRoman"/>
+      <w:lvlText w:val="%6."/>
+      <w:lvlJc w:val="right"/>
+      <w:pPr>
+        <w:ind w:left="3960" w:hanging="180"/>
+      </w:pPr>
+    </w:lvl>
+    <w:lvl w:ilvl="6" w:tplc="0409000F" w:tentative="1">
+      <w:start w:val="1"/>
+      <w:numFmt w:val="decimal"/>
+      <w:lvlText w:val="%7."/>
+      <w:lvlJc w:val="left"/>
+      <w:pPr>
+        <w:ind w:left="4680" w:hanging="360"/>
+      </w:pPr>
+    </w:lvl>
+    <w:lvl w:ilvl="7" w:tplc="04090019" w:tentative="1">
+      <w:start w:val="1"/>
+      <w:numFmt w:val="lowerLetter"/>
+      <w:lvlText w:val="%8."/>
+      <w:lvlJc w:val="left"/>
+      <w:pPr>
+        <w:ind w:left="5400" w:hanging="360"/>
+      </w:pPr>
+    </w:lvl>
+    <w:lvl w:ilvl="8" w:tplc="0409001B" w:tentative="1">
+      <w:start w:val="1"/>
+      <w:numFmt w:val="lowerRoman"/>
+      <w:lvlText w:val="%9."/>
+      <w:lvlJc w:val="right"/>
+      <w:pPr>
+        <w:ind w:left="6120" w:hanging="180"/>
+      </w:pPr>
+    </w:lvl>
+  </w:abstractNum>
+  <w:abstractNum w:abstractNumId="1" w15:restartNumberingAfterBreak="0">
+    <w:nsid w:val="16270A71"/>
+    <w:multiLevelType w:val="hybridMultilevel"/>
+    <w:tmpl w:val="C2E8EDF4"/>
+    <w:lvl w:ilvl="0" w:tplc="04090011">
+      <w:start w:val="4"/>
+      <w:numFmt w:val="decimal"/>
+      <w:lvlText w:val="%1)"/>
+      <w:lvlJc w:val="left"/>
+      <w:pPr>
+        <w:ind w:left="360" w:hanging="360"/>
+      </w:pPr>
+      <w:rPr>
+        <w:rFonts w:hint="default"/>
+      </w:rPr>
+    </w:lvl>
+    <w:lvl w:ilvl="1" w:tplc="04090019" w:tentative="1">
+      <w:start w:val="1"/>
+      <w:numFmt w:val="lowerLetter"/>
+      <w:lvlText w:val="%2."/>
+      <w:lvlJc w:val="left"/>
+      <w:pPr>
+        <w:ind w:left="1080" w:hanging="360"/>
+      </w:pPr>
+    </w:lvl>
+    <w:lvl w:ilvl="2" w:tplc="0409001B" w:tentative="1">
+      <w:start w:val="1"/>
+      <w:numFmt w:val="lowerRoman"/>
+      <w:lvlText w:val="%3."/>
+      <w:lvlJc w:val="right"/>
+      <w:pPr>
+        <w:ind w:left="1800" w:hanging="180"/>
+      </w:pPr>
+    </w:lvl>
+    <w:lvl w:ilvl="3" w:tplc="0409000F" w:tentative="1">
+      <w:start w:val="1"/>
+      <w:numFmt w:val="decimal"/>
+      <w:lvlText w:val="%4."/>
+      <w:lvlJc w:val="left"/>
+      <w:pPr>
+        <w:ind w:left="2520" w:hanging="360"/>
+      </w:pPr>
+    </w:lvl>
+    <w:lvl w:ilvl="4" w:tplc="04090019" w:tentative="1">
+      <w:start w:val="1"/>
+      <w:numFmt w:val="lowerLetter"/>
+      <w:lvlText w:val="%5."/>
+      <w:lvlJc w:val="left"/>
+      <w:pPr>
+        <w:ind w:left="3240" w:hanging="360"/>
+      </w:pPr>
+    </w:lvl>
+    <w:lvl w:ilvl="5" w:tplc="0409001B" w:tentative="1">
+      <w:start w:val="1"/>
+      <w:numFmt w:val="lowerRoman"/>
+      <w:lvlText w:val="%6."/>
+      <w:lvlJc w:val="right"/>
+      <w:pPr>
+        <w:ind w:left="3960" w:hanging="180"/>
+      </w:pPr>
+    </w:lvl>
+    <w:lvl w:ilvl="6" w:tplc="0409000F" w:tentative="1">
+      <w:start w:val="1"/>
+      <w:numFmt w:val="decimal"/>
+      <w:lvlText w:val="%7."/>
+      <w:lvlJc w:val="left"/>
+      <w:pPr>
+        <w:ind w:left="4680" w:hanging="360"/>
+      </w:pPr>
+    </w:lvl>
+    <w:lvl w:ilvl="7" w:tplc="04090019" w:tentative="1">
+      <w:start w:val="1"/>
+      <w:numFmt w:val="lowerLetter"/>
+      <w:lvlText w:val="%8."/>
+      <w:lvlJc w:val="left"/>
+      <w:pPr>
+        <w:ind w:left="5400" w:hanging="360"/>
+      </w:pPr>
+    </w:lvl>
+    <w:lvl w:ilvl="8" w:tplc="0409001B" w:tentative="1">
+      <w:start w:val="1"/>
+      <w:numFmt w:val="lowerRoman"/>
+      <w:lvlText w:val="%9."/>
+      <w:lvlJc w:val="right"/>
+      <w:pPr>
+        <w:ind w:left="6120" w:hanging="180"/>
+      </w:pPr>
+    </w:lvl>
+  </w:abstractNum>
+  <w:abstractNum w:abstractNumId="2" w15:restartNumberingAfterBreak="0">
+    <w:nsid w:val="1E6E120A"/>
+    <w:multiLevelType w:val="hybridMultilevel"/>
+    <w:tmpl w:val="9ABEF762"/>
+    <w:lvl w:ilvl="0" w:tplc="04090001">
+      <w:start w:val="1"/>
+      <w:numFmt w:val="bullet"/>
+      <w:lvlText w:val=""/>
+      <w:lvlJc w:val="left"/>
+      <w:pPr>
+        <w:ind w:left="720" w:hanging="360"/>
+      </w:pPr>
+      <w:rPr>
+        <w:rFonts w:ascii="Symbol" w:hAnsi="Symbol" w:hint="default"/>
+      </w:rPr>
+    </w:lvl>
+    <w:lvl w:ilvl="1" w:tplc="04090003" w:tentative="1">
+      <w:start w:val="1"/>
+      <w:numFmt w:val="bullet"/>
+      <w:lvlText w:val="o"/>
+      <w:lvlJc w:val="left"/>
+      <w:pPr>
+        <w:ind w:left="1440" w:hanging="360"/>
+      </w:pPr>
+      <w:rPr>
+        <w:rFonts w:ascii="Courier New" w:hAnsi="Courier New" w:cs="Courier New" w:hint="default"/>
+      </w:rPr>
+    </w:lvl>
+    <w:lvl w:ilvl="2" w:tplc="04090005" w:tentative="1">
+      <w:start w:val="1"/>
+      <w:numFmt w:val="bullet"/>
+      <w:lvlText w:val=""/>
+      <w:lvlJc w:val="left"/>
+      <w:pPr>
+        <w:ind w:left="2160" w:hanging="360"/>
+      </w:pPr>
+      <w:rPr>
+        <w:rFonts w:ascii="Wingdings" w:hAnsi="Wingdings" w:hint="default"/>
+      </w:rPr>
+    </w:lvl>
+    <w:lvl w:ilvl="3" w:tplc="04090001" w:tentative="1">
+      <w:start w:val="1"/>
+      <w:numFmt w:val="bullet"/>
+      <w:lvlText w:val=""/>
+      <w:lvlJc w:val="left"/>
+      <w:pPr>
+        <w:ind w:left="2880" w:hanging="360"/>
+      </w:pPr>
+      <w:rPr>
+        <w:rFonts w:ascii="Symbol" w:hAnsi="Symbol" w:hint="default"/>
+      </w:rPr>
+    </w:lvl>
+    <w:lvl w:ilvl="4" w:tplc="04090003" w:tentative="1">
+      <w:start w:val="1"/>
+      <w:numFmt w:val="bullet"/>
+      <w:lvlText w:val="o"/>
+      <w:lvlJc w:val="left"/>
+      <w:pPr>
+        <w:ind w:left="3600" w:hanging="360"/>
+      </w:pPr>
+      <w:rPr>
+        <w:rFonts w:ascii="Courier New" w:hAnsi="Courier New" w:cs="Courier New" w:hint="default"/>
+      </w:rPr>
+    </w:lvl>
+    <w:lvl w:ilvl="5" w:tplc="04090005" w:tentative="1">
+      <w:start w:val="1"/>
+      <w:numFmt w:val="bullet"/>
+      <w:lvlText w:val=""/>
+      <w:lvlJc w:val="left"/>
+      <w:pPr>
+        <w:ind w:left="4320" w:hanging="360"/>
+      </w:pPr>
+      <w:rPr>
+        <w:rFonts w:ascii="Wingdings" w:hAnsi="Wingdings" w:hint="default"/>
+      </w:rPr>
+    </w:lvl>
+    <w:lvl w:ilvl="6" w:tplc="04090001" w:tentative="1">
+      <w:start w:val="1"/>
+      <w:numFmt w:val="bullet"/>
+      <w:lvlText w:val=""/>
+      <w:lvlJc w:val="left"/>
+      <w:pPr>
+        <w:ind w:left="5040" w:hanging="360"/>
+      </w:pPr>
+      <w:rPr>
+        <w:rFonts w:ascii="Symbol" w:hAnsi="Symbol" w:hint="default"/>
+      </w:rPr>
+    </w:lvl>
+    <w:lvl w:ilvl="7" w:tplc="04090003" w:tentative="1">
+      <w:start w:val="1"/>
+      <w:numFmt w:val="bullet"/>
+      <w:lvlText w:val="o"/>
+      <w:lvlJc w:val="left"/>
+      <w:pPr>
+        <w:ind w:left="5760" w:hanging="360"/>
+      </w:pPr>
+      <w:rPr>
+        <w:rFonts w:ascii="Courier New" w:hAnsi="Courier New" w:cs="Courier New" w:hint="default"/>
+      </w:rPr>
+    </w:lvl>
+    <w:lvl w:ilvl="8" w:tplc="04090005" w:tentative="1">
+      <w:start w:val="1"/>
+      <w:numFmt w:val="bullet"/>
+      <w:lvlText w:val=""/>
+      <w:lvlJc w:val="left"/>
+      <w:pPr>
+        <w:ind w:left="6480" w:hanging="360"/>
+      </w:pPr>
+      <w:rPr>
+        <w:rFonts w:ascii="Wingdings" w:hAnsi="Wingdings" w:hint="default"/>
+      </w:rPr>
+    </w:lvl>
+  </w:abstractNum>
+  <w:abstractNum w:abstractNumId="3" w15:restartNumberingAfterBreak="0">
+    <w:nsid w:val="55B36EFD"/>
+    <w:multiLevelType w:val="hybridMultilevel"/>
+    <w:tmpl w:val="459E1426"/>
+    <w:lvl w:ilvl="0" w:tplc="04090011">
+      <w:start w:val="1"/>
+      <w:numFmt w:val="decimal"/>
+      <w:lvlText w:val="%1)"/>
+      <w:lvlJc w:val="left"/>
+      <w:pPr>
+        <w:ind w:left="360" w:hanging="360"/>
+      </w:pPr>
+      <w:rPr>
+        <w:rFonts w:hint="default"/>
+      </w:rPr>
+    </w:lvl>
+    <w:lvl w:ilvl="1" w:tplc="04090019" w:tentative="1">
+      <w:start w:val="1"/>
+      <w:numFmt w:val="lowerLetter"/>
+      <w:lvlText w:val="%2."/>
+      <w:lvlJc w:val="left"/>
+      <w:pPr>
+        <w:ind w:left="1080" w:hanging="360"/>
+      </w:pPr>
+    </w:lvl>
+    <w:lvl w:ilvl="2" w:tplc="0409001B" w:tentative="1">
+      <w:start w:val="1"/>
+      <w:numFmt w:val="lowerRoman"/>
+      <w:lvlText w:val="%3."/>
+      <w:lvlJc w:val="right"/>
+      <w:pPr>
+        <w:ind w:left="1800" w:hanging="180"/>
+      </w:pPr>
+    </w:lvl>
+    <w:lvl w:ilvl="3" w:tplc="0409000F" w:tentative="1">
+      <w:start w:val="1"/>
+      <w:numFmt w:val="decimal"/>
+      <w:lvlText w:val="%4."/>
+      <w:lvlJc w:val="left"/>
+      <w:pPr>
+        <w:ind w:left="2520" w:hanging="360"/>
+      </w:pPr>
+    </w:lvl>
+    <w:lvl w:ilvl="4" w:tplc="04090019" w:tentative="1">
+      <w:start w:val="1"/>
+      <w:numFmt w:val="lowerLetter"/>
+      <w:lvlText w:val="%5."/>
+      <w:lvlJc w:val="left"/>
+      <w:pPr>
+        <w:ind w:left="3240" w:hanging="360"/>
+      </w:pPr>
+    </w:lvl>
+    <w:lvl w:ilvl="5" w:tplc="0409001B" w:tentative="1">
+      <w:start w:val="1"/>
+      <w:numFmt w:val="lowerRoman"/>
+      <w:lvlText w:val="%6."/>
+      <w:lvlJc w:val="right"/>
+      <w:pPr>
+        <w:ind w:left="3960" w:hanging="180"/>
+      </w:pPr>
+    </w:lvl>
+    <w:lvl w:ilvl="6" w:tplc="0409000F" w:tentative="1">
+      <w:start w:val="1"/>
+      <w:numFmt w:val="decimal"/>
+      <w:lvlText w:val="%7."/>
+      <w:lvlJc w:val="left"/>
+      <w:pPr>
+        <w:ind w:left="4680" w:hanging="360"/>
+      </w:pPr>
+    </w:lvl>
+    <w:lvl w:ilvl="7" w:tplc="04090019" w:tentative="1">
+      <w:start w:val="1"/>
+      <w:numFmt w:val="lowerLetter"/>
+      <w:lvlText w:val="%8."/>
+      <w:lvlJc w:val="left"/>
+      <w:pPr>
+        <w:ind w:left="5400" w:hanging="360"/>
+      </w:pPr>
+    </w:lvl>
+    <w:lvl w:ilvl="8" w:tplc="0409001B" w:tentative="1">
+      <w:start w:val="1"/>
+      <w:numFmt w:val="lowerRoman"/>
+      <w:lvlText w:val="%9."/>
+      <w:lvlJc w:val="right"/>
+      <w:pPr>
+        <w:ind w:left="6120" w:hanging="180"/>
+      </w:pPr>
+    </w:lvl>
+  </w:abstractNum>
+  <w:abstractNum w:abstractNumId="4" w15:restartNumberingAfterBreak="0">
+    <w:nsid w:val="5FFD43E1"/>
+    <w:multiLevelType w:val="hybridMultilevel"/>
+    <w:tmpl w:val="D56AD712"/>
+    <w:lvl w:ilvl="0" w:tplc="04090011">
+      <w:start w:val="1"/>
+      <w:numFmt w:val="decimal"/>
+      <w:lvlText w:val="%1)"/>
+      <w:lvlJc w:val="left"/>
+      <w:pPr>
+        <w:ind w:left="360" w:hanging="360"/>
+      </w:pPr>
+      <w:rPr>
+        <w:rFonts w:hint="default"/>
+      </w:rPr>
+    </w:lvl>
+    <w:lvl w:ilvl="1" w:tplc="04090019" w:tentative="1">
+      <w:start w:val="1"/>
+      <w:numFmt w:val="lowerLetter"/>
+      <w:lvlText w:val="%2."/>
+      <w:lvlJc w:val="left"/>
+      <w:pPr>
+        <w:ind w:left="1080" w:hanging="360"/>
+      </w:pPr>
+    </w:lvl>
+    <w:lvl w:ilvl="2" w:tplc="0409001B" w:tentative="1">
+      <w:start w:val="1"/>
+      <w:numFmt w:val="lowerRoman"/>
+      <w:lvlText w:val="%3."/>
+      <w:lvlJc w:val="right"/>
+      <w:pPr>
+        <w:ind w:left="1800" w:hanging="180"/>
+      </w:pPr>
+    </w:lvl>
+    <w:lvl w:ilvl="3" w:tplc="0409000F" w:tentative="1">
+      <w:start w:val="1"/>
+      <w:numFmt w:val="decimal"/>
+      <w:lvlText w:val="%4."/>
+      <w:lvlJc w:val="left"/>
+      <w:pPr>
+        <w:ind w:left="2520" w:hanging="360"/>
+      </w:pPr>
+    </w:lvl>
+    <w:lvl w:ilvl="4" w:tplc="04090019" w:tentative="1">
+      <w:start w:val="1"/>
+      <w:numFmt w:val="lowerLetter"/>
+      <w:lvlText w:val="%5."/>
+      <w:lvlJc w:val="left"/>
+      <w:pPr>
+        <w:ind w:left="3240" w:hanging="360"/>
+      </w:pPr>
+    </w:lvl>
+    <w:lvl w:ilvl="5" w:tplc="0409001B" w:tentative="1">
+      <w:start w:val="1"/>
+      <w:numFmt w:val="lowerRoman"/>
+      <w:lvlText w:val="%6."/>
+      <w:lvlJc w:val="right"/>
+      <w:pPr>
+        <w:ind w:left="3960" w:hanging="180"/>
+      </w:pPr>
+    </w:lvl>
+    <w:lvl w:ilvl="6" w:tplc="0409000F" w:tentative="1">
+      <w:start w:val="1"/>
+      <w:numFmt w:val="decimal"/>
+      <w:lvlText w:val="%7."/>
+      <w:lvlJc w:val="left"/>
+      <w:pPr>
+        <w:ind w:left="4680" w:hanging="360"/>
+      </w:pPr>
+    </w:lvl>
+    <w:lvl w:ilvl="7" w:tplc="04090019" w:tentative="1">
+      <w:start w:val="1"/>
+      <w:numFmt w:val="lowerLetter"/>
+      <w:lvlText w:val="%8."/>
+      <w:lvlJc w:val="left"/>
+      <w:pPr>
+        <w:ind w:left="5400" w:hanging="360"/>
+      </w:pPr>
+    </w:lvl>
+    <w:lvl w:ilvl="8" w:tplc="0409001B" w:tentative="1">
+      <w:start w:val="1"/>
+      <w:numFmt w:val="lowerRoman"/>
+      <w:lvlText w:val="%9."/>
+      <w:lvlJc w:val="right"/>
+      <w:pPr>
+        <w:ind w:left="6120" w:hanging="180"/>
+      </w:pPr>
+    </w:lvl>
+  </w:abstractNum>
+  <w:num w:numId="1">
+    <w:abstractNumId w:val="2"/>
+  </w:num>
+  <w:num w:numId="2">
+    <w:abstractNumId w:val="0"/>
+  </w:num>
+  <w:num w:numId="3">
+    <w:abstractNumId w:val="4"/>
+  </w:num>
+  <w:num w:numId="4">
+    <w:abstractNumId w:val="3"/>
+  </w:num>
+  <w:num w:numId="5">
+    <w:abstractNumId w:val="1"/>
+  </w:num>
+</w:numbering>
 </file>
 
 <file path=word/styles.xml><?xml version="1.0" encoding="utf-8"?>
@@ -604,6 +2596,36 @@
       <w:szCs w:val="32"/>
     </w:rPr>
   </w:style>
+  <w:style w:type="table" w:styleId="TableGrid">
+    <w:name w:val="Table Grid"/>
+    <w:basedOn w:val="TableNormal"/>
+    <w:uiPriority w:val="39"/>
+    <w:rsid w:val="007E0A51"/>
+    <w:pPr>
+      <w:spacing w:after="0" w:line="240" w:lineRule="auto"/>
+    </w:pPr>
+    <w:tblPr>
+      <w:tblBorders>
+        <w:top w:val="single" w:sz="4" w:space="0" w:color="auto"/>
+        <w:left w:val="single" w:sz="4" w:space="0" w:color="auto"/>
+        <w:bottom w:val="single" w:sz="4" w:space="0" w:color="auto"/>
+        <w:right w:val="single" w:sz="4" w:space="0" w:color="auto"/>
+        <w:insideH w:val="single" w:sz="4" w:space="0" w:color="auto"/>
+        <w:insideV w:val="single" w:sz="4" w:space="0" w:color="auto"/>
+      </w:tblBorders>
+    </w:tblPr>
+  </w:style>
+  <w:style w:type="paragraph" w:styleId="ListParagraph">
+    <w:name w:val="List Paragraph"/>
+    <w:basedOn w:val="Normal"/>
+    <w:uiPriority w:val="34"/>
+    <w:qFormat/>
+    <w:rsid w:val="007E0A51"/>
+    <w:pPr>
+      <w:ind w:left="720"/>
+      <w:contextualSpacing/>
+    </w:pPr>
+  </w:style>
 </w:styles>
 </file>
 

</xml_diff>

<commit_message>
Final updates and Tests completed
</commit_message>
<xml_diff>
--- a/Report.docx
+++ b/Report.docx
@@ -34,6 +34,10 @@
     <w:p>
       <w:pPr>
         <w:pStyle w:val="NormalWeb"/>
+        <w:numPr>
+          <w:ilvl w:val="0"/>
+          <w:numId w:val="22"/>
+        </w:numPr>
         <w:spacing w:line="276" w:lineRule="auto"/>
         <w:rPr>
           <w:rFonts w:asciiTheme="minorHAnsi" w:hAnsiTheme="minorHAnsi" w:cstheme="minorHAnsi"/>
@@ -74,52 +78,14 @@
         </w:rPr>
         <w:t xml:space="preserve"> Recommendations</w:t>
       </w:r>
-      <w:r>
-        <w:rPr>
-          <w:rFonts w:asciiTheme="minorHAnsi" w:hAnsiTheme="minorHAnsi" w:cstheme="minorHAnsi"/>
-          <w:b/>
-          <w:bCs/>
-          <w:sz w:val="22"/>
-          <w:szCs w:val="22"/>
-        </w:rPr>
-        <w:t>:</w:t>
-      </w:r>
-      <w:r>
-        <w:rPr>
-          <w:rFonts w:asciiTheme="minorHAnsi" w:hAnsiTheme="minorHAnsi" w:cstheme="minorHAnsi"/>
-          <w:sz w:val="22"/>
-          <w:szCs w:val="22"/>
-        </w:rPr>
-        <w:t xml:space="preserve"> The system must provide users with news articles </w:t>
-      </w:r>
-      <w:r>
-        <w:rPr>
-          <w:rFonts w:asciiTheme="minorHAnsi" w:hAnsiTheme="minorHAnsi" w:cstheme="minorHAnsi"/>
-          <w:sz w:val="22"/>
-          <w:szCs w:val="22"/>
-        </w:rPr>
-        <w:t xml:space="preserve">that they like so that the users </w:t>
-      </w:r>
-      <w:r>
-        <w:rPr>
-          <w:rFonts w:asciiTheme="minorHAnsi" w:hAnsiTheme="minorHAnsi" w:cstheme="minorHAnsi"/>
-          <w:sz w:val="22"/>
-          <w:szCs w:val="22"/>
-        </w:rPr>
-        <w:t>don’t</w:t>
-      </w:r>
-      <w:r>
-        <w:rPr>
-          <w:rFonts w:asciiTheme="minorHAnsi" w:hAnsiTheme="minorHAnsi" w:cstheme="minorHAnsi"/>
-          <w:sz w:val="22"/>
-          <w:szCs w:val="22"/>
-        </w:rPr>
-        <w:t xml:space="preserve"> have to browse through all articles.</w:t>
-      </w:r>
     </w:p>
     <w:p>
       <w:pPr>
         <w:pStyle w:val="NormalWeb"/>
+        <w:numPr>
+          <w:ilvl w:val="0"/>
+          <w:numId w:val="22"/>
+        </w:numPr>
         <w:spacing w:line="276" w:lineRule="auto"/>
         <w:rPr>
           <w:rFonts w:asciiTheme="minorHAnsi" w:hAnsiTheme="minorHAnsi" w:cstheme="minorHAnsi"/>
@@ -138,36 +104,14 @@
         </w:rPr>
         <w:t>User Profile Management</w:t>
       </w:r>
-      <w:r>
-        <w:rPr>
-          <w:rFonts w:asciiTheme="minorHAnsi" w:hAnsiTheme="minorHAnsi" w:cstheme="minorHAnsi"/>
-          <w:b/>
-          <w:bCs/>
-          <w:sz w:val="22"/>
-          <w:szCs w:val="22"/>
-        </w:rPr>
-        <w:t>:</w:t>
-      </w:r>
-      <w:r>
-        <w:rPr>
-          <w:rFonts w:asciiTheme="minorHAnsi" w:hAnsiTheme="minorHAnsi" w:cstheme="minorHAnsi"/>
-          <w:sz w:val="22"/>
-          <w:szCs w:val="22"/>
-        </w:rPr>
-        <w:t xml:space="preserve"> Users should have </w:t>
-      </w:r>
-      <w:r>
-        <w:rPr>
-          <w:rFonts w:asciiTheme="minorHAnsi" w:hAnsiTheme="minorHAnsi" w:cstheme="minorHAnsi"/>
-          <w:sz w:val="22"/>
-          <w:szCs w:val="22"/>
-        </w:rPr>
-        <w:t>a profile to change their existing account details and preferences.</w:t>
-      </w:r>
     </w:p>
     <w:p>
       <w:pPr>
         <w:pStyle w:val="NormalWeb"/>
+        <w:numPr>
+          <w:ilvl w:val="0"/>
+          <w:numId w:val="22"/>
+        </w:numPr>
         <w:spacing w:line="276" w:lineRule="auto"/>
         <w:rPr>
           <w:rFonts w:asciiTheme="minorHAnsi" w:hAnsiTheme="minorHAnsi" w:cstheme="minorHAnsi"/>
@@ -186,52 +130,14 @@
         </w:rPr>
         <w:t>Article Management</w:t>
       </w:r>
-      <w:r>
-        <w:rPr>
-          <w:rFonts w:asciiTheme="minorHAnsi" w:hAnsiTheme="minorHAnsi" w:cstheme="minorHAnsi"/>
-          <w:b/>
-          <w:bCs/>
-          <w:sz w:val="22"/>
-          <w:szCs w:val="22"/>
-        </w:rPr>
-        <w:t>:</w:t>
-      </w:r>
-      <w:r>
-        <w:rPr>
-          <w:rFonts w:asciiTheme="minorHAnsi" w:hAnsiTheme="minorHAnsi" w:cstheme="minorHAnsi"/>
-          <w:sz w:val="22"/>
-          <w:szCs w:val="22"/>
-        </w:rPr>
-        <w:t xml:space="preserve"> System administrator should be able to add, </w:t>
-      </w:r>
-      <w:r>
-        <w:rPr>
-          <w:rFonts w:asciiTheme="minorHAnsi" w:hAnsiTheme="minorHAnsi" w:cstheme="minorHAnsi"/>
-          <w:sz w:val="22"/>
-          <w:szCs w:val="22"/>
-        </w:rPr>
-        <w:t>edit and remove</w:t>
-      </w:r>
-      <w:r>
-        <w:rPr>
-          <w:rFonts w:asciiTheme="minorHAnsi" w:hAnsiTheme="minorHAnsi" w:cstheme="minorHAnsi"/>
-          <w:sz w:val="22"/>
-          <w:szCs w:val="22"/>
-        </w:rPr>
-        <w:t xml:space="preserve"> articles</w:t>
-      </w:r>
-      <w:r>
-        <w:rPr>
-          <w:rFonts w:asciiTheme="minorHAnsi" w:hAnsiTheme="minorHAnsi" w:cstheme="minorHAnsi"/>
-          <w:sz w:val="22"/>
-          <w:szCs w:val="22"/>
-        </w:rPr>
-        <w:t>.</w:t>
-      </w:r>
     </w:p>
     <w:p>
       <w:pPr>
         <w:pStyle w:val="NormalWeb"/>
+        <w:numPr>
+          <w:ilvl w:val="0"/>
+          <w:numId w:val="22"/>
+        </w:numPr>
         <w:spacing w:line="276" w:lineRule="auto"/>
         <w:rPr>
           <w:rFonts w:asciiTheme="minorHAnsi" w:hAnsiTheme="minorHAnsi" w:cstheme="minorHAnsi"/>
@@ -250,28 +156,14 @@
         </w:rPr>
         <w:t>User Management</w:t>
       </w:r>
-      <w:r>
-        <w:rPr>
-          <w:rFonts w:asciiTheme="minorHAnsi" w:hAnsiTheme="minorHAnsi" w:cstheme="minorHAnsi"/>
-          <w:b/>
-          <w:bCs/>
-          <w:sz w:val="22"/>
-          <w:szCs w:val="22"/>
-        </w:rPr>
-        <w:t>:</w:t>
-      </w:r>
-      <w:r>
-        <w:rPr>
-          <w:rFonts w:asciiTheme="minorHAnsi" w:hAnsiTheme="minorHAnsi" w:cstheme="minorHAnsi"/>
-          <w:sz w:val="22"/>
-          <w:szCs w:val="22"/>
-        </w:rPr>
-        <w:t xml:space="preserve"> System administrator should be able to reset user passwords and deactivate users.</w:t>
-      </w:r>
     </w:p>
     <w:p>
       <w:pPr>
         <w:pStyle w:val="NormalWeb"/>
+        <w:numPr>
+          <w:ilvl w:val="0"/>
+          <w:numId w:val="22"/>
+        </w:numPr>
         <w:spacing w:line="276" w:lineRule="auto"/>
         <w:rPr>
           <w:rFonts w:asciiTheme="minorHAnsi" w:hAnsiTheme="minorHAnsi" w:cstheme="minorHAnsi"/>
@@ -290,36 +182,14 @@
         </w:rPr>
         <w:t>Interaction Tracking</w:t>
       </w:r>
-      <w:r>
-        <w:rPr>
-          <w:rFonts w:asciiTheme="minorHAnsi" w:hAnsiTheme="minorHAnsi" w:cstheme="minorHAnsi"/>
-          <w:b/>
-          <w:bCs/>
-          <w:sz w:val="22"/>
-          <w:szCs w:val="22"/>
-        </w:rPr>
-        <w:t>:</w:t>
-      </w:r>
-      <w:r>
-        <w:rPr>
-          <w:rFonts w:asciiTheme="minorHAnsi" w:hAnsiTheme="minorHAnsi" w:cstheme="minorHAnsi"/>
-          <w:sz w:val="22"/>
-          <w:szCs w:val="22"/>
-        </w:rPr>
-        <w:t xml:space="preserve"> The system needs to record user interactions with articles (e.g., reading, liking, or skipping) </w:t>
-      </w:r>
-      <w:r>
-        <w:rPr>
-          <w:rFonts w:asciiTheme="minorHAnsi" w:hAnsiTheme="minorHAnsi" w:cstheme="minorHAnsi"/>
-          <w:sz w:val="22"/>
-          <w:szCs w:val="22"/>
-        </w:rPr>
-        <w:t>to adjust recommendations with time.</w:t>
-      </w:r>
     </w:p>
     <w:p>
       <w:pPr>
         <w:pStyle w:val="NormalWeb"/>
+        <w:numPr>
+          <w:ilvl w:val="0"/>
+          <w:numId w:val="22"/>
+        </w:numPr>
         <w:spacing w:line="276" w:lineRule="auto"/>
         <w:rPr>
           <w:rFonts w:asciiTheme="minorHAnsi" w:hAnsiTheme="minorHAnsi" w:cstheme="minorHAnsi"/>
@@ -338,24 +208,6 @@
         </w:rPr>
         <w:t>Article Categorization</w:t>
       </w:r>
-      <w:r>
-        <w:rPr>
-          <w:rFonts w:asciiTheme="minorHAnsi" w:hAnsiTheme="minorHAnsi" w:cstheme="minorHAnsi"/>
-          <w:b/>
-          <w:bCs/>
-          <w:sz w:val="22"/>
-          <w:szCs w:val="22"/>
-        </w:rPr>
-        <w:t>:</w:t>
-      </w:r>
-      <w:r>
-        <w:rPr>
-          <w:rFonts w:asciiTheme="minorHAnsi" w:hAnsiTheme="minorHAnsi" w:cstheme="minorHAnsi"/>
-          <w:sz w:val="22"/>
-          <w:szCs w:val="22"/>
-        </w:rPr>
-        <w:t xml:space="preserve"> The articles added have to be categorized using NLP.</w:t>
-      </w:r>
     </w:p>
     <w:p>
       <w:pPr>
@@ -368,6 +220,10 @@
     <w:p>
       <w:pPr>
         <w:pStyle w:val="NormalWeb"/>
+        <w:numPr>
+          <w:ilvl w:val="0"/>
+          <w:numId w:val="22"/>
+        </w:numPr>
         <w:spacing w:line="276" w:lineRule="auto"/>
         <w:rPr>
           <w:rFonts w:asciiTheme="minorHAnsi" w:hAnsiTheme="minorHAnsi" w:cstheme="minorHAnsi"/>
@@ -388,41 +244,6 @@
       </w:r>
       <w:r>
         <w:rPr>
-          <w:rFonts w:asciiTheme="minorHAnsi" w:hAnsiTheme="minorHAnsi" w:cstheme="minorHAnsi"/>
-          <w:sz w:val="22"/>
-          <w:szCs w:val="22"/>
-        </w:rPr>
-        <w:t xml:space="preserve">: The system </w:t>
-      </w:r>
-      <w:r>
-        <w:rPr>
-          <w:rFonts w:asciiTheme="minorHAnsi" w:hAnsiTheme="minorHAnsi" w:cstheme="minorHAnsi"/>
-          <w:sz w:val="22"/>
-          <w:szCs w:val="22"/>
-        </w:rPr>
-        <w:t>uses initial preferences selected by the user to make recommendations. After one week, the system will consider interactions the user had for the past 7 days and update preferences, then articles are recommended from the top 3 categories the user prefers.</w:t>
-      </w:r>
-      <w:r>
-        <w:rPr>
-          <w:rFonts w:asciiTheme="minorHAnsi" w:hAnsiTheme="minorHAnsi" w:cstheme="minorHAnsi"/>
-          <w:sz w:val="22"/>
-          <w:szCs w:val="22"/>
-        </w:rPr>
-        <w:t xml:space="preserve"> A simple learning algorithm is used to adapt to user preferences.</w:t>
-      </w:r>
-    </w:p>
-    <w:p>
-      <w:pPr>
-        <w:pStyle w:val="NormalWeb"/>
-        <w:spacing w:line="276" w:lineRule="auto"/>
-        <w:rPr>
-          <w:rFonts w:asciiTheme="minorHAnsi" w:hAnsiTheme="minorHAnsi" w:cstheme="minorHAnsi"/>
-          <w:sz w:val="22"/>
-          <w:szCs w:val="22"/>
-        </w:rPr>
-      </w:pPr>
-      <w:r>
-        <w:rPr>
           <w:rStyle w:val="Strong"/>
           <w:rFonts w:asciiTheme="minorHAnsi" w:hAnsiTheme="minorHAnsi" w:cstheme="minorHAnsi"/>
           <w:b w:val="0"/>
@@ -430,28 +251,16 @@
           <w:sz w:val="22"/>
           <w:szCs w:val="22"/>
         </w:rPr>
-        <w:t>User Profile Management</w:t>
-      </w:r>
-      <w:r>
-        <w:rPr>
-          <w:rFonts w:asciiTheme="minorHAnsi" w:hAnsiTheme="minorHAnsi" w:cstheme="minorHAnsi"/>
-          <w:sz w:val="22"/>
-          <w:szCs w:val="22"/>
-        </w:rPr>
-        <w:t xml:space="preserve">: Users </w:t>
-      </w:r>
-      <w:r>
-        <w:rPr>
-          <w:rFonts w:asciiTheme="minorHAnsi" w:hAnsiTheme="minorHAnsi" w:cstheme="minorHAnsi"/>
-          <w:sz w:val="22"/>
-          <w:szCs w:val="22"/>
-        </w:rPr>
-        <w:t>can manage their profiles, they can change their username, password, and full name, the preferences can also be changed.</w:t>
+        <w:t xml:space="preserve"> – simple recommendation algorithm used.</w:t>
       </w:r>
     </w:p>
     <w:p>
       <w:pPr>
         <w:pStyle w:val="NormalWeb"/>
+        <w:numPr>
+          <w:ilvl w:val="0"/>
+          <w:numId w:val="22"/>
+        </w:numPr>
         <w:spacing w:line="276" w:lineRule="auto"/>
         <w:rPr>
           <w:rFonts w:asciiTheme="minorHAnsi" w:hAnsiTheme="minorHAnsi" w:cstheme="minorHAnsi"/>
@@ -468,59 +277,8 @@
           <w:sz w:val="22"/>
           <w:szCs w:val="22"/>
         </w:rPr>
-        <w:t>Article Management</w:t>
-      </w:r>
-      <w:r>
-        <w:rPr>
-          <w:rFonts w:asciiTheme="minorHAnsi" w:hAnsiTheme="minorHAnsi" w:cstheme="minorHAnsi"/>
-          <w:sz w:val="22"/>
-          <w:szCs w:val="22"/>
-        </w:rPr>
-        <w:t>:</w:t>
-      </w:r>
-      <w:r>
-        <w:rPr>
-          <w:rFonts w:asciiTheme="minorHAnsi" w:hAnsiTheme="minorHAnsi" w:cstheme="minorHAnsi"/>
-          <w:sz w:val="22"/>
-          <w:szCs w:val="22"/>
-        </w:rPr>
-        <w:t xml:space="preserve"> System administrator </w:t>
-      </w:r>
-      <w:r>
-        <w:rPr>
-          <w:rFonts w:asciiTheme="minorHAnsi" w:hAnsiTheme="minorHAnsi" w:cstheme="minorHAnsi"/>
-          <w:sz w:val="22"/>
-          <w:szCs w:val="22"/>
-        </w:rPr>
-        <w:t xml:space="preserve">can add articles, which are automatically categorized, edit existing articles and delete unnecessary articles from the </w:t>
-      </w:r>
-      <w:r>
-        <w:rPr>
-          <w:rFonts w:asciiTheme="minorHAnsi" w:hAnsiTheme="minorHAnsi" w:cstheme="minorHAnsi"/>
-          <w:sz w:val="22"/>
-          <w:szCs w:val="22"/>
-        </w:rPr>
-        <w:t>database</w:t>
-      </w:r>
-      <w:r>
-        <w:rPr>
-          <w:rFonts w:asciiTheme="minorHAnsi" w:hAnsiTheme="minorHAnsi" w:cstheme="minorHAnsi"/>
-          <w:sz w:val="22"/>
-          <w:szCs w:val="22"/>
-        </w:rPr>
-        <w:t>.</w:t>
-      </w:r>
-    </w:p>
-    <w:p>
-      <w:pPr>
-        <w:pStyle w:val="NormalWeb"/>
-        <w:spacing w:line="276" w:lineRule="auto"/>
-        <w:rPr>
-          <w:rFonts w:asciiTheme="minorHAnsi" w:hAnsiTheme="minorHAnsi" w:cstheme="minorHAnsi"/>
-          <w:sz w:val="22"/>
-          <w:szCs w:val="22"/>
-        </w:rPr>
-      </w:pPr>
+        <w:t>User Profile Management</w:t>
+      </w:r>
       <w:r>
         <w:rPr>
           <w:rStyle w:val="Strong"/>
@@ -530,52 +288,16 @@
           <w:sz w:val="22"/>
           <w:szCs w:val="22"/>
         </w:rPr>
-        <w:t>User Management</w:t>
-      </w:r>
-      <w:r>
-        <w:rPr>
-          <w:rFonts w:asciiTheme="minorHAnsi" w:hAnsiTheme="minorHAnsi" w:cstheme="minorHAnsi"/>
-          <w:sz w:val="22"/>
-          <w:szCs w:val="22"/>
-        </w:rPr>
-        <w:t>:</w:t>
-      </w:r>
-      <w:r>
-        <w:rPr>
-          <w:rFonts w:asciiTheme="minorHAnsi" w:hAnsiTheme="minorHAnsi" w:cstheme="minorHAnsi"/>
-          <w:sz w:val="22"/>
-          <w:szCs w:val="22"/>
-        </w:rPr>
-        <w:t xml:space="preserve"> System administrator </w:t>
-      </w:r>
-      <w:r>
-        <w:rPr>
-          <w:rFonts w:asciiTheme="minorHAnsi" w:hAnsiTheme="minorHAnsi" w:cstheme="minorHAnsi"/>
-          <w:sz w:val="22"/>
-          <w:szCs w:val="22"/>
-        </w:rPr>
-        <w:t>can</w:t>
-      </w:r>
-      <w:r>
-        <w:rPr>
-          <w:rFonts w:asciiTheme="minorHAnsi" w:hAnsiTheme="minorHAnsi" w:cstheme="minorHAnsi"/>
-          <w:sz w:val="22"/>
-          <w:szCs w:val="22"/>
-        </w:rPr>
-        <w:t xml:space="preserve"> </w:t>
-      </w:r>
-      <w:r>
-        <w:rPr>
-          <w:rFonts w:asciiTheme="minorHAnsi" w:hAnsiTheme="minorHAnsi" w:cstheme="minorHAnsi"/>
-          <w:sz w:val="22"/>
-          <w:szCs w:val="22"/>
-        </w:rPr>
-        <w:t>reset user passwords, password automatically generated and displayed to admin, and deactivate users.</w:t>
+        <w:t xml:space="preserve"> – can check details, update details and preferences.</w:t>
       </w:r>
     </w:p>
     <w:p>
       <w:pPr>
         <w:pStyle w:val="NormalWeb"/>
+        <w:numPr>
+          <w:ilvl w:val="0"/>
+          <w:numId w:val="22"/>
+        </w:numPr>
         <w:spacing w:line="276" w:lineRule="auto"/>
         <w:rPr>
           <w:rFonts w:asciiTheme="minorHAnsi" w:hAnsiTheme="minorHAnsi" w:cstheme="minorHAnsi"/>
@@ -592,68 +314,8 @@
           <w:sz w:val="22"/>
           <w:szCs w:val="22"/>
         </w:rPr>
-        <w:t>Interaction Tracking</w:t>
-      </w:r>
-      <w:r>
-        <w:rPr>
-          <w:rFonts w:asciiTheme="minorHAnsi" w:hAnsiTheme="minorHAnsi" w:cstheme="minorHAnsi"/>
-          <w:bCs/>
-          <w:sz w:val="22"/>
-          <w:szCs w:val="22"/>
-        </w:rPr>
-        <w:t>:</w:t>
-      </w:r>
-      <w:r>
-        <w:rPr>
-          <w:rFonts w:asciiTheme="minorHAnsi" w:hAnsiTheme="minorHAnsi" w:cstheme="minorHAnsi"/>
-          <w:sz w:val="22"/>
-          <w:szCs w:val="22"/>
-        </w:rPr>
-        <w:t xml:space="preserve"> The </w:t>
-      </w:r>
-      <w:r>
-        <w:rPr>
-          <w:rFonts w:asciiTheme="minorHAnsi" w:hAnsiTheme="minorHAnsi" w:cstheme="minorHAnsi"/>
-          <w:sz w:val="22"/>
-          <w:szCs w:val="22"/>
-        </w:rPr>
-        <w:t>system record</w:t>
-      </w:r>
-      <w:r>
-        <w:rPr>
-          <w:rFonts w:asciiTheme="minorHAnsi" w:hAnsiTheme="minorHAnsi" w:cstheme="minorHAnsi"/>
-          <w:sz w:val="22"/>
-          <w:szCs w:val="22"/>
-        </w:rPr>
-        <w:t xml:space="preserve"> user interactions with articles (e.g., reading, liking, or skipping) </w:t>
-      </w:r>
-      <w:r>
-        <w:rPr>
-          <w:rFonts w:asciiTheme="minorHAnsi" w:hAnsiTheme="minorHAnsi" w:cstheme="minorHAnsi"/>
-          <w:sz w:val="22"/>
-          <w:szCs w:val="22"/>
-        </w:rPr>
-        <w:t>in a database</w:t>
-      </w:r>
-      <w:r>
-        <w:rPr>
-          <w:rFonts w:asciiTheme="minorHAnsi" w:hAnsiTheme="minorHAnsi" w:cstheme="minorHAnsi"/>
-          <w:sz w:val="22"/>
-          <w:szCs w:val="22"/>
-        </w:rPr>
-        <w:t>.</w:t>
-      </w:r>
-    </w:p>
-    <w:p>
-      <w:pPr>
-        <w:pStyle w:val="NormalWeb"/>
-        <w:spacing w:line="276" w:lineRule="auto"/>
-        <w:rPr>
-          <w:rFonts w:asciiTheme="minorHAnsi" w:hAnsiTheme="minorHAnsi" w:cstheme="minorHAnsi"/>
-          <w:sz w:val="22"/>
-          <w:szCs w:val="22"/>
-        </w:rPr>
-      </w:pPr>
+        <w:t>Article Management</w:t>
+      </w:r>
       <w:r>
         <w:rPr>
           <w:rStyle w:val="Strong"/>
@@ -663,34 +325,121 @@
           <w:sz w:val="22"/>
           <w:szCs w:val="22"/>
         </w:rPr>
-        <w:lastRenderedPageBreak/>
-        <w:t>Article Categorization</w:t>
-      </w:r>
-      <w:r>
+        <w:t xml:space="preserve"> – can add edit and delete articles.</w:t>
+      </w:r>
+    </w:p>
+    <w:p>
+      <w:pPr>
+        <w:pStyle w:val="NormalWeb"/>
+        <w:numPr>
+          <w:ilvl w:val="0"/>
+          <w:numId w:val="22"/>
+        </w:numPr>
+        <w:spacing w:line="276" w:lineRule="auto"/>
         <w:rPr>
           <w:rFonts w:asciiTheme="minorHAnsi" w:hAnsiTheme="minorHAnsi" w:cstheme="minorHAnsi"/>
           <w:sz w:val="22"/>
           <w:szCs w:val="22"/>
         </w:rPr>
-        <w:t>:</w:t>
-      </w:r>
-      <w:r>
+      </w:pPr>
+      <w:r>
+        <w:rPr>
+          <w:rStyle w:val="Strong"/>
+          <w:rFonts w:asciiTheme="minorHAnsi" w:hAnsiTheme="minorHAnsi" w:cstheme="minorHAnsi"/>
+          <w:b w:val="0"/>
+          <w:bCs w:val="0"/>
+          <w:sz w:val="22"/>
+          <w:szCs w:val="22"/>
+        </w:rPr>
+        <w:t>User Management</w:t>
+      </w:r>
+      <w:r>
+        <w:rPr>
+          <w:rStyle w:val="Strong"/>
+          <w:rFonts w:asciiTheme="minorHAnsi" w:hAnsiTheme="minorHAnsi" w:cstheme="minorHAnsi"/>
+          <w:b w:val="0"/>
+          <w:bCs w:val="0"/>
+          <w:sz w:val="22"/>
+          <w:szCs w:val="22"/>
+        </w:rPr>
+        <w:t xml:space="preserve"> – can reset passwords of users and delete accounts.</w:t>
+      </w:r>
+    </w:p>
+    <w:p>
+      <w:pPr>
+        <w:pStyle w:val="NormalWeb"/>
+        <w:numPr>
+          <w:ilvl w:val="0"/>
+          <w:numId w:val="22"/>
+        </w:numPr>
+        <w:spacing w:line="276" w:lineRule="auto"/>
         <w:rPr>
           <w:rFonts w:asciiTheme="minorHAnsi" w:hAnsiTheme="minorHAnsi" w:cstheme="minorHAnsi"/>
           <w:sz w:val="22"/>
           <w:szCs w:val="22"/>
         </w:rPr>
-        <w:t xml:space="preserve"> The articles </w:t>
-      </w:r>
-      <w:r>
+      </w:pPr>
+      <w:r>
+        <w:rPr>
+          <w:rStyle w:val="Strong"/>
+          <w:rFonts w:asciiTheme="minorHAnsi" w:hAnsiTheme="minorHAnsi" w:cstheme="minorHAnsi"/>
+          <w:b w:val="0"/>
+          <w:bCs w:val="0"/>
+          <w:sz w:val="22"/>
+          <w:szCs w:val="22"/>
+        </w:rPr>
+        <w:t>Interaction Tracking</w:t>
+      </w:r>
+      <w:r>
+        <w:rPr>
+          <w:rStyle w:val="Strong"/>
+          <w:rFonts w:asciiTheme="minorHAnsi" w:hAnsiTheme="minorHAnsi" w:cstheme="minorHAnsi"/>
+          <w:b w:val="0"/>
+          <w:bCs w:val="0"/>
+          <w:sz w:val="22"/>
+          <w:szCs w:val="22"/>
+        </w:rPr>
+        <w:t xml:space="preserve"> – read, liked and skipped articles of users are saved.</w:t>
+      </w:r>
+    </w:p>
+    <w:p>
+      <w:pPr>
+        <w:pStyle w:val="NormalWeb"/>
+        <w:numPr>
+          <w:ilvl w:val="0"/>
+          <w:numId w:val="22"/>
+        </w:numPr>
+        <w:spacing w:line="276" w:lineRule="auto"/>
         <w:rPr>
           <w:rFonts w:asciiTheme="minorHAnsi" w:hAnsiTheme="minorHAnsi" w:cstheme="minorHAnsi"/>
           <w:sz w:val="22"/>
           <w:szCs w:val="22"/>
         </w:rPr>
-        <w:t>are categorized by extracting keywords from the article and comparing the extracted keywords with category keywords (each category has a list of keywords). The article is added to the category with the highest keyword matches.</w:t>
-      </w:r>
-    </w:p>
+      </w:pPr>
+      <w:r>
+        <w:rPr>
+          <w:rStyle w:val="Strong"/>
+          <w:rFonts w:asciiTheme="minorHAnsi" w:hAnsiTheme="minorHAnsi" w:cstheme="minorHAnsi"/>
+          <w:b w:val="0"/>
+          <w:bCs w:val="0"/>
+          <w:sz w:val="22"/>
+          <w:szCs w:val="22"/>
+        </w:rPr>
+        <w:t>Article Categorization</w:t>
+      </w:r>
+      <w:r>
+        <w:rPr>
+          <w:rStyle w:val="Strong"/>
+          <w:rFonts w:asciiTheme="minorHAnsi" w:hAnsiTheme="minorHAnsi" w:cstheme="minorHAnsi"/>
+          <w:b w:val="0"/>
+          <w:bCs w:val="0"/>
+          <w:sz w:val="22"/>
+          <w:szCs w:val="22"/>
+        </w:rPr>
+        <w:t xml:space="preserve"> – newly added articles are categorized by keyword extraction.</w:t>
+      </w:r>
+    </w:p>
+    <w:p/>
     <w:p>
       <w:pPr>
         <w:pStyle w:val="Heading2"/>
@@ -863,6 +612,7 @@
         <w:pStyle w:val="Heading2"/>
       </w:pPr>
       <w:r>
+        <w:lastRenderedPageBreak/>
         <w:t>Project Scope</w:t>
       </w:r>
     </w:p>
@@ -940,7 +690,33 @@
           <w:sz w:val="22"/>
           <w:szCs w:val="22"/>
         </w:rPr>
-        <w:t>The system has one administrator whose details are manually added to the database initially.</w:t>
+        <w:t xml:space="preserve">The system has one administrator whose details are manually added to the database </w:t>
+      </w:r>
+      <w:r>
+        <w:rPr>
+          <w:rFonts w:asciiTheme="minorHAnsi" w:hAnsiTheme="minorHAnsi" w:cstheme="minorHAnsi"/>
+          <w:sz w:val="22"/>
+          <w:szCs w:val="22"/>
+        </w:rPr>
+        <w:t>initially</w:t>
+      </w:r>
+      <w:r>
+        <w:rPr>
+          <w:rFonts w:asciiTheme="minorHAnsi" w:hAnsiTheme="minorHAnsi" w:cstheme="minorHAnsi"/>
+          <w:b/>
+          <w:bCs/>
+          <w:sz w:val="22"/>
+          <w:szCs w:val="22"/>
+        </w:rPr>
+        <w:t xml:space="preserve"> (Username: admin123, Password: admin123)</w:t>
+      </w:r>
+      <w:r>
+        <w:rPr>
+          <w:rFonts w:asciiTheme="minorHAnsi" w:hAnsiTheme="minorHAnsi" w:cstheme="minorHAnsi"/>
+          <w:sz w:val="22"/>
+          <w:szCs w:val="22"/>
+        </w:rPr>
+        <w:t>.</w:t>
       </w:r>
     </w:p>
     <w:p>
@@ -963,7 +739,7 @@
           <w:sz w:val="22"/>
           <w:szCs w:val="22"/>
         </w:rPr>
-        <w:t>The system allows many users to register and use the system.</w:t>
+        <w:t>Uses a python script to extract keywords from articles.</w:t>
       </w:r>
     </w:p>
     <w:p>
@@ -986,63 +762,17 @@
           <w:sz w:val="22"/>
           <w:szCs w:val="22"/>
         </w:rPr>
-        <w:t>Uses a python script to extract keywords from articles.</w:t>
-      </w:r>
-    </w:p>
-    <w:p>
-      <w:pPr>
-        <w:pStyle w:val="NormalWeb"/>
-        <w:numPr>
-          <w:ilvl w:val="0"/>
-          <w:numId w:val="6"/>
-        </w:numPr>
-        <w:spacing w:line="360" w:lineRule="auto"/>
+        <w:t>The articles stored in the database are initially assigned a category, only newly added articles will be automatically categorized</w:t>
+      </w:r>
+      <w:r>
         <w:rPr>
           <w:rFonts w:asciiTheme="minorHAnsi" w:hAnsiTheme="minorHAnsi" w:cstheme="minorHAnsi"/>
           <w:sz w:val="22"/>
           <w:szCs w:val="22"/>
         </w:rPr>
-      </w:pPr>
-      <w:r>
-        <w:rPr>
-          <w:rFonts w:asciiTheme="minorHAnsi" w:hAnsiTheme="minorHAnsi" w:cstheme="minorHAnsi"/>
-          <w:sz w:val="22"/>
-          <w:szCs w:val="22"/>
-        </w:rPr>
-        <w:t>The articles stored in the database are initially assigned a category, only newly added articles will be automatically categorized</w:t>
-      </w:r>
-      <w:r>
-        <w:rPr>
-          <w:rFonts w:asciiTheme="minorHAnsi" w:hAnsiTheme="minorHAnsi" w:cstheme="minorHAnsi"/>
-          <w:sz w:val="22"/>
-          <w:szCs w:val="22"/>
-        </w:rPr>
         <w:t>.</w:t>
       </w:r>
     </w:p>
-    <w:p>
-      <w:pPr>
-        <w:pStyle w:val="NormalWeb"/>
-        <w:rPr>
-          <w:rFonts w:asciiTheme="minorHAnsi" w:hAnsiTheme="minorHAnsi" w:cstheme="minorHAnsi"/>
-          <w:sz w:val="22"/>
-          <w:szCs w:val="22"/>
-        </w:rPr>
-      </w:pPr>
-    </w:p>
-    <w:p>
-      <w:pPr>
-        <w:pStyle w:val="NormalWeb"/>
-        <w:rPr>
-          <w:rFonts w:asciiTheme="minorHAnsi" w:hAnsiTheme="minorHAnsi" w:cstheme="minorHAnsi"/>
-          <w:sz w:val="22"/>
-          <w:szCs w:val="22"/>
-        </w:rPr>
-      </w:pPr>
-    </w:p>
-    <w:p/>
-    <w:p/>
-    <w:p/>
     <w:p>
       <w:pPr>
         <w:pStyle w:val="Heading1"/>
@@ -1187,7 +917,16 @@
               <w:spacing w:line="276" w:lineRule="auto"/>
             </w:pPr>
             <w:r>
-              <w:t>Browse all articles in the system and interact with them.</w:t>
+              <w:t xml:space="preserve">Browse </w:t>
+            </w:r>
+            <w:r>
+              <w:t xml:space="preserve">and interact with </w:t>
+            </w:r>
+            <w:r>
+              <w:t>all articles in the system</w:t>
+            </w:r>
+            <w:r>
+              <w:t>.</w:t>
             </w:r>
           </w:p>
         </w:tc>
@@ -1217,7 +956,7 @@
               <w:spacing w:line="276" w:lineRule="auto"/>
             </w:pPr>
             <w:r>
-              <w:t>Manage their profile.</w:t>
+              <w:t>Manage profile.</w:t>
             </w:r>
           </w:p>
         </w:tc>
@@ -1417,15 +1156,6 @@
         </w:tc>
       </w:tr>
     </w:tbl>
-    <w:p/>
-    <w:p/>
-    <w:p/>
-    <w:p/>
-    <w:p/>
-    <w:p/>
-    <w:p/>
-    <w:p/>
-    <w:p/>
     <w:p/>
     <w:p/>
     <w:p/>
@@ -1514,199 +1244,91 @@
         <w:rPr>
           <w:b/>
           <w:bCs/>
-          <w:sz w:val="28"/>
-          <w:szCs w:val="28"/>
         </w:rPr>
       </w:pPr>
       <w:r>
         <w:rPr>
           <w:b/>
           <w:bCs/>
-          <w:sz w:val="28"/>
-          <w:szCs w:val="28"/>
-        </w:rPr>
-        <w:t xml:space="preserve">Use Case: </w:t>
-      </w:r>
-      <w:r>
+        </w:rPr>
+        <w:t>Use Case: Register</w:t>
+      </w:r>
+    </w:p>
+    <w:p>
+      <w:pPr>
+        <w:spacing w:line="240" w:lineRule="auto"/>
+      </w:pPr>
+      <w:r>
+        <w:t>Section: Main</w:t>
+      </w:r>
+    </w:p>
+    <w:p>
+      <w:pPr>
+        <w:spacing w:line="240" w:lineRule="auto"/>
+      </w:pPr>
+      <w:r>
+        <w:t>System: Personalized News Recommendation System</w:t>
+      </w:r>
+    </w:p>
+    <w:p>
+      <w:pPr>
+        <w:spacing w:line="240" w:lineRule="auto"/>
+      </w:pPr>
+      <w:r>
+        <w:t>Actor(s): User</w:t>
+      </w:r>
+    </w:p>
+    <w:p>
+      <w:pPr>
+        <w:spacing w:line="240" w:lineRule="auto"/>
+      </w:pPr>
+      <w:r>
+        <w:t>Purpose: To allow a new user to create an account in the system.</w:t>
+      </w:r>
+    </w:p>
+    <w:p>
+      <w:pPr>
+        <w:spacing w:line="240" w:lineRule="auto"/>
+      </w:pPr>
+      <w:r>
+        <w:t>Overview: A new user enters their username, password</w:t>
+      </w:r>
+      <w:r>
+        <w:t xml:space="preserve">, </w:t>
+      </w:r>
+      <w:r>
+        <w:t>full name</w:t>
+      </w:r>
+      <w:r>
+        <w:t xml:space="preserve"> and the data is validated and stored, then the user is given a confirmation about their registration.</w:t>
+      </w:r>
+    </w:p>
+    <w:p>
+      <w:pPr>
+        <w:spacing w:line="240" w:lineRule="auto"/>
+      </w:pPr>
+      <w:r>
+        <w:t>Pre conditions: The user is</w:t>
+      </w:r>
+      <w:r>
+        <w:t xml:space="preserve"> </w:t>
+      </w:r>
+      <w:r>
+        <w:t>previously unregistered.</w:t>
+      </w:r>
+    </w:p>
+    <w:p/>
+    <w:p>
+      <w:pPr>
         <w:rPr>
           <w:b/>
           <w:bCs/>
-          <w:sz w:val="28"/>
-          <w:szCs w:val="28"/>
-        </w:rPr>
-        <w:t>Register</w:t>
-      </w:r>
-    </w:p>
-    <w:p>
-      <w:pPr>
-        <w:spacing w:line="240" w:lineRule="auto"/>
-        <w:rPr>
-          <w:sz w:val="24"/>
-          <w:szCs w:val="24"/>
-        </w:rPr>
-      </w:pPr>
-      <w:r>
-        <w:rPr>
-          <w:sz w:val="24"/>
-          <w:szCs w:val="24"/>
-        </w:rPr>
-        <w:t>Section: Main</w:t>
-      </w:r>
-    </w:p>
-    <w:p>
-      <w:pPr>
-        <w:spacing w:line="240" w:lineRule="auto"/>
-        <w:rPr>
-          <w:sz w:val="24"/>
-          <w:szCs w:val="24"/>
-        </w:rPr>
-      </w:pPr>
-      <w:r>
-        <w:rPr>
-          <w:sz w:val="24"/>
-          <w:szCs w:val="24"/>
-        </w:rPr>
-        <w:t xml:space="preserve">System: </w:t>
-      </w:r>
-      <w:r>
-        <w:rPr>
-          <w:sz w:val="24"/>
-          <w:szCs w:val="24"/>
-        </w:rPr>
-        <w:t>Personalized News Recommendation System</w:t>
-      </w:r>
-    </w:p>
-    <w:p>
-      <w:pPr>
-        <w:spacing w:line="240" w:lineRule="auto"/>
-        <w:rPr>
-          <w:sz w:val="24"/>
-          <w:szCs w:val="24"/>
-        </w:rPr>
-      </w:pPr>
-      <w:r>
-        <w:rPr>
-          <w:sz w:val="24"/>
-          <w:szCs w:val="24"/>
-        </w:rPr>
-        <w:t xml:space="preserve">Actor(s): </w:t>
-      </w:r>
-      <w:r>
-        <w:rPr>
-          <w:sz w:val="24"/>
-          <w:szCs w:val="24"/>
-        </w:rPr>
-        <w:t>User</w:t>
-      </w:r>
-    </w:p>
-    <w:p>
-      <w:pPr>
-        <w:spacing w:line="240" w:lineRule="auto"/>
-        <w:rPr>
-          <w:sz w:val="24"/>
-          <w:szCs w:val="24"/>
-        </w:rPr>
-      </w:pPr>
-      <w:r>
-        <w:rPr>
-          <w:sz w:val="24"/>
-          <w:szCs w:val="24"/>
-        </w:rPr>
-        <w:t xml:space="preserve">Purpose: </w:t>
-      </w:r>
-      <w:r>
-        <w:rPr>
-          <w:sz w:val="24"/>
-          <w:szCs w:val="24"/>
-        </w:rPr>
-        <w:t>To allow a new user to create an account in the system.</w:t>
-      </w:r>
-    </w:p>
-    <w:p>
-      <w:pPr>
-        <w:spacing w:line="240" w:lineRule="auto"/>
-        <w:rPr>
-          <w:sz w:val="24"/>
-          <w:szCs w:val="24"/>
-        </w:rPr>
-      </w:pPr>
-      <w:r>
-        <w:rPr>
-          <w:sz w:val="24"/>
-          <w:szCs w:val="24"/>
-        </w:rPr>
-        <w:t xml:space="preserve">Overview: </w:t>
-      </w:r>
-      <w:r>
-        <w:rPr>
-          <w:sz w:val="24"/>
-          <w:szCs w:val="24"/>
-        </w:rPr>
-        <w:t>A new user enters their username, password</w:t>
-      </w:r>
-      <w:r>
-        <w:rPr>
-          <w:sz w:val="24"/>
-          <w:szCs w:val="24"/>
-        </w:rPr>
-        <w:t xml:space="preserve">, </w:t>
-      </w:r>
-      <w:proofErr w:type="spellStart"/>
-      <w:r>
-        <w:rPr>
-          <w:sz w:val="24"/>
-          <w:szCs w:val="24"/>
-        </w:rPr>
-        <w:t>fullname</w:t>
-      </w:r>
-      <w:proofErr w:type="spellEnd"/>
-      <w:r>
-        <w:rPr>
-          <w:sz w:val="24"/>
-          <w:szCs w:val="24"/>
-        </w:rPr>
-        <w:t xml:space="preserve"> and the data is validated and stored, then the user is given a confirmation about their registration.</w:t>
-      </w:r>
-    </w:p>
-    <w:p>
-      <w:pPr>
-        <w:spacing w:line="240" w:lineRule="auto"/>
-        <w:rPr>
-          <w:sz w:val="24"/>
-          <w:szCs w:val="24"/>
-        </w:rPr>
-      </w:pPr>
-      <w:r>
-        <w:rPr>
-          <w:sz w:val="24"/>
-          <w:szCs w:val="24"/>
-        </w:rPr>
-        <w:t xml:space="preserve">Pre conditions: </w:t>
-      </w:r>
-      <w:r>
-        <w:rPr>
-          <w:sz w:val="24"/>
-          <w:szCs w:val="24"/>
-        </w:rPr>
-        <w:t>The user is a new user previously unregistered.</w:t>
-      </w:r>
-    </w:p>
-    <w:p/>
-    <w:p>
-      <w:pPr>
+        </w:rPr>
+      </w:pPr>
+      <w:r>
         <w:rPr>
           <w:b/>
           <w:bCs/>
-          <w:sz w:val="24"/>
-          <w:szCs w:val="24"/>
-        </w:rPr>
-      </w:pPr>
-      <w:r>
-        <w:rPr>
-          <w:b/>
-          <w:bCs/>
-          <w:sz w:val="24"/>
-          <w:szCs w:val="24"/>
         </w:rPr>
         <w:t>Typical Course of Events</w:t>
       </w:r>
@@ -2010,16 +1632,12 @@
         <w:rPr>
           <w:b/>
           <w:bCs/>
-          <w:sz w:val="24"/>
-          <w:szCs w:val="24"/>
         </w:rPr>
       </w:pPr>
       <w:r>
         <w:rPr>
           <w:b/>
           <w:bCs/>
-          <w:sz w:val="24"/>
-          <w:szCs w:val="24"/>
         </w:rPr>
         <w:t>Alternative Courses</w:t>
       </w:r>
@@ -6400,12 +6018,15 @@
         <w:t>Unit Testing</w:t>
       </w:r>
     </w:p>
+    <w:p>
+      <w:pPr>
+        <w:pStyle w:val="Heading3"/>
+      </w:pPr>
+      <w:r>
+        <w:t>Main Page</w:t>
+      </w:r>
+    </w:p>
     <w:p/>
-    <w:p>
-      <w:r>
-        <w:t>Main Page</w:t>
-      </w:r>
-    </w:p>
     <w:p>
       <w:pPr>
         <w:pStyle w:val="ListParagraph"/>
@@ -6420,6 +6041,9 @@
     </w:p>
     <w:p>
       <w:r>
+        <w:rPr>
+          <w:noProof/>
+        </w:rPr>
         <w:drawing>
           <wp:inline distT="0" distB="0" distL="0" distR="0" wp14:anchorId="32EE7FC6" wp14:editId="02A8A22E">
             <wp:extent cx="2311519" cy="774740"/>
@@ -6477,6 +6101,9 @@
     </w:p>
     <w:p>
       <w:r>
+        <w:rPr>
+          <w:noProof/>
+        </w:rPr>
         <w:drawing>
           <wp:inline distT="0" distB="0" distL="0" distR="0" wp14:anchorId="3137AFB8" wp14:editId="405CE396">
             <wp:extent cx="2343270" cy="723937"/>
@@ -6534,6 +6161,9 @@
     </w:p>
     <w:p>
       <w:r>
+        <w:rPr>
+          <w:noProof/>
+        </w:rPr>
         <w:drawing>
           <wp:inline distT="0" distB="0" distL="0" distR="0" wp14:anchorId="054B31FE" wp14:editId="30C99792">
             <wp:extent cx="2565532" cy="831893"/>
@@ -6586,11 +6216,14 @@
         </w:numPr>
       </w:pPr>
       <w:r>
-        <w:t>Invalid Inputs</w:t>
-      </w:r>
-    </w:p>
-    <w:p>
-      <w:r>
+        <w:t xml:space="preserve">Invalid </w:t>
+      </w:r>
+    </w:p>
+    <w:p>
+      <w:r>
+        <w:rPr>
+          <w:noProof/>
+        </w:rPr>
         <w:drawing>
           <wp:inline distT="0" distB="0" distL="0" distR="0" wp14:anchorId="6CB48C08" wp14:editId="656CF329">
             <wp:extent cx="2476627" cy="469924"/>
@@ -6630,6 +6263,9 @@
     </w:p>
     <w:p>
       <w:r>
+        <w:rPr>
+          <w:noProof/>
+        </w:rPr>
         <w:drawing>
           <wp:inline distT="0" distB="0" distL="0" distR="0" wp14:anchorId="75DE9AB1" wp14:editId="77E16C49">
             <wp:extent cx="2489328" cy="469924"/>
@@ -6678,10 +6314,20 @@
       </w:pPr>
     </w:p>
     <w:p>
+      <w:pPr>
+        <w:pStyle w:val="ListParagraph"/>
+        <w:ind w:left="360"/>
+      </w:pPr>
+    </w:p>
+    <w:p>
+      <w:pPr>
+        <w:pStyle w:val="Heading3"/>
+      </w:pPr>
       <w:r>
         <w:t>Register Page</w:t>
       </w:r>
     </w:p>
+    <w:p/>
     <w:p>
       <w:pPr>
         <w:pStyle w:val="ListParagraph"/>
@@ -6699,6 +6345,9 @@
     </w:p>
     <w:p>
       <w:r>
+        <w:rPr>
+          <w:noProof/>
+        </w:rPr>
         <w:drawing>
           <wp:inline distT="0" distB="0" distL="0" distR="0" wp14:anchorId="7AC31F73" wp14:editId="2A9A776A">
             <wp:extent cx="1784442" cy="692186"/>
@@ -6759,6 +6408,9 @@
     </w:p>
     <w:p>
       <w:r>
+        <w:rPr>
+          <w:noProof/>
+        </w:rPr>
         <w:drawing>
           <wp:inline distT="0" distB="0" distL="0" distR="0" wp14:anchorId="61BA8034" wp14:editId="4AD5373D">
             <wp:extent cx="3530781" cy="654084"/>
@@ -6819,6 +6471,9 @@
     </w:p>
     <w:p>
       <w:r>
+        <w:rPr>
+          <w:noProof/>
+        </w:rPr>
         <w:drawing>
           <wp:inline distT="0" distB="0" distL="0" distR="0" wp14:anchorId="67201C83" wp14:editId="55F2BFC8">
             <wp:extent cx="4508732" cy="635033"/>
@@ -6879,6 +6534,9 @@
     </w:p>
     <w:p>
       <w:r>
+        <w:rPr>
+          <w:noProof/>
+        </w:rPr>
         <w:drawing>
           <wp:inline distT="0" distB="0" distL="0" distR="0" wp14:anchorId="0BB0E195" wp14:editId="1BCABB77">
             <wp:extent cx="4940554" cy="660434"/>
@@ -6936,6 +6594,9 @@
     </w:p>
     <w:p>
       <w:r>
+        <w:rPr>
+          <w:noProof/>
+        </w:rPr>
         <w:drawing>
           <wp:inline distT="0" distB="0" distL="0" distR="0" wp14:anchorId="6B9FCFFD" wp14:editId="6CFB02BC">
             <wp:extent cx="1981302" cy="444523"/>
@@ -6993,6 +6654,9 @@
     </w:p>
     <w:p>
       <w:r>
+        <w:rPr>
+          <w:noProof/>
+        </w:rPr>
         <w:drawing>
           <wp:inline distT="0" distB="0" distL="0" distR="0" wp14:anchorId="595BDD26" wp14:editId="343FF29E">
             <wp:extent cx="4432528" cy="628682"/>
@@ -7073,6 +6737,9 @@
     </w:p>
     <w:p>
       <w:r>
+        <w:rPr>
+          <w:noProof/>
+        </w:rPr>
         <w:drawing>
           <wp:inline distT="0" distB="0" distL="0" distR="0" wp14:anchorId="7E7757A1" wp14:editId="4369BB3E">
             <wp:extent cx="1727289" cy="463574"/>
@@ -7135,6 +6802,9 @@
     </w:p>
     <w:p>
       <w:r>
+        <w:rPr>
+          <w:noProof/>
+        </w:rPr>
         <w:drawing>
           <wp:inline distT="0" distB="0" distL="0" distR="0" wp14:anchorId="40196CF2" wp14:editId="2A756525">
             <wp:extent cx="3225966" cy="660434"/>
@@ -7203,6 +6873,9 @@
     </w:p>
     <w:p>
       <w:r>
+        <w:rPr>
+          <w:noProof/>
+        </w:rPr>
         <w:drawing>
           <wp:inline distT="0" distB="0" distL="0" distR="0" wp14:anchorId="50868F8E" wp14:editId="553E1300">
             <wp:extent cx="4889751" cy="609631"/>
@@ -7278,6 +6951,9 @@
     </w:p>
     <w:p>
       <w:r>
+        <w:rPr>
+          <w:noProof/>
+        </w:rPr>
         <w:drawing>
           <wp:inline distT="0" distB="0" distL="0" distR="0" wp14:anchorId="7BB6BFFC" wp14:editId="2CF01238">
             <wp:extent cx="3784795" cy="1098606"/>
@@ -7341,6 +7017,9 @@
     </w:p>
     <w:p>
       <w:r>
+        <w:rPr>
+          <w:noProof/>
+        </w:rPr>
         <w:drawing>
           <wp:inline distT="0" distB="0" distL="0" distR="0" wp14:anchorId="329DE6E2" wp14:editId="6EAF30CF">
             <wp:extent cx="3968954" cy="476274"/>
@@ -7398,6 +7077,9 @@
     </w:p>
     <w:p>
       <w:r>
+        <w:rPr>
+          <w:noProof/>
+        </w:rPr>
         <w:drawing>
           <wp:inline distT="0" distB="0" distL="0" distR="0" wp14:anchorId="5B60074F" wp14:editId="0E054642">
             <wp:extent cx="4146763" cy="469924"/>
@@ -7473,6 +7155,9 @@
     </w:p>
     <w:p>
       <w:r>
+        <w:rPr>
+          <w:noProof/>
+        </w:rPr>
         <w:drawing>
           <wp:inline distT="0" distB="0" distL="0" distR="0" wp14:anchorId="57DBBA7D" wp14:editId="238E3809">
             <wp:extent cx="2432175" cy="641383"/>
@@ -7510,45 +7195,72 @@
         </w:drawing>
       </w:r>
     </w:p>
+    <w:p>
+      <w:pPr>
+        <w:pStyle w:val="Heading3"/>
+      </w:pPr>
+      <w:r>
+        <w:t>Login Page</w:t>
+      </w:r>
+    </w:p>
     <w:p/>
     <w:p>
       <w:pPr>
-        <w:pStyle w:val="Heading2"/>
-      </w:pPr>
-      <w:r>
-        <w:t>Concurrency testing</w:t>
-      </w:r>
-    </w:p>
-    <w:p>
-      <w:pPr>
-        <w:pStyle w:val="Heading2"/>
-      </w:pPr>
-      <w:r>
-        <w:t>File integrity checks</w:t>
-      </w:r>
-    </w:p>
-    <w:p/>
-    <w:p>
-      <w:r>
-        <w:t>SQLite database integrity check</w:t>
-      </w:r>
-      <w:r>
-        <w:t xml:space="preserve"> in command prompt. Additional test case in proje</w:t>
-      </w:r>
-      <w:r>
-        <w:t>c</w:t>
-      </w:r>
-      <w:r>
-        <w:t>t test suite.</w:t>
-      </w:r>
-    </w:p>
-    <w:p>
-      <w:r>
+        <w:pStyle w:val="ListParagraph"/>
+        <w:numPr>
+          <w:ilvl w:val="0"/>
+          <w:numId w:val="15"/>
+        </w:numPr>
+      </w:pPr>
+      <w:r>
+        <w:t xml:space="preserve">Username checked as before. </w:t>
+      </w:r>
+    </w:p>
+    <w:p>
+      <w:pPr>
+        <w:pStyle w:val="ListParagraph"/>
+        <w:ind w:left="360"/>
+      </w:pPr>
+    </w:p>
+    <w:p>
+      <w:pPr>
+        <w:pStyle w:val="ListParagraph"/>
+        <w:numPr>
+          <w:ilvl w:val="0"/>
+          <w:numId w:val="15"/>
+        </w:numPr>
+      </w:pPr>
+      <w:r>
+        <w:t>Password checked as before.</w:t>
+      </w:r>
+    </w:p>
+    <w:p>
+      <w:pPr>
+        <w:pStyle w:val="ListParagraph"/>
+      </w:pPr>
+    </w:p>
+    <w:p>
+      <w:pPr>
+        <w:pStyle w:val="ListParagraph"/>
+        <w:numPr>
+          <w:ilvl w:val="0"/>
+          <w:numId w:val="15"/>
+        </w:numPr>
+      </w:pPr>
+      <w:r>
+        <w:t>Username and Password – Valid and Match</w:t>
+      </w:r>
+    </w:p>
+    <w:p>
+      <w:r>
+        <w:rPr>
+          <w:noProof/>
+        </w:rPr>
         <w:drawing>
-          <wp:inline distT="0" distB="0" distL="0" distR="0" wp14:anchorId="31D2034C" wp14:editId="596101E6">
-            <wp:extent cx="5943600" cy="739140"/>
-            <wp:effectExtent l="0" t="0" r="0" b="3810"/>
-            <wp:docPr id="58" name="Picture 58"/>
+          <wp:inline distT="0" distB="0" distL="0" distR="0" wp14:anchorId="6AF9D38F" wp14:editId="0D35F8E8">
+            <wp:extent cx="2514729" cy="831893"/>
+            <wp:effectExtent l="0" t="0" r="0" b="6350"/>
+            <wp:docPr id="7" name="Picture 7"/>
             <wp:cNvGraphicFramePr>
               <a:graphicFrameLocks xmlns:a="http://schemas.openxmlformats.org/drawingml/2006/main" noChangeAspect="1"/>
             </wp:cNvGraphicFramePr>
@@ -7568,6 +7280,1286 @@
                   <pic:spPr>
                     <a:xfrm>
                       <a:off x="0" y="0"/>
+                      <a:ext cx="2514729" cy="831893"/>
+                    </a:xfrm>
+                    <a:prstGeom prst="rect">
+                      <a:avLst/>
+                    </a:prstGeom>
+                  </pic:spPr>
+                </pic:pic>
+              </a:graphicData>
+            </a:graphic>
+          </wp:inline>
+        </w:drawing>
+      </w:r>
+    </w:p>
+    <w:p>
+      <w:r>
+        <w:t>Based on credentials, user is redirected to USER menu or ADMIN menu.</w:t>
+      </w:r>
+    </w:p>
+    <w:p>
+      <w:pPr>
+        <w:pStyle w:val="Heading3"/>
+      </w:pPr>
+      <w:r>
+        <w:t>User menu</w:t>
+      </w:r>
+    </w:p>
+    <w:p/>
+    <w:p>
+      <w:pPr>
+        <w:pStyle w:val="ListParagraph"/>
+        <w:numPr>
+          <w:ilvl w:val="0"/>
+          <w:numId w:val="16"/>
+        </w:numPr>
+      </w:pPr>
+      <w:r>
+        <w:t>Profile Update</w:t>
+      </w:r>
+    </w:p>
+    <w:p>
+      <w:r>
+        <w:rPr>
+          <w:noProof/>
+        </w:rPr>
+        <w:drawing>
+          <wp:inline distT="0" distB="0" distL="0" distR="0" wp14:anchorId="40108CA6" wp14:editId="286D60A6">
+            <wp:extent cx="2987692" cy="1542349"/>
+            <wp:effectExtent l="0" t="0" r="3175" b="1270"/>
+            <wp:docPr id="19" name="Picture 19"/>
+            <wp:cNvGraphicFramePr>
+              <a:graphicFrameLocks xmlns:a="http://schemas.openxmlformats.org/drawingml/2006/main" noChangeAspect="1"/>
+            </wp:cNvGraphicFramePr>
+            <a:graphic xmlns:a="http://schemas.openxmlformats.org/drawingml/2006/main">
+              <a:graphicData uri="http://schemas.openxmlformats.org/drawingml/2006/picture">
+                <pic:pic xmlns:pic="http://schemas.openxmlformats.org/drawingml/2006/picture">
+                  <pic:nvPicPr>
+                    <pic:cNvPr id="1" name=""/>
+                    <pic:cNvPicPr/>
+                  </pic:nvPicPr>
+                  <pic:blipFill>
+                    <a:blip r:embed="rId41"/>
+                    <a:stretch>
+                      <a:fillRect/>
+                    </a:stretch>
+                  </pic:blipFill>
+                  <pic:spPr>
+                    <a:xfrm>
+                      <a:off x="0" y="0"/>
+                      <a:ext cx="3181761" cy="1642534"/>
+                    </a:xfrm>
+                    <a:prstGeom prst="rect">
+                      <a:avLst/>
+                    </a:prstGeom>
+                  </pic:spPr>
+                </pic:pic>
+              </a:graphicData>
+            </a:graphic>
+          </wp:inline>
+        </w:drawing>
+      </w:r>
+    </w:p>
+    <w:p>
+      <w:pPr>
+        <w:pStyle w:val="ListParagraph"/>
+        <w:numPr>
+          <w:ilvl w:val="1"/>
+          <w:numId w:val="19"/>
+        </w:numPr>
+      </w:pPr>
+      <w:r>
+        <w:t>Manage Profile</w:t>
+      </w:r>
+    </w:p>
+    <w:p>
+      <w:r>
+        <w:drawing>
+          <wp:inline distT="0" distB="0" distL="0" distR="0" wp14:anchorId="42E1F4A6" wp14:editId="5D42B049">
+            <wp:extent cx="3227978" cy="2108448"/>
+            <wp:effectExtent l="0" t="0" r="0" b="6350"/>
+            <wp:docPr id="29" name="Picture 29"/>
+            <wp:cNvGraphicFramePr>
+              <a:graphicFrameLocks xmlns:a="http://schemas.openxmlformats.org/drawingml/2006/main" noChangeAspect="1"/>
+            </wp:cNvGraphicFramePr>
+            <a:graphic xmlns:a="http://schemas.openxmlformats.org/drawingml/2006/main">
+              <a:graphicData uri="http://schemas.openxmlformats.org/drawingml/2006/picture">
+                <pic:pic xmlns:pic="http://schemas.openxmlformats.org/drawingml/2006/picture">
+                  <pic:nvPicPr>
+                    <pic:cNvPr id="1" name=""/>
+                    <pic:cNvPicPr/>
+                  </pic:nvPicPr>
+                  <pic:blipFill>
+                    <a:blip r:embed="rId42"/>
+                    <a:stretch>
+                      <a:fillRect/>
+                    </a:stretch>
+                  </pic:blipFill>
+                  <pic:spPr>
+                    <a:xfrm>
+                      <a:off x="0" y="0"/>
+                      <a:ext cx="3243946" cy="2118878"/>
+                    </a:xfrm>
+                    <a:prstGeom prst="rect">
+                      <a:avLst/>
+                    </a:prstGeom>
+                  </pic:spPr>
+                </pic:pic>
+              </a:graphicData>
+            </a:graphic>
+          </wp:inline>
+        </w:drawing>
+      </w:r>
+    </w:p>
+    <w:p>
+      <w:r>
+        <w:t>Same category checking as in register page.</w:t>
+      </w:r>
+    </w:p>
+    <w:p>
+      <w:pPr>
+        <w:pStyle w:val="ListParagraph"/>
+        <w:numPr>
+          <w:ilvl w:val="0"/>
+          <w:numId w:val="16"/>
+        </w:numPr>
+      </w:pPr>
+      <w:r>
+        <w:t>View Articles</w:t>
+      </w:r>
+    </w:p>
+    <w:p>
+      <w:r>
+        <w:drawing>
+          <wp:inline distT="0" distB="0" distL="0" distR="0" wp14:anchorId="2817FB29" wp14:editId="1EC3182C">
+            <wp:extent cx="5943600" cy="1097915"/>
+            <wp:effectExtent l="0" t="0" r="0" b="6985"/>
+            <wp:docPr id="30" name="Picture 30"/>
+            <wp:cNvGraphicFramePr>
+              <a:graphicFrameLocks xmlns:a="http://schemas.openxmlformats.org/drawingml/2006/main" noChangeAspect="1"/>
+            </wp:cNvGraphicFramePr>
+            <a:graphic xmlns:a="http://schemas.openxmlformats.org/drawingml/2006/main">
+              <a:graphicData uri="http://schemas.openxmlformats.org/drawingml/2006/picture">
+                <pic:pic xmlns:pic="http://schemas.openxmlformats.org/drawingml/2006/picture">
+                  <pic:nvPicPr>
+                    <pic:cNvPr id="1" name=""/>
+                    <pic:cNvPicPr/>
+                  </pic:nvPicPr>
+                  <pic:blipFill>
+                    <a:blip r:embed="rId43"/>
+                    <a:stretch>
+                      <a:fillRect/>
+                    </a:stretch>
+                  </pic:blipFill>
+                  <pic:spPr>
+                    <a:xfrm>
+                      <a:off x="0" y="0"/>
+                      <a:ext cx="5943600" cy="1097915"/>
+                    </a:xfrm>
+                    <a:prstGeom prst="rect">
+                      <a:avLst/>
+                    </a:prstGeom>
+                  </pic:spPr>
+                </pic:pic>
+              </a:graphicData>
+            </a:graphic>
+          </wp:inline>
+        </w:drawing>
+      </w:r>
+    </w:p>
+    <w:p>
+      <w:r>
+        <w:t>All articles displayed and asked for ID.</w:t>
+      </w:r>
+    </w:p>
+    <w:p>
+      <w:r>
+        <w:drawing>
+          <wp:inline distT="0" distB="0" distL="0" distR="0" wp14:anchorId="704CF9A1" wp14:editId="7BA044DB">
+            <wp:extent cx="5943600" cy="1483995"/>
+            <wp:effectExtent l="0" t="0" r="0" b="1905"/>
+            <wp:docPr id="31" name="Picture 31"/>
+            <wp:cNvGraphicFramePr>
+              <a:graphicFrameLocks xmlns:a="http://schemas.openxmlformats.org/drawingml/2006/main" noChangeAspect="1"/>
+            </wp:cNvGraphicFramePr>
+            <a:graphic xmlns:a="http://schemas.openxmlformats.org/drawingml/2006/main">
+              <a:graphicData uri="http://schemas.openxmlformats.org/drawingml/2006/picture">
+                <pic:pic xmlns:pic="http://schemas.openxmlformats.org/drawingml/2006/picture">
+                  <pic:nvPicPr>
+                    <pic:cNvPr id="1" name=""/>
+                    <pic:cNvPicPr/>
+                  </pic:nvPicPr>
+                  <pic:blipFill>
+                    <a:blip r:embed="rId44"/>
+                    <a:stretch>
+                      <a:fillRect/>
+                    </a:stretch>
+                  </pic:blipFill>
+                  <pic:spPr>
+                    <a:xfrm>
+                      <a:off x="0" y="0"/>
+                      <a:ext cx="5943600" cy="1483995"/>
+                    </a:xfrm>
+                    <a:prstGeom prst="rect">
+                      <a:avLst/>
+                    </a:prstGeom>
+                  </pic:spPr>
+                </pic:pic>
+              </a:graphicData>
+            </a:graphic>
+          </wp:inline>
+        </w:drawing>
+      </w:r>
+    </w:p>
+    <w:p>
+      <w:r>
+        <w:t>Article displayed.</w:t>
+      </w:r>
+    </w:p>
+    <w:p>
+      <w:pPr>
+        <w:pStyle w:val="ListParagraph"/>
+        <w:numPr>
+          <w:ilvl w:val="1"/>
+          <w:numId w:val="20"/>
+        </w:numPr>
+      </w:pPr>
+      <w:r>
+        <w:t>Interactions</w:t>
+      </w:r>
+    </w:p>
+    <w:p>
+      <w:r>
+        <w:drawing>
+          <wp:inline distT="0" distB="0" distL="0" distR="0" wp14:anchorId="5FE12563" wp14:editId="48AECE9B">
+            <wp:extent cx="2642973" cy="1061095"/>
+            <wp:effectExtent l="0" t="0" r="5080" b="5715"/>
+            <wp:docPr id="32" name="Picture 32"/>
+            <wp:cNvGraphicFramePr>
+              <a:graphicFrameLocks xmlns:a="http://schemas.openxmlformats.org/drawingml/2006/main" noChangeAspect="1"/>
+            </wp:cNvGraphicFramePr>
+            <a:graphic xmlns:a="http://schemas.openxmlformats.org/drawingml/2006/main">
+              <a:graphicData uri="http://schemas.openxmlformats.org/drawingml/2006/picture">
+                <pic:pic xmlns:pic="http://schemas.openxmlformats.org/drawingml/2006/picture">
+                  <pic:nvPicPr>
+                    <pic:cNvPr id="1" name=""/>
+                    <pic:cNvPicPr/>
+                  </pic:nvPicPr>
+                  <pic:blipFill>
+                    <a:blip r:embed="rId45"/>
+                    <a:stretch>
+                      <a:fillRect/>
+                    </a:stretch>
+                  </pic:blipFill>
+                  <pic:spPr>
+                    <a:xfrm>
+                      <a:off x="0" y="0"/>
+                      <a:ext cx="2649818" cy="1063843"/>
+                    </a:xfrm>
+                    <a:prstGeom prst="rect">
+                      <a:avLst/>
+                    </a:prstGeom>
+                  </pic:spPr>
+                </pic:pic>
+              </a:graphicData>
+            </a:graphic>
+          </wp:inline>
+        </w:drawing>
+      </w:r>
+    </w:p>
+    <w:p>
+      <w:r>
+        <w:drawing>
+          <wp:inline distT="0" distB="0" distL="0" distR="0" wp14:anchorId="3BFADBAA" wp14:editId="21C9E080">
+            <wp:extent cx="2622685" cy="1041454"/>
+            <wp:effectExtent l="0" t="0" r="6350" b="6350"/>
+            <wp:docPr id="33" name="Picture 33"/>
+            <wp:cNvGraphicFramePr>
+              <a:graphicFrameLocks xmlns:a="http://schemas.openxmlformats.org/drawingml/2006/main" noChangeAspect="1"/>
+            </wp:cNvGraphicFramePr>
+            <a:graphic xmlns:a="http://schemas.openxmlformats.org/drawingml/2006/main">
+              <a:graphicData uri="http://schemas.openxmlformats.org/drawingml/2006/picture">
+                <pic:pic xmlns:pic="http://schemas.openxmlformats.org/drawingml/2006/picture">
+                  <pic:nvPicPr>
+                    <pic:cNvPr id="1" name=""/>
+                    <pic:cNvPicPr/>
+                  </pic:nvPicPr>
+                  <pic:blipFill>
+                    <a:blip r:embed="rId46"/>
+                    <a:stretch>
+                      <a:fillRect/>
+                    </a:stretch>
+                  </pic:blipFill>
+                  <pic:spPr>
+                    <a:xfrm>
+                      <a:off x="0" y="0"/>
+                      <a:ext cx="2622685" cy="1041454"/>
+                    </a:xfrm>
+                    <a:prstGeom prst="rect">
+                      <a:avLst/>
+                    </a:prstGeom>
+                  </pic:spPr>
+                </pic:pic>
+              </a:graphicData>
+            </a:graphic>
+          </wp:inline>
+        </w:drawing>
+      </w:r>
+    </w:p>
+    <w:p>
+      <w:r>
+        <w:drawing>
+          <wp:inline distT="0" distB="0" distL="0" distR="0" wp14:anchorId="06FC5F44" wp14:editId="1ADF6A54">
+            <wp:extent cx="2660787" cy="1066855"/>
+            <wp:effectExtent l="0" t="0" r="6350" b="0"/>
+            <wp:docPr id="34" name="Picture 34"/>
+            <wp:cNvGraphicFramePr>
+              <a:graphicFrameLocks xmlns:a="http://schemas.openxmlformats.org/drawingml/2006/main" noChangeAspect="1"/>
+            </wp:cNvGraphicFramePr>
+            <a:graphic xmlns:a="http://schemas.openxmlformats.org/drawingml/2006/main">
+              <a:graphicData uri="http://schemas.openxmlformats.org/drawingml/2006/picture">
+                <pic:pic xmlns:pic="http://schemas.openxmlformats.org/drawingml/2006/picture">
+                  <pic:nvPicPr>
+                    <pic:cNvPr id="1" name=""/>
+                    <pic:cNvPicPr/>
+                  </pic:nvPicPr>
+                  <pic:blipFill>
+                    <a:blip r:embed="rId47"/>
+                    <a:stretch>
+                      <a:fillRect/>
+                    </a:stretch>
+                  </pic:blipFill>
+                  <pic:spPr>
+                    <a:xfrm>
+                      <a:off x="0" y="0"/>
+                      <a:ext cx="2660787" cy="1066855"/>
+                    </a:xfrm>
+                    <a:prstGeom prst="rect">
+                      <a:avLst/>
+                    </a:prstGeom>
+                  </pic:spPr>
+                </pic:pic>
+              </a:graphicData>
+            </a:graphic>
+          </wp:inline>
+        </w:drawing>
+      </w:r>
+    </w:p>
+    <w:p/>
+    <w:p>
+      <w:pPr>
+        <w:pStyle w:val="ListParagraph"/>
+        <w:numPr>
+          <w:ilvl w:val="0"/>
+          <w:numId w:val="16"/>
+        </w:numPr>
+      </w:pPr>
+      <w:r>
+        <w:t xml:space="preserve">Get </w:t>
+      </w:r>
+      <w:r>
+        <w:t>R</w:t>
+      </w:r>
+      <w:r>
+        <w:t>ecommendations</w:t>
+      </w:r>
+    </w:p>
+    <w:p>
+      <w:r>
+        <w:rPr>
+          <w:noProof/>
+        </w:rPr>
+        <w:drawing>
+          <wp:inline distT="0" distB="0" distL="0" distR="0" wp14:anchorId="694D3599" wp14:editId="64DD1152">
+            <wp:extent cx="5021258" cy="2083071"/>
+            <wp:effectExtent l="0" t="0" r="8255" b="0"/>
+            <wp:docPr id="36" name="Picture 36"/>
+            <wp:cNvGraphicFramePr>
+              <a:graphicFrameLocks xmlns:a="http://schemas.openxmlformats.org/drawingml/2006/main" noChangeAspect="1"/>
+            </wp:cNvGraphicFramePr>
+            <a:graphic xmlns:a="http://schemas.openxmlformats.org/drawingml/2006/main">
+              <a:graphicData uri="http://schemas.openxmlformats.org/drawingml/2006/picture">
+                <pic:pic xmlns:pic="http://schemas.openxmlformats.org/drawingml/2006/picture">
+                  <pic:nvPicPr>
+                    <pic:cNvPr id="1" name=""/>
+                    <pic:cNvPicPr/>
+                  </pic:nvPicPr>
+                  <pic:blipFill>
+                    <a:blip r:embed="rId48"/>
+                    <a:stretch>
+                      <a:fillRect/>
+                    </a:stretch>
+                  </pic:blipFill>
+                  <pic:spPr>
+                    <a:xfrm>
+                      <a:off x="0" y="0"/>
+                      <a:ext cx="5053549" cy="2096467"/>
+                    </a:xfrm>
+                    <a:prstGeom prst="rect">
+                      <a:avLst/>
+                    </a:prstGeom>
+                  </pic:spPr>
+                </pic:pic>
+              </a:graphicData>
+            </a:graphic>
+          </wp:inline>
+        </w:drawing>
+      </w:r>
+    </w:p>
+    <w:p>
+      <w:r>
+        <w:t>3.1) Validate article ID</w:t>
+      </w:r>
+    </w:p>
+    <w:p>
+      <w:r>
+        <w:t xml:space="preserve">The recommended articles can be viewed. </w:t>
+      </w:r>
+      <w:r>
+        <w:t>Limited to the articles in recommended list.</w:t>
+      </w:r>
+    </w:p>
+    <w:p>
+      <w:r>
+        <w:drawing>
+          <wp:inline distT="0" distB="0" distL="0" distR="0" wp14:anchorId="0B684712" wp14:editId="3A7B4685">
+            <wp:extent cx="3829247" cy="1073205"/>
+            <wp:effectExtent l="0" t="0" r="0" b="0"/>
+            <wp:docPr id="35" name="Picture 35"/>
+            <wp:cNvGraphicFramePr>
+              <a:graphicFrameLocks xmlns:a="http://schemas.openxmlformats.org/drawingml/2006/main" noChangeAspect="1"/>
+            </wp:cNvGraphicFramePr>
+            <a:graphic xmlns:a="http://schemas.openxmlformats.org/drawingml/2006/main">
+              <a:graphicData uri="http://schemas.openxmlformats.org/drawingml/2006/picture">
+                <pic:pic xmlns:pic="http://schemas.openxmlformats.org/drawingml/2006/picture">
+                  <pic:nvPicPr>
+                    <pic:cNvPr id="1" name=""/>
+                    <pic:cNvPicPr/>
+                  </pic:nvPicPr>
+                  <pic:blipFill>
+                    <a:blip r:embed="rId49"/>
+                    <a:stretch>
+                      <a:fillRect/>
+                    </a:stretch>
+                  </pic:blipFill>
+                  <pic:spPr>
+                    <a:xfrm>
+                      <a:off x="0" y="0"/>
+                      <a:ext cx="3829247" cy="1073205"/>
+                    </a:xfrm>
+                    <a:prstGeom prst="rect">
+                      <a:avLst/>
+                    </a:prstGeom>
+                  </pic:spPr>
+                </pic:pic>
+              </a:graphicData>
+            </a:graphic>
+          </wp:inline>
+        </w:drawing>
+      </w:r>
+    </w:p>
+    <w:p>
+      <w:pPr>
+        <w:pStyle w:val="ListParagraph"/>
+        <w:numPr>
+          <w:ilvl w:val="0"/>
+          <w:numId w:val="16"/>
+        </w:numPr>
+      </w:pPr>
+      <w:r>
+        <w:t>Logout</w:t>
+      </w:r>
+    </w:p>
+    <w:p>
+      <w:r>
+        <w:rPr>
+          <w:noProof/>
+        </w:rPr>
+        <w:drawing>
+          <wp:inline distT="0" distB="0" distL="0" distR="0" wp14:anchorId="6EDE2A93" wp14:editId="5C143AD8">
+            <wp:extent cx="2521080" cy="412771"/>
+            <wp:effectExtent l="0" t="0" r="0" b="6350"/>
+            <wp:docPr id="22" name="Picture 22"/>
+            <wp:cNvGraphicFramePr>
+              <a:graphicFrameLocks xmlns:a="http://schemas.openxmlformats.org/drawingml/2006/main" noChangeAspect="1"/>
+            </wp:cNvGraphicFramePr>
+            <a:graphic xmlns:a="http://schemas.openxmlformats.org/drawingml/2006/main">
+              <a:graphicData uri="http://schemas.openxmlformats.org/drawingml/2006/picture">
+                <pic:pic xmlns:pic="http://schemas.openxmlformats.org/drawingml/2006/picture">
+                  <pic:nvPicPr>
+                    <pic:cNvPr id="1" name=""/>
+                    <pic:cNvPicPr/>
+                  </pic:nvPicPr>
+                  <pic:blipFill>
+                    <a:blip r:embed="rId50"/>
+                    <a:stretch>
+                      <a:fillRect/>
+                    </a:stretch>
+                  </pic:blipFill>
+                  <pic:spPr>
+                    <a:xfrm>
+                      <a:off x="0" y="0"/>
+                      <a:ext cx="2521080" cy="412771"/>
+                    </a:xfrm>
+                    <a:prstGeom prst="rect">
+                      <a:avLst/>
+                    </a:prstGeom>
+                  </pic:spPr>
+                </pic:pic>
+              </a:graphicData>
+            </a:graphic>
+          </wp:inline>
+        </w:drawing>
+      </w:r>
+    </w:p>
+    <w:p>
+      <w:pPr>
+        <w:pStyle w:val="ListParagraph"/>
+        <w:numPr>
+          <w:ilvl w:val="0"/>
+          <w:numId w:val="16"/>
+        </w:numPr>
+      </w:pPr>
+      <w:r>
+        <w:t>Invalid</w:t>
+      </w:r>
+    </w:p>
+    <w:p>
+      <w:r>
+        <w:rPr>
+          <w:noProof/>
+        </w:rPr>
+        <w:drawing>
+          <wp:inline distT="0" distB="0" distL="0" distR="0" wp14:anchorId="389BF617" wp14:editId="523C9344">
+            <wp:extent cx="2787793" cy="400071"/>
+            <wp:effectExtent l="0" t="0" r="0" b="0"/>
+            <wp:docPr id="23" name="Picture 23"/>
+            <wp:cNvGraphicFramePr>
+              <a:graphicFrameLocks xmlns:a="http://schemas.openxmlformats.org/drawingml/2006/main" noChangeAspect="1"/>
+            </wp:cNvGraphicFramePr>
+            <a:graphic xmlns:a="http://schemas.openxmlformats.org/drawingml/2006/main">
+              <a:graphicData uri="http://schemas.openxmlformats.org/drawingml/2006/picture">
+                <pic:pic xmlns:pic="http://schemas.openxmlformats.org/drawingml/2006/picture">
+                  <pic:nvPicPr>
+                    <pic:cNvPr id="1" name=""/>
+                    <pic:cNvPicPr/>
+                  </pic:nvPicPr>
+                  <pic:blipFill>
+                    <a:blip r:embed="rId51"/>
+                    <a:stretch>
+                      <a:fillRect/>
+                    </a:stretch>
+                  </pic:blipFill>
+                  <pic:spPr>
+                    <a:xfrm>
+                      <a:off x="0" y="0"/>
+                      <a:ext cx="2787793" cy="400071"/>
+                    </a:xfrm>
+                    <a:prstGeom prst="rect">
+                      <a:avLst/>
+                    </a:prstGeom>
+                  </pic:spPr>
+                </pic:pic>
+              </a:graphicData>
+            </a:graphic>
+          </wp:inline>
+        </w:drawing>
+      </w:r>
+    </w:p>
+    <w:p>
+      <w:pPr>
+        <w:pStyle w:val="Heading3"/>
+      </w:pPr>
+      <w:r>
+        <w:t>Admin menu</w:t>
+      </w:r>
+    </w:p>
+    <w:p/>
+    <w:p>
+      <w:pPr>
+        <w:pStyle w:val="ListParagraph"/>
+        <w:numPr>
+          <w:ilvl w:val="0"/>
+          <w:numId w:val="17"/>
+        </w:numPr>
+      </w:pPr>
+      <w:r>
+        <w:t>Manage</w:t>
+      </w:r>
+      <w:r>
+        <w:t xml:space="preserve"> </w:t>
+      </w:r>
+      <w:r>
+        <w:t>Users</w:t>
+      </w:r>
+    </w:p>
+    <w:p>
+      <w:r>
+        <w:rPr>
+          <w:noProof/>
+        </w:rPr>
+        <w:drawing>
+          <wp:inline distT="0" distB="0" distL="0" distR="0" wp14:anchorId="7D782255" wp14:editId="04CA228D">
+            <wp:extent cx="2190863" cy="444523"/>
+            <wp:effectExtent l="0" t="0" r="0" b="0"/>
+            <wp:docPr id="24" name="Picture 24"/>
+            <wp:cNvGraphicFramePr>
+              <a:graphicFrameLocks xmlns:a="http://schemas.openxmlformats.org/drawingml/2006/main" noChangeAspect="1"/>
+            </wp:cNvGraphicFramePr>
+            <a:graphic xmlns:a="http://schemas.openxmlformats.org/drawingml/2006/main">
+              <a:graphicData uri="http://schemas.openxmlformats.org/drawingml/2006/picture">
+                <pic:pic xmlns:pic="http://schemas.openxmlformats.org/drawingml/2006/picture">
+                  <pic:nvPicPr>
+                    <pic:cNvPr id="1" name=""/>
+                    <pic:cNvPicPr/>
+                  </pic:nvPicPr>
+                  <pic:blipFill>
+                    <a:blip r:embed="rId52"/>
+                    <a:stretch>
+                      <a:fillRect/>
+                    </a:stretch>
+                  </pic:blipFill>
+                  <pic:spPr>
+                    <a:xfrm>
+                      <a:off x="0" y="0"/>
+                      <a:ext cx="2190863" cy="444523"/>
+                    </a:xfrm>
+                    <a:prstGeom prst="rect">
+                      <a:avLst/>
+                    </a:prstGeom>
+                  </pic:spPr>
+                </pic:pic>
+              </a:graphicData>
+            </a:graphic>
+          </wp:inline>
+        </w:drawing>
+      </w:r>
+    </w:p>
+    <w:p/>
+    <w:p>
+      <w:pPr>
+        <w:pStyle w:val="ListParagraph"/>
+        <w:numPr>
+          <w:ilvl w:val="1"/>
+          <w:numId w:val="21"/>
+        </w:numPr>
+      </w:pPr>
+      <w:r>
+        <w:t>Reset Password</w:t>
+      </w:r>
+    </w:p>
+    <w:p>
+      <w:r>
+        <w:drawing>
+          <wp:inline distT="0" distB="0" distL="0" distR="0" wp14:anchorId="48D77A55" wp14:editId="6B64E4F7">
+            <wp:extent cx="3462006" cy="2058490"/>
+            <wp:effectExtent l="0" t="0" r="5715" b="0"/>
+            <wp:docPr id="38" name="Picture 38"/>
+            <wp:cNvGraphicFramePr>
+              <a:graphicFrameLocks xmlns:a="http://schemas.openxmlformats.org/drawingml/2006/main" noChangeAspect="1"/>
+            </wp:cNvGraphicFramePr>
+            <a:graphic xmlns:a="http://schemas.openxmlformats.org/drawingml/2006/main">
+              <a:graphicData uri="http://schemas.openxmlformats.org/drawingml/2006/picture">
+                <pic:pic xmlns:pic="http://schemas.openxmlformats.org/drawingml/2006/picture">
+                  <pic:nvPicPr>
+                    <pic:cNvPr id="1" name=""/>
+                    <pic:cNvPicPr/>
+                  </pic:nvPicPr>
+                  <pic:blipFill>
+                    <a:blip r:embed="rId53"/>
+                    <a:stretch>
+                      <a:fillRect/>
+                    </a:stretch>
+                  </pic:blipFill>
+                  <pic:spPr>
+                    <a:xfrm>
+                      <a:off x="0" y="0"/>
+                      <a:ext cx="3473993" cy="2065618"/>
+                    </a:xfrm>
+                    <a:prstGeom prst="rect">
+                      <a:avLst/>
+                    </a:prstGeom>
+                  </pic:spPr>
+                </pic:pic>
+              </a:graphicData>
+            </a:graphic>
+          </wp:inline>
+        </w:drawing>
+      </w:r>
+    </w:p>
+    <w:p>
+      <w:r>
+        <w:t>Password changed.</w:t>
+      </w:r>
+    </w:p>
+    <w:p>
+      <w:r>
+        <w:drawing>
+          <wp:inline distT="0" distB="0" distL="0" distR="0" wp14:anchorId="1228559B" wp14:editId="5DEEE823">
+            <wp:extent cx="1246909" cy="572903"/>
+            <wp:effectExtent l="0" t="0" r="0" b="0"/>
+            <wp:docPr id="47" name="Picture 47"/>
+            <wp:cNvGraphicFramePr>
+              <a:graphicFrameLocks xmlns:a="http://schemas.openxmlformats.org/drawingml/2006/main" noChangeAspect="1"/>
+            </wp:cNvGraphicFramePr>
+            <a:graphic xmlns:a="http://schemas.openxmlformats.org/drawingml/2006/main">
+              <a:graphicData uri="http://schemas.openxmlformats.org/drawingml/2006/picture">
+                <pic:pic xmlns:pic="http://schemas.openxmlformats.org/drawingml/2006/picture">
+                  <pic:nvPicPr>
+                    <pic:cNvPr id="1" name=""/>
+                    <pic:cNvPicPr/>
+                  </pic:nvPicPr>
+                  <pic:blipFill>
+                    <a:blip r:embed="rId54"/>
+                    <a:stretch>
+                      <a:fillRect/>
+                    </a:stretch>
+                  </pic:blipFill>
+                  <pic:spPr>
+                    <a:xfrm>
+                      <a:off x="0" y="0"/>
+                      <a:ext cx="1286905" cy="591279"/>
+                    </a:xfrm>
+                    <a:prstGeom prst="rect">
+                      <a:avLst/>
+                    </a:prstGeom>
+                  </pic:spPr>
+                </pic:pic>
+              </a:graphicData>
+            </a:graphic>
+          </wp:inline>
+        </w:drawing>
+      </w:r>
+    </w:p>
+    <w:p>
+      <w:r>
+        <w:drawing>
+          <wp:inline distT="0" distB="0" distL="0" distR="0" wp14:anchorId="176FECAC" wp14:editId="0C63F6FA">
+            <wp:extent cx="3452227" cy="197835"/>
+            <wp:effectExtent l="0" t="0" r="0" b="0"/>
+            <wp:docPr id="59" name="Picture 59"/>
+            <wp:cNvGraphicFramePr>
+              <a:graphicFrameLocks xmlns:a="http://schemas.openxmlformats.org/drawingml/2006/main" noChangeAspect="1"/>
+            </wp:cNvGraphicFramePr>
+            <a:graphic xmlns:a="http://schemas.openxmlformats.org/drawingml/2006/main">
+              <a:graphicData uri="http://schemas.openxmlformats.org/drawingml/2006/picture">
+                <pic:pic xmlns:pic="http://schemas.openxmlformats.org/drawingml/2006/picture">
+                  <pic:nvPicPr>
+                    <pic:cNvPr id="1" name=""/>
+                    <pic:cNvPicPr/>
+                  </pic:nvPicPr>
+                  <pic:blipFill>
+                    <a:blip r:embed="rId55"/>
+                    <a:stretch>
+                      <a:fillRect/>
+                    </a:stretch>
+                  </pic:blipFill>
+                  <pic:spPr>
+                    <a:xfrm>
+                      <a:off x="0" y="0"/>
+                      <a:ext cx="3909721" cy="224052"/>
+                    </a:xfrm>
+                    <a:prstGeom prst="rect">
+                      <a:avLst/>
+                    </a:prstGeom>
+                  </pic:spPr>
+                </pic:pic>
+              </a:graphicData>
+            </a:graphic>
+          </wp:inline>
+        </w:drawing>
+      </w:r>
+    </w:p>
+    <w:p>
+      <w:pPr>
+        <w:pStyle w:val="ListParagraph"/>
+        <w:numPr>
+          <w:ilvl w:val="1"/>
+          <w:numId w:val="21"/>
+        </w:numPr>
+      </w:pPr>
+      <w:r>
+        <w:t>Deactivate Account</w:t>
+      </w:r>
+    </w:p>
+    <w:p>
+      <w:r>
+        <w:t>Validation added for user ID.</w:t>
+      </w:r>
+    </w:p>
+    <w:p>
+      <w:r>
+        <w:drawing>
+          <wp:inline distT="0" distB="0" distL="0" distR="0" wp14:anchorId="59B2C88B" wp14:editId="35209E23">
+            <wp:extent cx="2471367" cy="958408"/>
+            <wp:effectExtent l="0" t="0" r="5715" b="0"/>
+            <wp:docPr id="60" name="Picture 60"/>
+            <wp:cNvGraphicFramePr>
+              <a:graphicFrameLocks xmlns:a="http://schemas.openxmlformats.org/drawingml/2006/main" noChangeAspect="1"/>
+            </wp:cNvGraphicFramePr>
+            <a:graphic xmlns:a="http://schemas.openxmlformats.org/drawingml/2006/main">
+              <a:graphicData uri="http://schemas.openxmlformats.org/drawingml/2006/picture">
+                <pic:pic xmlns:pic="http://schemas.openxmlformats.org/drawingml/2006/picture">
+                  <pic:nvPicPr>
+                    <pic:cNvPr id="1" name=""/>
+                    <pic:cNvPicPr/>
+                  </pic:nvPicPr>
+                  <pic:blipFill>
+                    <a:blip r:embed="rId56"/>
+                    <a:stretch>
+                      <a:fillRect/>
+                    </a:stretch>
+                  </pic:blipFill>
+                  <pic:spPr>
+                    <a:xfrm>
+                      <a:off x="0" y="0"/>
+                      <a:ext cx="2480435" cy="961925"/>
+                    </a:xfrm>
+                    <a:prstGeom prst="rect">
+                      <a:avLst/>
+                    </a:prstGeom>
+                  </pic:spPr>
+                </pic:pic>
+              </a:graphicData>
+            </a:graphic>
+          </wp:inline>
+        </w:drawing>
+      </w:r>
+    </w:p>
+    <w:p>
+      <w:r>
+        <w:t>User removed.</w:t>
+      </w:r>
+    </w:p>
+    <w:p>
+      <w:r>
+        <w:drawing>
+          <wp:inline distT="0" distB="0" distL="0" distR="0" wp14:anchorId="1649A75A" wp14:editId="11415ADE">
+            <wp:extent cx="3750507" cy="740033"/>
+            <wp:effectExtent l="0" t="0" r="2540" b="3175"/>
+            <wp:docPr id="61" name="Picture 61"/>
+            <wp:cNvGraphicFramePr>
+              <a:graphicFrameLocks xmlns:a="http://schemas.openxmlformats.org/drawingml/2006/main" noChangeAspect="1"/>
+            </wp:cNvGraphicFramePr>
+            <a:graphic xmlns:a="http://schemas.openxmlformats.org/drawingml/2006/main">
+              <a:graphicData uri="http://schemas.openxmlformats.org/drawingml/2006/picture">
+                <pic:pic xmlns:pic="http://schemas.openxmlformats.org/drawingml/2006/picture">
+                  <pic:nvPicPr>
+                    <pic:cNvPr id="1" name=""/>
+                    <pic:cNvPicPr/>
+                  </pic:nvPicPr>
+                  <pic:blipFill>
+                    <a:blip r:embed="rId57"/>
+                    <a:stretch>
+                      <a:fillRect/>
+                    </a:stretch>
+                  </pic:blipFill>
+                  <pic:spPr>
+                    <a:xfrm>
+                      <a:off x="0" y="0"/>
+                      <a:ext cx="3780044" cy="745861"/>
+                    </a:xfrm>
+                    <a:prstGeom prst="rect">
+                      <a:avLst/>
+                    </a:prstGeom>
+                  </pic:spPr>
+                </pic:pic>
+              </a:graphicData>
+            </a:graphic>
+          </wp:inline>
+        </w:drawing>
+      </w:r>
+    </w:p>
+    <w:p>
+      <w:pPr>
+        <w:pStyle w:val="ListParagraph"/>
+        <w:numPr>
+          <w:ilvl w:val="0"/>
+          <w:numId w:val="17"/>
+        </w:numPr>
+      </w:pPr>
+      <w:r>
+        <w:t>Manage Articles</w:t>
+      </w:r>
+    </w:p>
+    <w:p>
+      <w:r>
+        <w:rPr>
+          <w:noProof/>
+        </w:rPr>
+        <w:drawing>
+          <wp:inline distT="0" distB="0" distL="0" distR="0" wp14:anchorId="7029F5AD" wp14:editId="14C2F16D">
+            <wp:extent cx="2241665" cy="400071"/>
+            <wp:effectExtent l="0" t="0" r="6350" b="0"/>
+            <wp:docPr id="25" name="Picture 25"/>
+            <wp:cNvGraphicFramePr>
+              <a:graphicFrameLocks xmlns:a="http://schemas.openxmlformats.org/drawingml/2006/main" noChangeAspect="1"/>
+            </wp:cNvGraphicFramePr>
+            <a:graphic xmlns:a="http://schemas.openxmlformats.org/drawingml/2006/main">
+              <a:graphicData uri="http://schemas.openxmlformats.org/drawingml/2006/picture">
+                <pic:pic xmlns:pic="http://schemas.openxmlformats.org/drawingml/2006/picture">
+                  <pic:nvPicPr>
+                    <pic:cNvPr id="1" name=""/>
+                    <pic:cNvPicPr/>
+                  </pic:nvPicPr>
+                  <pic:blipFill>
+                    <a:blip r:embed="rId58"/>
+                    <a:stretch>
+                      <a:fillRect/>
+                    </a:stretch>
+                  </pic:blipFill>
+                  <pic:spPr>
+                    <a:xfrm>
+                      <a:off x="0" y="0"/>
+                      <a:ext cx="2241665" cy="400071"/>
+                    </a:xfrm>
+                    <a:prstGeom prst="rect">
+                      <a:avLst/>
+                    </a:prstGeom>
+                  </pic:spPr>
+                </pic:pic>
+              </a:graphicData>
+            </a:graphic>
+          </wp:inline>
+        </w:drawing>
+      </w:r>
+    </w:p>
+    <w:p/>
+    <w:p/>
+    <w:p/>
+    <w:p>
+      <w:r>
+        <w:t>2.1) Add article</w:t>
+      </w:r>
+    </w:p>
+    <w:p>
+      <w:r>
+        <w:t>Validate details</w:t>
+      </w:r>
+      <w:r>
+        <w:t>, categorize article and add if details are valid.</w:t>
+      </w:r>
+    </w:p>
+    <w:p>
+      <w:r>
+        <w:drawing>
+          <wp:inline distT="0" distB="0" distL="0" distR="0" wp14:anchorId="042F18DA" wp14:editId="1DD918D9">
+            <wp:extent cx="3968954" cy="1212912"/>
+            <wp:effectExtent l="0" t="0" r="0" b="6350"/>
+            <wp:docPr id="63" name="Picture 63"/>
+            <wp:cNvGraphicFramePr>
+              <a:graphicFrameLocks xmlns:a="http://schemas.openxmlformats.org/drawingml/2006/main" noChangeAspect="1"/>
+            </wp:cNvGraphicFramePr>
+            <a:graphic xmlns:a="http://schemas.openxmlformats.org/drawingml/2006/main">
+              <a:graphicData uri="http://schemas.openxmlformats.org/drawingml/2006/picture">
+                <pic:pic xmlns:pic="http://schemas.openxmlformats.org/drawingml/2006/picture">
+                  <pic:nvPicPr>
+                    <pic:cNvPr id="1" name=""/>
+                    <pic:cNvPicPr/>
+                  </pic:nvPicPr>
+                  <pic:blipFill>
+                    <a:blip r:embed="rId59"/>
+                    <a:stretch>
+                      <a:fillRect/>
+                    </a:stretch>
+                  </pic:blipFill>
+                  <pic:spPr>
+                    <a:xfrm>
+                      <a:off x="0" y="0"/>
+                      <a:ext cx="3968954" cy="1212912"/>
+                    </a:xfrm>
+                    <a:prstGeom prst="rect">
+                      <a:avLst/>
+                    </a:prstGeom>
+                  </pic:spPr>
+                </pic:pic>
+              </a:graphicData>
+            </a:graphic>
+          </wp:inline>
+        </w:drawing>
+      </w:r>
+    </w:p>
+    <w:p>
+      <w:pPr>
+        <w:pStyle w:val="ListParagraph"/>
+        <w:numPr>
+          <w:ilvl w:val="1"/>
+          <w:numId w:val="20"/>
+        </w:numPr>
+      </w:pPr>
+      <w:r>
+        <w:t>Edit article</w:t>
+      </w:r>
+    </w:p>
+    <w:p>
+      <w:r>
+        <w:t>Article details are edited if title or content is provided.</w:t>
+      </w:r>
+    </w:p>
+    <w:p>
+      <w:r>
+        <w:drawing>
+          <wp:inline distT="0" distB="0" distL="0" distR="0" wp14:anchorId="622DD333" wp14:editId="130C4510">
+            <wp:extent cx="2724290" cy="628682"/>
+            <wp:effectExtent l="0" t="0" r="0" b="0"/>
+            <wp:docPr id="64" name="Picture 64"/>
+            <wp:cNvGraphicFramePr>
+              <a:graphicFrameLocks xmlns:a="http://schemas.openxmlformats.org/drawingml/2006/main" noChangeAspect="1"/>
+            </wp:cNvGraphicFramePr>
+            <a:graphic xmlns:a="http://schemas.openxmlformats.org/drawingml/2006/main">
+              <a:graphicData uri="http://schemas.openxmlformats.org/drawingml/2006/picture">
+                <pic:pic xmlns:pic="http://schemas.openxmlformats.org/drawingml/2006/picture">
+                  <pic:nvPicPr>
+                    <pic:cNvPr id="1" name=""/>
+                    <pic:cNvPicPr/>
+                  </pic:nvPicPr>
+                  <pic:blipFill>
+                    <a:blip r:embed="rId60"/>
+                    <a:stretch>
+                      <a:fillRect/>
+                    </a:stretch>
+                  </pic:blipFill>
+                  <pic:spPr>
+                    <a:xfrm>
+                      <a:off x="0" y="0"/>
+                      <a:ext cx="2724290" cy="628682"/>
+                    </a:xfrm>
+                    <a:prstGeom prst="rect">
+                      <a:avLst/>
+                    </a:prstGeom>
+                  </pic:spPr>
+                </pic:pic>
+              </a:graphicData>
+            </a:graphic>
+          </wp:inline>
+        </w:drawing>
+      </w:r>
+    </w:p>
+    <w:p>
+      <w:pPr>
+        <w:pStyle w:val="ListParagraph"/>
+        <w:numPr>
+          <w:ilvl w:val="1"/>
+          <w:numId w:val="20"/>
+        </w:numPr>
+      </w:pPr>
+      <w:r>
+        <w:t>Delete article</w:t>
+      </w:r>
+    </w:p>
+    <w:p>
+      <w:r>
+        <w:t>Validation added for article ID.</w:t>
+      </w:r>
+    </w:p>
+    <w:p>
+      <w:r>
+        <w:drawing>
+          <wp:inline distT="0" distB="0" distL="0" distR="0" wp14:anchorId="4F327E58" wp14:editId="5F25D3DA">
+            <wp:extent cx="2971953" cy="457223"/>
+            <wp:effectExtent l="0" t="0" r="0" b="0"/>
+            <wp:docPr id="65" name="Picture 65"/>
+            <wp:cNvGraphicFramePr>
+              <a:graphicFrameLocks xmlns:a="http://schemas.openxmlformats.org/drawingml/2006/main" noChangeAspect="1"/>
+            </wp:cNvGraphicFramePr>
+            <a:graphic xmlns:a="http://schemas.openxmlformats.org/drawingml/2006/main">
+              <a:graphicData uri="http://schemas.openxmlformats.org/drawingml/2006/picture">
+                <pic:pic xmlns:pic="http://schemas.openxmlformats.org/drawingml/2006/picture">
+                  <pic:nvPicPr>
+                    <pic:cNvPr id="1" name=""/>
+                    <pic:cNvPicPr/>
+                  </pic:nvPicPr>
+                  <pic:blipFill>
+                    <a:blip r:embed="rId61"/>
+                    <a:stretch>
+                      <a:fillRect/>
+                    </a:stretch>
+                  </pic:blipFill>
+                  <pic:spPr>
+                    <a:xfrm>
+                      <a:off x="0" y="0"/>
+                      <a:ext cx="2971953" cy="457223"/>
+                    </a:xfrm>
+                    <a:prstGeom prst="rect">
+                      <a:avLst/>
+                    </a:prstGeom>
+                  </pic:spPr>
+                </pic:pic>
+              </a:graphicData>
+            </a:graphic>
+          </wp:inline>
+        </w:drawing>
+      </w:r>
+    </w:p>
+    <w:p>
+      <w:pPr>
+        <w:pStyle w:val="ListParagraph"/>
+        <w:numPr>
+          <w:ilvl w:val="0"/>
+          <w:numId w:val="17"/>
+        </w:numPr>
+      </w:pPr>
+      <w:r>
+        <w:t>Logout</w:t>
+      </w:r>
+    </w:p>
+    <w:p>
+      <w:r>
+        <w:rPr>
+          <w:noProof/>
+        </w:rPr>
+        <w:drawing>
+          <wp:inline distT="0" distB="0" distL="0" distR="0" wp14:anchorId="2390E2BE" wp14:editId="085753FD">
+            <wp:extent cx="2330570" cy="406421"/>
+            <wp:effectExtent l="0" t="0" r="0" b="0"/>
+            <wp:docPr id="26" name="Picture 26"/>
+            <wp:cNvGraphicFramePr>
+              <a:graphicFrameLocks xmlns:a="http://schemas.openxmlformats.org/drawingml/2006/main" noChangeAspect="1"/>
+            </wp:cNvGraphicFramePr>
+            <a:graphic xmlns:a="http://schemas.openxmlformats.org/drawingml/2006/main">
+              <a:graphicData uri="http://schemas.openxmlformats.org/drawingml/2006/picture">
+                <pic:pic xmlns:pic="http://schemas.openxmlformats.org/drawingml/2006/picture">
+                  <pic:nvPicPr>
+                    <pic:cNvPr id="1" name=""/>
+                    <pic:cNvPicPr/>
+                  </pic:nvPicPr>
+                  <pic:blipFill>
+                    <a:blip r:embed="rId62"/>
+                    <a:stretch>
+                      <a:fillRect/>
+                    </a:stretch>
+                  </pic:blipFill>
+                  <pic:spPr>
+                    <a:xfrm>
+                      <a:off x="0" y="0"/>
+                      <a:ext cx="2330570" cy="406421"/>
+                    </a:xfrm>
+                    <a:prstGeom prst="rect">
+                      <a:avLst/>
+                    </a:prstGeom>
+                  </pic:spPr>
+                </pic:pic>
+              </a:graphicData>
+            </a:graphic>
+          </wp:inline>
+        </w:drawing>
+      </w:r>
+    </w:p>
+    <w:p>
+      <w:pPr>
+        <w:pStyle w:val="ListParagraph"/>
+        <w:numPr>
+          <w:ilvl w:val="0"/>
+          <w:numId w:val="17"/>
+        </w:numPr>
+      </w:pPr>
+      <w:r>
+        <w:t>Invalid</w:t>
+      </w:r>
+    </w:p>
+    <w:p>
+      <w:r>
+        <w:rPr>
+          <w:noProof/>
+        </w:rPr>
+        <w:drawing>
+          <wp:inline distT="0" distB="0" distL="0" distR="0" wp14:anchorId="185B2E2D" wp14:editId="7D074065">
+            <wp:extent cx="2559182" cy="406421"/>
+            <wp:effectExtent l="0" t="0" r="0" b="0"/>
+            <wp:docPr id="27" name="Picture 27"/>
+            <wp:cNvGraphicFramePr>
+              <a:graphicFrameLocks xmlns:a="http://schemas.openxmlformats.org/drawingml/2006/main" noChangeAspect="1"/>
+            </wp:cNvGraphicFramePr>
+            <a:graphic xmlns:a="http://schemas.openxmlformats.org/drawingml/2006/main">
+              <a:graphicData uri="http://schemas.openxmlformats.org/drawingml/2006/picture">
+                <pic:pic xmlns:pic="http://schemas.openxmlformats.org/drawingml/2006/picture">
+                  <pic:nvPicPr>
+                    <pic:cNvPr id="1" name=""/>
+                    <pic:cNvPicPr/>
+                  </pic:nvPicPr>
+                  <pic:blipFill>
+                    <a:blip r:embed="rId63"/>
+                    <a:stretch>
+                      <a:fillRect/>
+                    </a:stretch>
+                  </pic:blipFill>
+                  <pic:spPr>
+                    <a:xfrm>
+                      <a:off x="0" y="0"/>
+                      <a:ext cx="2559182" cy="406421"/>
+                    </a:xfrm>
+                    <a:prstGeom prst="rect">
+                      <a:avLst/>
+                    </a:prstGeom>
+                  </pic:spPr>
+                </pic:pic>
+              </a:graphicData>
+            </a:graphic>
+          </wp:inline>
+        </w:drawing>
+      </w:r>
+    </w:p>
+    <w:p>
+      <w:r>
+        <w:t>Validations added for all pages, back options given for some pages as well.</w:t>
+      </w:r>
+      <w:r>
+        <w:t xml:space="preserve"> All functionality of the application is fully validated.</w:t>
+      </w:r>
+    </w:p>
+    <w:p/>
+    <w:p>
+      <w:pPr>
+        <w:pStyle w:val="Heading2"/>
+      </w:pPr>
+      <w:r>
+        <w:t>File integrity checks</w:t>
+      </w:r>
+    </w:p>
+    <w:p>
+      <w:r>
+        <w:t>SQLite database integrity check</w:t>
+      </w:r>
+      <w:r>
+        <w:t xml:space="preserve"> in command prompt. Additional test case in proje</w:t>
+      </w:r>
+      <w:r>
+        <w:t>c</w:t>
+      </w:r>
+      <w:r>
+        <w:t>t test suite.</w:t>
+      </w:r>
+    </w:p>
+    <w:p>
+      <w:r>
+        <w:rPr>
+          <w:noProof/>
+        </w:rPr>
+        <w:drawing>
+          <wp:inline distT="0" distB="0" distL="0" distR="0" wp14:anchorId="31D2034C" wp14:editId="596101E6">
+            <wp:extent cx="5943600" cy="739140"/>
+            <wp:effectExtent l="0" t="0" r="0" b="3810"/>
+            <wp:docPr id="58" name="Picture 58"/>
+            <wp:cNvGraphicFramePr>
+              <a:graphicFrameLocks xmlns:a="http://schemas.openxmlformats.org/drawingml/2006/main" noChangeAspect="1"/>
+            </wp:cNvGraphicFramePr>
+            <a:graphic xmlns:a="http://schemas.openxmlformats.org/drawingml/2006/main">
+              <a:graphicData uri="http://schemas.openxmlformats.org/drawingml/2006/picture">
+                <pic:pic xmlns:pic="http://schemas.openxmlformats.org/drawingml/2006/picture">
+                  <pic:nvPicPr>
+                    <pic:cNvPr id="1" name=""/>
+                    <pic:cNvPicPr/>
+                  </pic:nvPicPr>
+                  <pic:blipFill>
+                    <a:blip r:embed="rId64"/>
+                    <a:stretch>
+                      <a:fillRect/>
+                    </a:stretch>
+                  </pic:blipFill>
+                  <pic:spPr>
+                    <a:xfrm>
+                      <a:off x="0" y="0"/>
                       <a:ext cx="5943600" cy="739140"/>
                     </a:xfrm>
                     <a:prstGeom prst="rect">
@@ -7591,18 +8583,367 @@
     </w:p>
     <w:p>
       <w:pPr>
+        <w:pStyle w:val="Heading3"/>
+      </w:pPr>
+      <w:r>
+        <w:t>Recommendation Engine Testing</w:t>
+      </w:r>
+    </w:p>
+    <w:p>
+      <w:r>
+        <w:t>Test User</w:t>
+      </w:r>
+    </w:p>
+    <w:p>
+      <w:r>
+        <w:drawing>
+          <wp:inline distT="0" distB="0" distL="0" distR="0" wp14:anchorId="3390A1BC" wp14:editId="4E997533">
+            <wp:extent cx="4483330" cy="215911"/>
+            <wp:effectExtent l="0" t="0" r="0" b="0"/>
+            <wp:docPr id="70" name="Picture 70"/>
+            <wp:cNvGraphicFramePr>
+              <a:graphicFrameLocks xmlns:a="http://schemas.openxmlformats.org/drawingml/2006/main" noChangeAspect="1"/>
+            </wp:cNvGraphicFramePr>
+            <a:graphic xmlns:a="http://schemas.openxmlformats.org/drawingml/2006/main">
+              <a:graphicData uri="http://schemas.openxmlformats.org/drawingml/2006/picture">
+                <pic:pic xmlns:pic="http://schemas.openxmlformats.org/drawingml/2006/picture">
+                  <pic:nvPicPr>
+                    <pic:cNvPr id="1" name=""/>
+                    <pic:cNvPicPr/>
+                  </pic:nvPicPr>
+                  <pic:blipFill>
+                    <a:blip r:embed="rId65"/>
+                    <a:stretch>
+                      <a:fillRect/>
+                    </a:stretch>
+                  </pic:blipFill>
+                  <pic:spPr>
+                    <a:xfrm>
+                      <a:off x="0" y="0"/>
+                      <a:ext cx="4483330" cy="215911"/>
+                    </a:xfrm>
+                    <a:prstGeom prst="rect">
+                      <a:avLst/>
+                    </a:prstGeom>
+                  </pic:spPr>
+                </pic:pic>
+              </a:graphicData>
+            </a:graphic>
+          </wp:inline>
+        </w:drawing>
+      </w:r>
+    </w:p>
+    <w:p>
+      <w:r>
+        <w:t>Initial user preferences during registration</w:t>
+      </w:r>
+    </w:p>
+    <w:p>
+      <w:r>
+        <w:drawing>
+          <wp:inline distT="0" distB="0" distL="0" distR="0" wp14:anchorId="0C484C69" wp14:editId="661159CD">
+            <wp:extent cx="1713053" cy="1791745"/>
+            <wp:effectExtent l="0" t="0" r="1905" b="0"/>
+            <wp:docPr id="76" name="Picture 76"/>
+            <wp:cNvGraphicFramePr>
+              <a:graphicFrameLocks xmlns:a="http://schemas.openxmlformats.org/drawingml/2006/main" noChangeAspect="1"/>
+            </wp:cNvGraphicFramePr>
+            <a:graphic xmlns:a="http://schemas.openxmlformats.org/drawingml/2006/main">
+              <a:graphicData uri="http://schemas.openxmlformats.org/drawingml/2006/picture">
+                <pic:pic xmlns:pic="http://schemas.openxmlformats.org/drawingml/2006/picture">
+                  <pic:nvPicPr>
+                    <pic:cNvPr id="1" name=""/>
+                    <pic:cNvPicPr/>
+                  </pic:nvPicPr>
+                  <pic:blipFill>
+                    <a:blip r:embed="rId66"/>
+                    <a:stretch>
+                      <a:fillRect/>
+                    </a:stretch>
+                  </pic:blipFill>
+                  <pic:spPr>
+                    <a:xfrm>
+                      <a:off x="0" y="0"/>
+                      <a:ext cx="1756451" cy="1837136"/>
+                    </a:xfrm>
+                    <a:prstGeom prst="rect">
+                      <a:avLst/>
+                    </a:prstGeom>
+                  </pic:spPr>
+                </pic:pic>
+              </a:graphicData>
+            </a:graphic>
+          </wp:inline>
+        </w:drawing>
+      </w:r>
+    </w:p>
+    <w:p>
+      <w:r>
+        <w:t>Articles recommended from selected categories.</w:t>
+      </w:r>
+    </w:p>
+    <w:p>
+      <w:r>
+        <w:drawing>
+          <wp:inline distT="0" distB="0" distL="0" distR="0" wp14:anchorId="0052BDD9" wp14:editId="62D6988A">
+            <wp:extent cx="4994476" cy="1668560"/>
+            <wp:effectExtent l="0" t="0" r="0" b="8255"/>
+            <wp:docPr id="74" name="Picture 74"/>
+            <wp:cNvGraphicFramePr>
+              <a:graphicFrameLocks xmlns:a="http://schemas.openxmlformats.org/drawingml/2006/main" noChangeAspect="1"/>
+            </wp:cNvGraphicFramePr>
+            <a:graphic xmlns:a="http://schemas.openxmlformats.org/drawingml/2006/main">
+              <a:graphicData uri="http://schemas.openxmlformats.org/drawingml/2006/picture">
+                <pic:pic xmlns:pic="http://schemas.openxmlformats.org/drawingml/2006/picture">
+                  <pic:nvPicPr>
+                    <pic:cNvPr id="1" name=""/>
+                    <pic:cNvPicPr/>
+                  </pic:nvPicPr>
+                  <pic:blipFill>
+                    <a:blip r:embed="rId67"/>
+                    <a:stretch>
+                      <a:fillRect/>
+                    </a:stretch>
+                  </pic:blipFill>
+                  <pic:spPr>
+                    <a:xfrm>
+                      <a:off x="0" y="0"/>
+                      <a:ext cx="5161148" cy="1724242"/>
+                    </a:xfrm>
+                    <a:prstGeom prst="rect">
+                      <a:avLst/>
+                    </a:prstGeom>
+                  </pic:spPr>
+                </pic:pic>
+              </a:graphicData>
+            </a:graphic>
+          </wp:inline>
+        </w:drawing>
+      </w:r>
+    </w:p>
+    <w:p>
+      <w:r>
+        <w:t>For users of more than 1 week, interactions used to update preferenc</w:t>
+      </w:r>
+      <w:r>
+        <w:t>es and recommend articles.</w:t>
+      </w:r>
+    </w:p>
+    <w:p>
+      <w:r>
+        <w:t>Interactions</w:t>
+      </w:r>
+    </w:p>
+    <w:p>
+      <w:pPr>
+        <w:pStyle w:val="ListParagraph"/>
+        <w:numPr>
+          <w:ilvl w:val="0"/>
+          <w:numId w:val="1"/>
+        </w:numPr>
+      </w:pPr>
+      <w:r>
+        <w:t>5 culture articles were skipped.</w:t>
+      </w:r>
+    </w:p>
+    <w:p>
+      <w:pPr>
+        <w:pStyle w:val="ListParagraph"/>
+        <w:numPr>
+          <w:ilvl w:val="0"/>
+          <w:numId w:val="1"/>
+        </w:numPr>
+      </w:pPr>
+      <w:r>
+        <w:t>5 sport articles were liked.</w:t>
+      </w:r>
+    </w:p>
+    <w:p>
+      <w:pPr>
+        <w:pStyle w:val="ListParagraph"/>
+        <w:numPr>
+          <w:ilvl w:val="0"/>
+          <w:numId w:val="1"/>
+        </w:numPr>
+      </w:pPr>
+      <w:r>
+        <w:t>5 science articles were read.</w:t>
+      </w:r>
+    </w:p>
+    <w:p>
+      <w:r>
+        <w:drawing>
+          <wp:inline distT="0" distB="0" distL="0" distR="0" wp14:anchorId="683259F5" wp14:editId="6EB206E2">
+            <wp:extent cx="2305168" cy="4629388"/>
+            <wp:effectExtent l="0" t="0" r="0" b="0"/>
+            <wp:docPr id="78" name="Picture 78"/>
+            <wp:cNvGraphicFramePr>
+              <a:graphicFrameLocks xmlns:a="http://schemas.openxmlformats.org/drawingml/2006/main" noChangeAspect="1"/>
+            </wp:cNvGraphicFramePr>
+            <a:graphic xmlns:a="http://schemas.openxmlformats.org/drawingml/2006/main">
+              <a:graphicData uri="http://schemas.openxmlformats.org/drawingml/2006/picture">
+                <pic:pic xmlns:pic="http://schemas.openxmlformats.org/drawingml/2006/picture">
+                  <pic:nvPicPr>
+                    <pic:cNvPr id="1" name=""/>
+                    <pic:cNvPicPr/>
+                  </pic:nvPicPr>
+                  <pic:blipFill>
+                    <a:blip r:embed="rId68"/>
+                    <a:stretch>
+                      <a:fillRect/>
+                    </a:stretch>
+                  </pic:blipFill>
+                  <pic:spPr>
+                    <a:xfrm>
+                      <a:off x="0" y="0"/>
+                      <a:ext cx="2305168" cy="4629388"/>
+                    </a:xfrm>
+                    <a:prstGeom prst="rect">
+                      <a:avLst/>
+                    </a:prstGeom>
+                  </pic:spPr>
+                </pic:pic>
+              </a:graphicData>
+            </a:graphic>
+          </wp:inline>
+        </w:drawing>
+      </w:r>
+    </w:p>
+    <w:p>
+      <w:r>
+        <w:t>Recommended articles</w:t>
+      </w:r>
+    </w:p>
+    <w:p>
+      <w:r>
+        <w:drawing>
+          <wp:inline distT="0" distB="0" distL="0" distR="0" wp14:anchorId="45EC960D" wp14:editId="09D48FCE">
+            <wp:extent cx="5307216" cy="1776714"/>
+            <wp:effectExtent l="0" t="0" r="0" b="0"/>
+            <wp:docPr id="77" name="Picture 77"/>
+            <wp:cNvGraphicFramePr>
+              <a:graphicFrameLocks xmlns:a="http://schemas.openxmlformats.org/drawingml/2006/main" noChangeAspect="1"/>
+            </wp:cNvGraphicFramePr>
+            <a:graphic xmlns:a="http://schemas.openxmlformats.org/drawingml/2006/main">
+              <a:graphicData uri="http://schemas.openxmlformats.org/drawingml/2006/picture">
+                <pic:pic xmlns:pic="http://schemas.openxmlformats.org/drawingml/2006/picture">
+                  <pic:nvPicPr>
+                    <pic:cNvPr id="1" name=""/>
+                    <pic:cNvPicPr/>
+                  </pic:nvPicPr>
+                  <pic:blipFill>
+                    <a:blip r:embed="rId69"/>
+                    <a:stretch>
+                      <a:fillRect/>
+                    </a:stretch>
+                  </pic:blipFill>
+                  <pic:spPr>
+                    <a:xfrm>
+                      <a:off x="0" y="0"/>
+                      <a:ext cx="5360477" cy="1794544"/>
+                    </a:xfrm>
+                    <a:prstGeom prst="rect">
+                      <a:avLst/>
+                    </a:prstGeom>
+                  </pic:spPr>
+                </pic:pic>
+              </a:graphicData>
+            </a:graphic>
+          </wp:inline>
+        </w:drawing>
+      </w:r>
+    </w:p>
+    <w:p>
+      <w:r>
+        <w:t>A decay factor is used to keep the upper bound limited.</w:t>
+      </w:r>
+    </w:p>
+    <w:p>
+      <w:pPr>
+        <w:pStyle w:val="Heading3"/>
+      </w:pPr>
+      <w:r>
+        <w:t>Accuracy of the article categorizer</w:t>
+      </w:r>
+    </w:p>
+    <w:p/>
+    <w:p>
+      <w:r>
+        <w:t>The code is available in the article categ</w:t>
+      </w:r>
+      <w:r>
+        <w:t>o</w:t>
+      </w:r>
+      <w:r>
+        <w:t>r</w:t>
+      </w:r>
+      <w:r>
+        <w:t>i</w:t>
+      </w:r>
+      <w:r>
+        <w:t>zer class in the main method.</w:t>
+      </w:r>
+    </w:p>
+    <w:p>
+      <w:r>
+        <w:drawing>
+          <wp:inline distT="0" distB="0" distL="0" distR="0" wp14:anchorId="31C16D76" wp14:editId="6491114C">
+            <wp:extent cx="2000353" cy="228612"/>
+            <wp:effectExtent l="0" t="0" r="0" b="0"/>
+            <wp:docPr id="79" name="Picture 79"/>
+            <wp:cNvGraphicFramePr>
+              <a:graphicFrameLocks xmlns:a="http://schemas.openxmlformats.org/drawingml/2006/main" noChangeAspect="1"/>
+            </wp:cNvGraphicFramePr>
+            <a:graphic xmlns:a="http://schemas.openxmlformats.org/drawingml/2006/main">
+              <a:graphicData uri="http://schemas.openxmlformats.org/drawingml/2006/picture">
+                <pic:pic xmlns:pic="http://schemas.openxmlformats.org/drawingml/2006/picture">
+                  <pic:nvPicPr>
+                    <pic:cNvPr id="1" name=""/>
+                    <pic:cNvPicPr/>
+                  </pic:nvPicPr>
+                  <pic:blipFill>
+                    <a:blip r:embed="rId70"/>
+                    <a:stretch>
+                      <a:fillRect/>
+                    </a:stretch>
+                  </pic:blipFill>
+                  <pic:spPr>
+                    <a:xfrm>
+                      <a:off x="0" y="0"/>
+                      <a:ext cx="2000353" cy="228612"/>
+                    </a:xfrm>
+                    <a:prstGeom prst="rect">
+                      <a:avLst/>
+                    </a:prstGeom>
+                  </pic:spPr>
+                </pic:pic>
+              </a:graphicData>
+            </a:graphic>
+          </wp:inline>
+        </w:drawing>
+      </w:r>
+    </w:p>
+    <w:p/>
+    <w:p>
+      <w:pPr>
         <w:pStyle w:val="Heading1"/>
       </w:pPr>
       <w:r>
         <w:t>References</w:t>
       </w:r>
     </w:p>
+    <w:p/>
     <w:p>
       <w:pPr>
         <w:pStyle w:val="Heading1"/>
       </w:pPr>
       <w:r>
         <w:t>Appendix</w:t>
+      </w:r>
+    </w:p>
+    <w:p>
+      <w:r>
+        <w:t>#github commits</w:t>
       </w:r>
     </w:p>
     <w:sectPr>
@@ -7618,6 +8959,208 @@
 <file path=word/numbering.xml><?xml version="1.0" encoding="utf-8"?>
 <w:numbering xmlns:wpc="http://schemas.microsoft.com/office/word/2010/wordprocessingCanvas" xmlns:cx="http://schemas.microsoft.com/office/drawing/2014/chartex" xmlns:cx1="http://schemas.microsoft.com/office/drawing/2015/9/8/chartex" xmlns:cx2="http://schemas.microsoft.com/office/drawing/2015/10/21/chartex" xmlns:cx3="http://schemas.microsoft.com/office/drawing/2016/5/9/chartex" xmlns:cx4="http://schemas.microsoft.com/office/drawing/2016/5/10/chartex" xmlns:cx5="http://schemas.microsoft.com/office/drawing/2016/5/11/chartex" xmlns:cx6="http://schemas.microsoft.com/office/drawing/2016/5/12/chartex" xmlns:cx7="http://schemas.microsoft.com/office/drawing/2016/5/13/chartex" xmlns:cx8="http://schemas.microsoft.com/office/drawing/2016/5/14/chartex" xmlns:mc="http://schemas.openxmlformats.org/markup-compatibility/2006" xmlns:aink="http://schemas.microsoft.com/office/drawing/2016/ink" xmlns:am3d="http://schemas.microsoft.com/office/drawing/2017/model3d" xmlns:o="urn:schemas-microsoft-com:office:office" xmlns:r="http://schemas.openxmlformats.org/officeDocument/2006/relationships" xmlns:m="http://schemas.openxmlformats.org/officeDocument/2006/math" xmlns:v="urn:schemas-microsoft-com:vml" xmlns:wp14="http://schemas.microsoft.com/office/word/2010/wordprocessingDrawing" xmlns:wp="http://schemas.openxmlformats.org/drawingml/2006/wordprocessingDrawing" xmlns:w10="urn:schemas-microsoft-com:office:word" xmlns:w="http://schemas.openxmlformats.org/wordprocessingml/2006/main" xmlns:w14="http://schemas.microsoft.com/office/word/2010/wordml" xmlns:w15="http://schemas.microsoft.com/office/word/2012/wordml" xmlns:w16cex="http://schemas.microsoft.com/office/word/2018/wordml/cex" xmlns:w16cid="http://schemas.microsoft.com/office/word/2016/wordml/cid" xmlns:w16="http://schemas.microsoft.com/office/word/2018/wordml" xmlns:w16se="http://schemas.microsoft.com/office/word/2015/wordml/symex" xmlns:wpg="http://schemas.microsoft.com/office/word/2010/wordprocessingGroup" xmlns:wpi="http://schemas.microsoft.com/office/word/2010/wordprocessingInk" xmlns:wne="http://schemas.microsoft.com/office/word/2006/wordml" xmlns:wps="http://schemas.microsoft.com/office/word/2010/wordprocessingShape" mc:Ignorable="w14 w15 w16se w16cid w16 w16cex wp14">
   <w:abstractNum w:abstractNumId="0" w15:restartNumberingAfterBreak="0">
+    <w:nsid w:val="06290B5D"/>
+    <w:multiLevelType w:val="multilevel"/>
+    <w:tmpl w:val="2BC6AF0C"/>
+    <w:lvl w:ilvl="0">
+      <w:start w:val="2"/>
+      <w:numFmt w:val="decimal"/>
+      <w:lvlText w:val="%1."/>
+      <w:lvlJc w:val="left"/>
+      <w:pPr>
+        <w:ind w:left="360" w:hanging="360"/>
+      </w:pPr>
+      <w:rPr>
+        <w:rFonts w:hint="default"/>
+      </w:rPr>
+    </w:lvl>
+    <w:lvl w:ilvl="1">
+      <w:start w:val="1"/>
+      <w:numFmt w:val="decimal"/>
+      <w:lvlText w:val="%1.%2)"/>
+      <w:lvlJc w:val="left"/>
+      <w:pPr>
+        <w:ind w:left="360" w:hanging="360"/>
+      </w:pPr>
+      <w:rPr>
+        <w:rFonts w:hint="default"/>
+      </w:rPr>
+    </w:lvl>
+    <w:lvl w:ilvl="2">
+      <w:start w:val="1"/>
+      <w:numFmt w:val="decimal"/>
+      <w:lvlText w:val="%1.%2)%3."/>
+      <w:lvlJc w:val="left"/>
+      <w:pPr>
+        <w:ind w:left="720" w:hanging="720"/>
+      </w:pPr>
+      <w:rPr>
+        <w:rFonts w:hint="default"/>
+      </w:rPr>
+    </w:lvl>
+    <w:lvl w:ilvl="3">
+      <w:start w:val="1"/>
+      <w:numFmt w:val="decimal"/>
+      <w:lvlText w:val="%1.%2)%3.%4."/>
+      <w:lvlJc w:val="left"/>
+      <w:pPr>
+        <w:ind w:left="720" w:hanging="720"/>
+      </w:pPr>
+      <w:rPr>
+        <w:rFonts w:hint="default"/>
+      </w:rPr>
+    </w:lvl>
+    <w:lvl w:ilvl="4">
+      <w:start w:val="1"/>
+      <w:numFmt w:val="decimal"/>
+      <w:lvlText w:val="%1.%2)%3.%4.%5."/>
+      <w:lvlJc w:val="left"/>
+      <w:pPr>
+        <w:ind w:left="1080" w:hanging="1080"/>
+      </w:pPr>
+      <w:rPr>
+        <w:rFonts w:hint="default"/>
+      </w:rPr>
+    </w:lvl>
+    <w:lvl w:ilvl="5">
+      <w:start w:val="1"/>
+      <w:numFmt w:val="decimal"/>
+      <w:lvlText w:val="%1.%2)%3.%4.%5.%6."/>
+      <w:lvlJc w:val="left"/>
+      <w:pPr>
+        <w:ind w:left="1080" w:hanging="1080"/>
+      </w:pPr>
+      <w:rPr>
+        <w:rFonts w:hint="default"/>
+      </w:rPr>
+    </w:lvl>
+    <w:lvl w:ilvl="6">
+      <w:start w:val="1"/>
+      <w:numFmt w:val="decimal"/>
+      <w:lvlText w:val="%1.%2)%3.%4.%5.%6.%7."/>
+      <w:lvlJc w:val="left"/>
+      <w:pPr>
+        <w:ind w:left="1440" w:hanging="1440"/>
+      </w:pPr>
+      <w:rPr>
+        <w:rFonts w:hint="default"/>
+      </w:rPr>
+    </w:lvl>
+    <w:lvl w:ilvl="7">
+      <w:start w:val="1"/>
+      <w:numFmt w:val="decimal"/>
+      <w:lvlText w:val="%1.%2)%3.%4.%5.%6.%7.%8."/>
+      <w:lvlJc w:val="left"/>
+      <w:pPr>
+        <w:ind w:left="1440" w:hanging="1440"/>
+      </w:pPr>
+      <w:rPr>
+        <w:rFonts w:hint="default"/>
+      </w:rPr>
+    </w:lvl>
+    <w:lvl w:ilvl="8">
+      <w:start w:val="1"/>
+      <w:numFmt w:val="decimal"/>
+      <w:lvlText w:val="%1.%2)%3.%4.%5.%6.%7.%8.%9."/>
+      <w:lvlJc w:val="left"/>
+      <w:pPr>
+        <w:ind w:left="1800" w:hanging="1800"/>
+      </w:pPr>
+      <w:rPr>
+        <w:rFonts w:hint="default"/>
+      </w:rPr>
+    </w:lvl>
+  </w:abstractNum>
+  <w:abstractNum w:abstractNumId="1" w15:restartNumberingAfterBreak="0">
+    <w:nsid w:val="09AB18BF"/>
+    <w:multiLevelType w:val="hybridMultilevel"/>
+    <w:tmpl w:val="C4D23BFA"/>
+    <w:lvl w:ilvl="0" w:tplc="04090011">
+      <w:start w:val="1"/>
+      <w:numFmt w:val="decimal"/>
+      <w:lvlText w:val="%1)"/>
+      <w:lvlJc w:val="left"/>
+      <w:pPr>
+        <w:ind w:left="360" w:hanging="360"/>
+      </w:pPr>
+      <w:rPr>
+        <w:rFonts w:hint="default"/>
+      </w:rPr>
+    </w:lvl>
+    <w:lvl w:ilvl="1" w:tplc="04090019" w:tentative="1">
+      <w:start w:val="1"/>
+      <w:numFmt w:val="lowerLetter"/>
+      <w:lvlText w:val="%2."/>
+      <w:lvlJc w:val="left"/>
+      <w:pPr>
+        <w:ind w:left="1080" w:hanging="360"/>
+      </w:pPr>
+    </w:lvl>
+    <w:lvl w:ilvl="2" w:tplc="0409001B" w:tentative="1">
+      <w:start w:val="1"/>
+      <w:numFmt w:val="lowerRoman"/>
+      <w:lvlText w:val="%3."/>
+      <w:lvlJc w:val="right"/>
+      <w:pPr>
+        <w:ind w:left="1800" w:hanging="180"/>
+      </w:pPr>
+    </w:lvl>
+    <w:lvl w:ilvl="3" w:tplc="0409000F" w:tentative="1">
+      <w:start w:val="1"/>
+      <w:numFmt w:val="decimal"/>
+      <w:lvlText w:val="%4."/>
+      <w:lvlJc w:val="left"/>
+      <w:pPr>
+        <w:ind w:left="2520" w:hanging="360"/>
+      </w:pPr>
+    </w:lvl>
+    <w:lvl w:ilvl="4" w:tplc="04090019" w:tentative="1">
+      <w:start w:val="1"/>
+      <w:numFmt w:val="lowerLetter"/>
+      <w:lvlText w:val="%5."/>
+      <w:lvlJc w:val="left"/>
+      <w:pPr>
+        <w:ind w:left="3240" w:hanging="360"/>
+      </w:pPr>
+    </w:lvl>
+    <w:lvl w:ilvl="5" w:tplc="0409001B" w:tentative="1">
+      <w:start w:val="1"/>
+      <w:numFmt w:val="lowerRoman"/>
+      <w:lvlText w:val="%6."/>
+      <w:lvlJc w:val="right"/>
+      <w:pPr>
+        <w:ind w:left="3960" w:hanging="180"/>
+      </w:pPr>
+    </w:lvl>
+    <w:lvl w:ilvl="6" w:tplc="0409000F" w:tentative="1">
+      <w:start w:val="1"/>
+      <w:numFmt w:val="decimal"/>
+      <w:lvlText w:val="%7."/>
+      <w:lvlJc w:val="left"/>
+      <w:pPr>
+        <w:ind w:left="4680" w:hanging="360"/>
+      </w:pPr>
+    </w:lvl>
+    <w:lvl w:ilvl="7" w:tplc="04090019" w:tentative="1">
+      <w:start w:val="1"/>
+      <w:numFmt w:val="lowerLetter"/>
+      <w:lvlText w:val="%8."/>
+      <w:lvlJc w:val="left"/>
+      <w:pPr>
+        <w:ind w:left="5400" w:hanging="360"/>
+      </w:pPr>
+    </w:lvl>
+    <w:lvl w:ilvl="8" w:tplc="0409001B" w:tentative="1">
+      <w:start w:val="1"/>
+      <w:numFmt w:val="lowerRoman"/>
+      <w:lvlText w:val="%9."/>
+      <w:lvlJc w:val="right"/>
+      <w:pPr>
+        <w:ind w:left="6120" w:hanging="180"/>
+      </w:pPr>
+    </w:lvl>
+  </w:abstractNum>
+  <w:abstractNum w:abstractNumId="2" w15:restartNumberingAfterBreak="0">
     <w:nsid w:val="0E947D5C"/>
     <w:multiLevelType w:val="hybridMultilevel"/>
     <w:tmpl w:val="76E6D9A2"/>
@@ -7706,7 +9249,7 @@
       </w:pPr>
     </w:lvl>
   </w:abstractNum>
-  <w:abstractNum w:abstractNumId="1" w15:restartNumberingAfterBreak="0">
+  <w:abstractNum w:abstractNumId="3" w15:restartNumberingAfterBreak="0">
     <w:nsid w:val="0F6A18CC"/>
     <w:multiLevelType w:val="hybridMultilevel"/>
     <w:tmpl w:val="994A52EA"/>
@@ -7795,7 +9338,209 @@
       </w:pPr>
     </w:lvl>
   </w:abstractNum>
-  <w:abstractNum w:abstractNumId="2" w15:restartNumberingAfterBreak="0">
+  <w:abstractNum w:abstractNumId="4" w15:restartNumberingAfterBreak="0">
+    <w:nsid w:val="0FA55DEF"/>
+    <w:multiLevelType w:val="hybridMultilevel"/>
+    <w:tmpl w:val="6A0EF2EE"/>
+    <w:lvl w:ilvl="0" w:tplc="04090011">
+      <w:start w:val="1"/>
+      <w:numFmt w:val="decimal"/>
+      <w:lvlText w:val="%1)"/>
+      <w:lvlJc w:val="left"/>
+      <w:pPr>
+        <w:ind w:left="360" w:hanging="360"/>
+      </w:pPr>
+      <w:rPr>
+        <w:rFonts w:hint="default"/>
+      </w:rPr>
+    </w:lvl>
+    <w:lvl w:ilvl="1" w:tplc="04090019">
+      <w:start w:val="1"/>
+      <w:numFmt w:val="lowerLetter"/>
+      <w:lvlText w:val="%2."/>
+      <w:lvlJc w:val="left"/>
+      <w:pPr>
+        <w:ind w:left="1080" w:hanging="360"/>
+      </w:pPr>
+    </w:lvl>
+    <w:lvl w:ilvl="2" w:tplc="0409001B" w:tentative="1">
+      <w:start w:val="1"/>
+      <w:numFmt w:val="lowerRoman"/>
+      <w:lvlText w:val="%3."/>
+      <w:lvlJc w:val="right"/>
+      <w:pPr>
+        <w:ind w:left="1800" w:hanging="180"/>
+      </w:pPr>
+    </w:lvl>
+    <w:lvl w:ilvl="3" w:tplc="0409000F" w:tentative="1">
+      <w:start w:val="1"/>
+      <w:numFmt w:val="decimal"/>
+      <w:lvlText w:val="%4."/>
+      <w:lvlJc w:val="left"/>
+      <w:pPr>
+        <w:ind w:left="2520" w:hanging="360"/>
+      </w:pPr>
+    </w:lvl>
+    <w:lvl w:ilvl="4" w:tplc="04090019" w:tentative="1">
+      <w:start w:val="1"/>
+      <w:numFmt w:val="lowerLetter"/>
+      <w:lvlText w:val="%5."/>
+      <w:lvlJc w:val="left"/>
+      <w:pPr>
+        <w:ind w:left="3240" w:hanging="360"/>
+      </w:pPr>
+    </w:lvl>
+    <w:lvl w:ilvl="5" w:tplc="0409001B" w:tentative="1">
+      <w:start w:val="1"/>
+      <w:numFmt w:val="lowerRoman"/>
+      <w:lvlText w:val="%6."/>
+      <w:lvlJc w:val="right"/>
+      <w:pPr>
+        <w:ind w:left="3960" w:hanging="180"/>
+      </w:pPr>
+    </w:lvl>
+    <w:lvl w:ilvl="6" w:tplc="0409000F" w:tentative="1">
+      <w:start w:val="1"/>
+      <w:numFmt w:val="decimal"/>
+      <w:lvlText w:val="%7."/>
+      <w:lvlJc w:val="left"/>
+      <w:pPr>
+        <w:ind w:left="4680" w:hanging="360"/>
+      </w:pPr>
+    </w:lvl>
+    <w:lvl w:ilvl="7" w:tplc="04090019" w:tentative="1">
+      <w:start w:val="1"/>
+      <w:numFmt w:val="lowerLetter"/>
+      <w:lvlText w:val="%8."/>
+      <w:lvlJc w:val="left"/>
+      <w:pPr>
+        <w:ind w:left="5400" w:hanging="360"/>
+      </w:pPr>
+    </w:lvl>
+    <w:lvl w:ilvl="8" w:tplc="0409001B" w:tentative="1">
+      <w:start w:val="1"/>
+      <w:numFmt w:val="lowerRoman"/>
+      <w:lvlText w:val="%9."/>
+      <w:lvlJc w:val="right"/>
+      <w:pPr>
+        <w:ind w:left="6120" w:hanging="180"/>
+      </w:pPr>
+    </w:lvl>
+  </w:abstractNum>
+  <w:abstractNum w:abstractNumId="5" w15:restartNumberingAfterBreak="0">
+    <w:nsid w:val="13682744"/>
+    <w:multiLevelType w:val="multilevel"/>
+    <w:tmpl w:val="3D32101C"/>
+    <w:lvl w:ilvl="0">
+      <w:start w:val="1"/>
+      <w:numFmt w:val="decimal"/>
+      <w:lvlText w:val="%1."/>
+      <w:lvlJc w:val="left"/>
+      <w:pPr>
+        <w:ind w:left="360" w:hanging="360"/>
+      </w:pPr>
+      <w:rPr>
+        <w:rFonts w:hint="default"/>
+      </w:rPr>
+    </w:lvl>
+    <w:lvl w:ilvl="1">
+      <w:start w:val="1"/>
+      <w:numFmt w:val="decimal"/>
+      <w:lvlText w:val="%1.%2)"/>
+      <w:lvlJc w:val="left"/>
+      <w:pPr>
+        <w:ind w:left="360" w:hanging="360"/>
+      </w:pPr>
+      <w:rPr>
+        <w:rFonts w:hint="default"/>
+      </w:rPr>
+    </w:lvl>
+    <w:lvl w:ilvl="2">
+      <w:start w:val="1"/>
+      <w:numFmt w:val="decimal"/>
+      <w:lvlText w:val="%1.%2)%3."/>
+      <w:lvlJc w:val="left"/>
+      <w:pPr>
+        <w:ind w:left="720" w:hanging="720"/>
+      </w:pPr>
+      <w:rPr>
+        <w:rFonts w:hint="default"/>
+      </w:rPr>
+    </w:lvl>
+    <w:lvl w:ilvl="3">
+      <w:start w:val="1"/>
+      <w:numFmt w:val="decimal"/>
+      <w:lvlText w:val="%1.%2)%3.%4."/>
+      <w:lvlJc w:val="left"/>
+      <w:pPr>
+        <w:ind w:left="720" w:hanging="720"/>
+      </w:pPr>
+      <w:rPr>
+        <w:rFonts w:hint="default"/>
+      </w:rPr>
+    </w:lvl>
+    <w:lvl w:ilvl="4">
+      <w:start w:val="1"/>
+      <w:numFmt w:val="decimal"/>
+      <w:lvlText w:val="%1.%2)%3.%4.%5."/>
+      <w:lvlJc w:val="left"/>
+      <w:pPr>
+        <w:ind w:left="1080" w:hanging="1080"/>
+      </w:pPr>
+      <w:rPr>
+        <w:rFonts w:hint="default"/>
+      </w:rPr>
+    </w:lvl>
+    <w:lvl w:ilvl="5">
+      <w:start w:val="1"/>
+      <w:numFmt w:val="decimal"/>
+      <w:lvlText w:val="%1.%2)%3.%4.%5.%6."/>
+      <w:lvlJc w:val="left"/>
+      <w:pPr>
+        <w:ind w:left="1080" w:hanging="1080"/>
+      </w:pPr>
+      <w:rPr>
+        <w:rFonts w:hint="default"/>
+      </w:rPr>
+    </w:lvl>
+    <w:lvl w:ilvl="6">
+      <w:start w:val="1"/>
+      <w:numFmt w:val="decimal"/>
+      <w:lvlText w:val="%1.%2)%3.%4.%5.%6.%7."/>
+      <w:lvlJc w:val="left"/>
+      <w:pPr>
+        <w:ind w:left="1440" w:hanging="1440"/>
+      </w:pPr>
+      <w:rPr>
+        <w:rFonts w:hint="default"/>
+      </w:rPr>
+    </w:lvl>
+    <w:lvl w:ilvl="7">
+      <w:start w:val="1"/>
+      <w:numFmt w:val="decimal"/>
+      <w:lvlText w:val="%1.%2)%3.%4.%5.%6.%7.%8."/>
+      <w:lvlJc w:val="left"/>
+      <w:pPr>
+        <w:ind w:left="1440" w:hanging="1440"/>
+      </w:pPr>
+      <w:rPr>
+        <w:rFonts w:hint="default"/>
+      </w:rPr>
+    </w:lvl>
+    <w:lvl w:ilvl="8">
+      <w:start w:val="1"/>
+      <w:numFmt w:val="decimal"/>
+      <w:lvlText w:val="%1.%2)%3.%4.%5.%6.%7.%8.%9."/>
+      <w:lvlJc w:val="left"/>
+      <w:pPr>
+        <w:ind w:left="1800" w:hanging="1800"/>
+      </w:pPr>
+      <w:rPr>
+        <w:rFonts w:hint="default"/>
+      </w:rPr>
+    </w:lvl>
+  </w:abstractNum>
+  <w:abstractNum w:abstractNumId="6" w15:restartNumberingAfterBreak="0">
     <w:nsid w:val="16270A71"/>
     <w:multiLevelType w:val="hybridMultilevel"/>
     <w:tmpl w:val="C2E8EDF4"/>
@@ -7884,7 +9629,7 @@
       </w:pPr>
     </w:lvl>
   </w:abstractNum>
-  <w:abstractNum w:abstractNumId="3" w15:restartNumberingAfterBreak="0">
+  <w:abstractNum w:abstractNumId="7" w15:restartNumberingAfterBreak="0">
     <w:nsid w:val="19D96142"/>
     <w:multiLevelType w:val="hybridMultilevel"/>
     <w:tmpl w:val="D48469B2"/>
@@ -7970,10 +9715,10 @@
       </w:pPr>
     </w:lvl>
   </w:abstractNum>
-  <w:abstractNum w:abstractNumId="4" w15:restartNumberingAfterBreak="0">
+  <w:abstractNum w:abstractNumId="8" w15:restartNumberingAfterBreak="0">
     <w:nsid w:val="1E6E120A"/>
     <w:multiLevelType w:val="hybridMultilevel"/>
-    <w:tmpl w:val="9ABEF762"/>
+    <w:tmpl w:val="6F32476E"/>
     <w:lvl w:ilvl="0" w:tplc="04090001">
       <w:start w:val="1"/>
       <w:numFmt w:val="bullet"/>
@@ -8083,7 +9828,322 @@
       </w:rPr>
     </w:lvl>
   </w:abstractNum>
-  <w:abstractNum w:abstractNumId="5" w15:restartNumberingAfterBreak="0">
+  <w:abstractNum w:abstractNumId="9" w15:restartNumberingAfterBreak="0">
+    <w:nsid w:val="234538D6"/>
+    <w:multiLevelType w:val="multilevel"/>
+    <w:tmpl w:val="5C1612AC"/>
+    <w:lvl w:ilvl="0">
+      <w:start w:val="1"/>
+      <w:numFmt w:val="decimal"/>
+      <w:lvlText w:val="%1."/>
+      <w:lvlJc w:val="left"/>
+      <w:pPr>
+        <w:ind w:left="360" w:hanging="360"/>
+      </w:pPr>
+      <w:rPr>
+        <w:rFonts w:hint="default"/>
+      </w:rPr>
+    </w:lvl>
+    <w:lvl w:ilvl="1">
+      <w:start w:val="1"/>
+      <w:numFmt w:val="decimal"/>
+      <w:lvlText w:val="%1.%2)"/>
+      <w:lvlJc w:val="left"/>
+      <w:pPr>
+        <w:ind w:left="360" w:hanging="360"/>
+      </w:pPr>
+      <w:rPr>
+        <w:rFonts w:hint="default"/>
+      </w:rPr>
+    </w:lvl>
+    <w:lvl w:ilvl="2">
+      <w:start w:val="1"/>
+      <w:numFmt w:val="decimal"/>
+      <w:lvlText w:val="%1.%2)%3."/>
+      <w:lvlJc w:val="left"/>
+      <w:pPr>
+        <w:ind w:left="720" w:hanging="720"/>
+      </w:pPr>
+      <w:rPr>
+        <w:rFonts w:hint="default"/>
+      </w:rPr>
+    </w:lvl>
+    <w:lvl w:ilvl="3">
+      <w:start w:val="1"/>
+      <w:numFmt w:val="decimal"/>
+      <w:lvlText w:val="%1.%2)%3.%4."/>
+      <w:lvlJc w:val="left"/>
+      <w:pPr>
+        <w:ind w:left="720" w:hanging="720"/>
+      </w:pPr>
+      <w:rPr>
+        <w:rFonts w:hint="default"/>
+      </w:rPr>
+    </w:lvl>
+    <w:lvl w:ilvl="4">
+      <w:start w:val="1"/>
+      <w:numFmt w:val="decimal"/>
+      <w:lvlText w:val="%1.%2)%3.%4.%5."/>
+      <w:lvlJc w:val="left"/>
+      <w:pPr>
+        <w:ind w:left="1080" w:hanging="1080"/>
+      </w:pPr>
+      <w:rPr>
+        <w:rFonts w:hint="default"/>
+      </w:rPr>
+    </w:lvl>
+    <w:lvl w:ilvl="5">
+      <w:start w:val="1"/>
+      <w:numFmt w:val="decimal"/>
+      <w:lvlText w:val="%1.%2)%3.%4.%5.%6."/>
+      <w:lvlJc w:val="left"/>
+      <w:pPr>
+        <w:ind w:left="1080" w:hanging="1080"/>
+      </w:pPr>
+      <w:rPr>
+        <w:rFonts w:hint="default"/>
+      </w:rPr>
+    </w:lvl>
+    <w:lvl w:ilvl="6">
+      <w:start w:val="1"/>
+      <w:numFmt w:val="decimal"/>
+      <w:lvlText w:val="%1.%2)%3.%4.%5.%6.%7."/>
+      <w:lvlJc w:val="left"/>
+      <w:pPr>
+        <w:ind w:left="1440" w:hanging="1440"/>
+      </w:pPr>
+      <w:rPr>
+        <w:rFonts w:hint="default"/>
+      </w:rPr>
+    </w:lvl>
+    <w:lvl w:ilvl="7">
+      <w:start w:val="1"/>
+      <w:numFmt w:val="decimal"/>
+      <w:lvlText w:val="%1.%2)%3.%4.%5.%6.%7.%8."/>
+      <w:lvlJc w:val="left"/>
+      <w:pPr>
+        <w:ind w:left="1440" w:hanging="1440"/>
+      </w:pPr>
+      <w:rPr>
+        <w:rFonts w:hint="default"/>
+      </w:rPr>
+    </w:lvl>
+    <w:lvl w:ilvl="8">
+      <w:start w:val="1"/>
+      <w:numFmt w:val="decimal"/>
+      <w:lvlText w:val="%1.%2)%3.%4.%5.%6.%7.%8.%9."/>
+      <w:lvlJc w:val="left"/>
+      <w:pPr>
+        <w:ind w:left="1800" w:hanging="1800"/>
+      </w:pPr>
+      <w:rPr>
+        <w:rFonts w:hint="default"/>
+      </w:rPr>
+    </w:lvl>
+  </w:abstractNum>
+  <w:abstractNum w:abstractNumId="10" w15:restartNumberingAfterBreak="0">
+    <w:nsid w:val="36C60129"/>
+    <w:multiLevelType w:val="hybridMultilevel"/>
+    <w:tmpl w:val="4DE0017A"/>
+    <w:lvl w:ilvl="0" w:tplc="04090011">
+      <w:start w:val="1"/>
+      <w:numFmt w:val="decimal"/>
+      <w:lvlText w:val="%1)"/>
+      <w:lvlJc w:val="left"/>
+      <w:pPr>
+        <w:ind w:left="360" w:hanging="360"/>
+      </w:pPr>
+      <w:rPr>
+        <w:rFonts w:hint="default"/>
+      </w:rPr>
+    </w:lvl>
+    <w:lvl w:ilvl="1" w:tplc="04090019" w:tentative="1">
+      <w:start w:val="1"/>
+      <w:numFmt w:val="lowerLetter"/>
+      <w:lvlText w:val="%2."/>
+      <w:lvlJc w:val="left"/>
+      <w:pPr>
+        <w:ind w:left="1080" w:hanging="360"/>
+      </w:pPr>
+    </w:lvl>
+    <w:lvl w:ilvl="2" w:tplc="0409001B" w:tentative="1">
+      <w:start w:val="1"/>
+      <w:numFmt w:val="lowerRoman"/>
+      <w:lvlText w:val="%3."/>
+      <w:lvlJc w:val="right"/>
+      <w:pPr>
+        <w:ind w:left="1800" w:hanging="180"/>
+      </w:pPr>
+    </w:lvl>
+    <w:lvl w:ilvl="3" w:tplc="0409000F" w:tentative="1">
+      <w:start w:val="1"/>
+      <w:numFmt w:val="decimal"/>
+      <w:lvlText w:val="%4."/>
+      <w:lvlJc w:val="left"/>
+      <w:pPr>
+        <w:ind w:left="2520" w:hanging="360"/>
+      </w:pPr>
+    </w:lvl>
+    <w:lvl w:ilvl="4" w:tplc="04090019" w:tentative="1">
+      <w:start w:val="1"/>
+      <w:numFmt w:val="lowerLetter"/>
+      <w:lvlText w:val="%5."/>
+      <w:lvlJc w:val="left"/>
+      <w:pPr>
+        <w:ind w:left="3240" w:hanging="360"/>
+      </w:pPr>
+    </w:lvl>
+    <w:lvl w:ilvl="5" w:tplc="0409001B" w:tentative="1">
+      <w:start w:val="1"/>
+      <w:numFmt w:val="lowerRoman"/>
+      <w:lvlText w:val="%6."/>
+      <w:lvlJc w:val="right"/>
+      <w:pPr>
+        <w:ind w:left="3960" w:hanging="180"/>
+      </w:pPr>
+    </w:lvl>
+    <w:lvl w:ilvl="6" w:tplc="0409000F" w:tentative="1">
+      <w:start w:val="1"/>
+      <w:numFmt w:val="decimal"/>
+      <w:lvlText w:val="%7."/>
+      <w:lvlJc w:val="left"/>
+      <w:pPr>
+        <w:ind w:left="4680" w:hanging="360"/>
+      </w:pPr>
+    </w:lvl>
+    <w:lvl w:ilvl="7" w:tplc="04090019" w:tentative="1">
+      <w:start w:val="1"/>
+      <w:numFmt w:val="lowerLetter"/>
+      <w:lvlText w:val="%8."/>
+      <w:lvlJc w:val="left"/>
+      <w:pPr>
+        <w:ind w:left="5400" w:hanging="360"/>
+      </w:pPr>
+    </w:lvl>
+    <w:lvl w:ilvl="8" w:tplc="0409001B" w:tentative="1">
+      <w:start w:val="1"/>
+      <w:numFmt w:val="lowerRoman"/>
+      <w:lvlText w:val="%9."/>
+      <w:lvlJc w:val="right"/>
+      <w:pPr>
+        <w:ind w:left="6120" w:hanging="180"/>
+      </w:pPr>
+    </w:lvl>
+  </w:abstractNum>
+  <w:abstractNum w:abstractNumId="11" w15:restartNumberingAfterBreak="0">
+    <w:nsid w:val="42544AEE"/>
+    <w:multiLevelType w:val="hybridMultilevel"/>
+    <w:tmpl w:val="9CFE6C8A"/>
+    <w:lvl w:ilvl="0" w:tplc="04090001">
+      <w:start w:val="1"/>
+      <w:numFmt w:val="bullet"/>
+      <w:lvlText w:val=""/>
+      <w:lvlJc w:val="left"/>
+      <w:pPr>
+        <w:ind w:left="720" w:hanging="360"/>
+      </w:pPr>
+      <w:rPr>
+        <w:rFonts w:ascii="Symbol" w:hAnsi="Symbol" w:hint="default"/>
+      </w:rPr>
+    </w:lvl>
+    <w:lvl w:ilvl="1" w:tplc="04090003" w:tentative="1">
+      <w:start w:val="1"/>
+      <w:numFmt w:val="bullet"/>
+      <w:lvlText w:val="o"/>
+      <w:lvlJc w:val="left"/>
+      <w:pPr>
+        <w:ind w:left="1440" w:hanging="360"/>
+      </w:pPr>
+      <w:rPr>
+        <w:rFonts w:ascii="Courier New" w:hAnsi="Courier New" w:cs="Courier New" w:hint="default"/>
+      </w:rPr>
+    </w:lvl>
+    <w:lvl w:ilvl="2" w:tplc="04090005" w:tentative="1">
+      <w:start w:val="1"/>
+      <w:numFmt w:val="bullet"/>
+      <w:lvlText w:val=""/>
+      <w:lvlJc w:val="left"/>
+      <w:pPr>
+        <w:ind w:left="2160" w:hanging="360"/>
+      </w:pPr>
+      <w:rPr>
+        <w:rFonts w:ascii="Wingdings" w:hAnsi="Wingdings" w:hint="default"/>
+      </w:rPr>
+    </w:lvl>
+    <w:lvl w:ilvl="3" w:tplc="04090001" w:tentative="1">
+      <w:start w:val="1"/>
+      <w:numFmt w:val="bullet"/>
+      <w:lvlText w:val=""/>
+      <w:lvlJc w:val="left"/>
+      <w:pPr>
+        <w:ind w:left="2880" w:hanging="360"/>
+      </w:pPr>
+      <w:rPr>
+        <w:rFonts w:ascii="Symbol" w:hAnsi="Symbol" w:hint="default"/>
+      </w:rPr>
+    </w:lvl>
+    <w:lvl w:ilvl="4" w:tplc="04090003" w:tentative="1">
+      <w:start w:val="1"/>
+      <w:numFmt w:val="bullet"/>
+      <w:lvlText w:val="o"/>
+      <w:lvlJc w:val="left"/>
+      <w:pPr>
+        <w:ind w:left="3600" w:hanging="360"/>
+      </w:pPr>
+      <w:rPr>
+        <w:rFonts w:ascii="Courier New" w:hAnsi="Courier New" w:cs="Courier New" w:hint="default"/>
+      </w:rPr>
+    </w:lvl>
+    <w:lvl w:ilvl="5" w:tplc="04090005" w:tentative="1">
+      <w:start w:val="1"/>
+      <w:numFmt w:val="bullet"/>
+      <w:lvlText w:val=""/>
+      <w:lvlJc w:val="left"/>
+      <w:pPr>
+        <w:ind w:left="4320" w:hanging="360"/>
+      </w:pPr>
+      <w:rPr>
+        <w:rFonts w:ascii="Wingdings" w:hAnsi="Wingdings" w:hint="default"/>
+      </w:rPr>
+    </w:lvl>
+    <w:lvl w:ilvl="6" w:tplc="04090001" w:tentative="1">
+      <w:start w:val="1"/>
+      <w:numFmt w:val="bullet"/>
+      <w:lvlText w:val=""/>
+      <w:lvlJc w:val="left"/>
+      <w:pPr>
+        <w:ind w:left="5040" w:hanging="360"/>
+      </w:pPr>
+      <w:rPr>
+        <w:rFonts w:ascii="Symbol" w:hAnsi="Symbol" w:hint="default"/>
+      </w:rPr>
+    </w:lvl>
+    <w:lvl w:ilvl="7" w:tplc="04090003" w:tentative="1">
+      <w:start w:val="1"/>
+      <w:numFmt w:val="bullet"/>
+      <w:lvlText w:val="o"/>
+      <w:lvlJc w:val="left"/>
+      <w:pPr>
+        <w:ind w:left="5760" w:hanging="360"/>
+      </w:pPr>
+      <w:rPr>
+        <w:rFonts w:ascii="Courier New" w:hAnsi="Courier New" w:cs="Courier New" w:hint="default"/>
+      </w:rPr>
+    </w:lvl>
+    <w:lvl w:ilvl="8" w:tplc="04090005" w:tentative="1">
+      <w:start w:val="1"/>
+      <w:numFmt w:val="bullet"/>
+      <w:lvlText w:val=""/>
+      <w:lvlJc w:val="left"/>
+      <w:pPr>
+        <w:ind w:left="6480" w:hanging="360"/>
+      </w:pPr>
+      <w:rPr>
+        <w:rFonts w:ascii="Wingdings" w:hAnsi="Wingdings" w:hint="default"/>
+      </w:rPr>
+    </w:lvl>
+  </w:abstractNum>
+  <w:abstractNum w:abstractNumId="12" w15:restartNumberingAfterBreak="0">
     <w:nsid w:val="4602095C"/>
     <w:multiLevelType w:val="hybridMultilevel"/>
     <w:tmpl w:val="B8287280"/>
@@ -8172,7 +10232,7 @@
       </w:pPr>
     </w:lvl>
   </w:abstractNum>
-  <w:abstractNum w:abstractNumId="6" w15:restartNumberingAfterBreak="0">
+  <w:abstractNum w:abstractNumId="13" w15:restartNumberingAfterBreak="0">
     <w:nsid w:val="472F06BF"/>
     <w:multiLevelType w:val="hybridMultilevel"/>
     <w:tmpl w:val="CF28C744"/>
@@ -8261,7 +10321,7 @@
       </w:pPr>
     </w:lvl>
   </w:abstractNum>
-  <w:abstractNum w:abstractNumId="7" w15:restartNumberingAfterBreak="0">
+  <w:abstractNum w:abstractNumId="14" w15:restartNumberingAfterBreak="0">
     <w:nsid w:val="55B36EFD"/>
     <w:multiLevelType w:val="hybridMultilevel"/>
     <w:tmpl w:val="459E1426"/>
@@ -8350,7 +10410,7 @@
       </w:pPr>
     </w:lvl>
   </w:abstractNum>
-  <w:abstractNum w:abstractNumId="8" w15:restartNumberingAfterBreak="0">
+  <w:abstractNum w:abstractNumId="15" w15:restartNumberingAfterBreak="0">
     <w:nsid w:val="55D76459"/>
     <w:multiLevelType w:val="multilevel"/>
     <w:tmpl w:val="FDD45112"/>
@@ -8463,7 +10523,120 @@
       </w:rPr>
     </w:lvl>
   </w:abstractNum>
-  <w:abstractNum w:abstractNumId="9" w15:restartNumberingAfterBreak="0">
+  <w:abstractNum w:abstractNumId="16" w15:restartNumberingAfterBreak="0">
+    <w:nsid w:val="571E512E"/>
+    <w:multiLevelType w:val="multilevel"/>
+    <w:tmpl w:val="21C8761C"/>
+    <w:lvl w:ilvl="0">
+      <w:start w:val="1"/>
+      <w:numFmt w:val="decimal"/>
+      <w:lvlText w:val="%1."/>
+      <w:lvlJc w:val="left"/>
+      <w:pPr>
+        <w:ind w:left="360" w:hanging="360"/>
+      </w:pPr>
+      <w:rPr>
+        <w:rFonts w:hint="default"/>
+      </w:rPr>
+    </w:lvl>
+    <w:lvl w:ilvl="1">
+      <w:start w:val="1"/>
+      <w:numFmt w:val="decimal"/>
+      <w:lvlText w:val="%1.%2)"/>
+      <w:lvlJc w:val="left"/>
+      <w:pPr>
+        <w:ind w:left="360" w:hanging="360"/>
+      </w:pPr>
+      <w:rPr>
+        <w:rFonts w:hint="default"/>
+      </w:rPr>
+    </w:lvl>
+    <w:lvl w:ilvl="2">
+      <w:start w:val="1"/>
+      <w:numFmt w:val="decimal"/>
+      <w:lvlText w:val="%1.%2)%3."/>
+      <w:lvlJc w:val="left"/>
+      <w:pPr>
+        <w:ind w:left="720" w:hanging="720"/>
+      </w:pPr>
+      <w:rPr>
+        <w:rFonts w:hint="default"/>
+      </w:rPr>
+    </w:lvl>
+    <w:lvl w:ilvl="3">
+      <w:start w:val="1"/>
+      <w:numFmt w:val="decimal"/>
+      <w:lvlText w:val="%1.%2)%3.%4."/>
+      <w:lvlJc w:val="left"/>
+      <w:pPr>
+        <w:ind w:left="720" w:hanging="720"/>
+      </w:pPr>
+      <w:rPr>
+        <w:rFonts w:hint="default"/>
+      </w:rPr>
+    </w:lvl>
+    <w:lvl w:ilvl="4">
+      <w:start w:val="1"/>
+      <w:numFmt w:val="decimal"/>
+      <w:lvlText w:val="%1.%2)%3.%4.%5."/>
+      <w:lvlJc w:val="left"/>
+      <w:pPr>
+        <w:ind w:left="1080" w:hanging="1080"/>
+      </w:pPr>
+      <w:rPr>
+        <w:rFonts w:hint="default"/>
+      </w:rPr>
+    </w:lvl>
+    <w:lvl w:ilvl="5">
+      <w:start w:val="1"/>
+      <w:numFmt w:val="decimal"/>
+      <w:lvlText w:val="%1.%2)%3.%4.%5.%6."/>
+      <w:lvlJc w:val="left"/>
+      <w:pPr>
+        <w:ind w:left="1080" w:hanging="1080"/>
+      </w:pPr>
+      <w:rPr>
+        <w:rFonts w:hint="default"/>
+      </w:rPr>
+    </w:lvl>
+    <w:lvl w:ilvl="6">
+      <w:start w:val="1"/>
+      <w:numFmt w:val="decimal"/>
+      <w:lvlText w:val="%1.%2)%3.%4.%5.%6.%7."/>
+      <w:lvlJc w:val="left"/>
+      <w:pPr>
+        <w:ind w:left="1440" w:hanging="1440"/>
+      </w:pPr>
+      <w:rPr>
+        <w:rFonts w:hint="default"/>
+      </w:rPr>
+    </w:lvl>
+    <w:lvl w:ilvl="7">
+      <w:start w:val="1"/>
+      <w:numFmt w:val="decimal"/>
+      <w:lvlText w:val="%1.%2)%3.%4.%5.%6.%7.%8."/>
+      <w:lvlJc w:val="left"/>
+      <w:pPr>
+        <w:ind w:left="1440" w:hanging="1440"/>
+      </w:pPr>
+      <w:rPr>
+        <w:rFonts w:hint="default"/>
+      </w:rPr>
+    </w:lvl>
+    <w:lvl w:ilvl="8">
+      <w:start w:val="1"/>
+      <w:numFmt w:val="decimal"/>
+      <w:lvlText w:val="%1.%2)%3.%4.%5.%6.%7.%8.%9."/>
+      <w:lvlJc w:val="left"/>
+      <w:pPr>
+        <w:ind w:left="1800" w:hanging="1800"/>
+      </w:pPr>
+      <w:rPr>
+        <w:rFonts w:hint="default"/>
+      </w:rPr>
+    </w:lvl>
+  </w:abstractNum>
+  <w:abstractNum w:abstractNumId="17" w15:restartNumberingAfterBreak="0">
     <w:nsid w:val="5CBE375B"/>
     <w:multiLevelType w:val="hybridMultilevel"/>
     <w:tmpl w:val="00228236"/>
@@ -8552,7 +10725,7 @@
       </w:pPr>
     </w:lvl>
   </w:abstractNum>
-  <w:abstractNum w:abstractNumId="10" w15:restartNumberingAfterBreak="0">
+  <w:abstractNum w:abstractNumId="18" w15:restartNumberingAfterBreak="0">
     <w:nsid w:val="5FFD43E1"/>
     <w:multiLevelType w:val="hybridMultilevel"/>
     <w:tmpl w:val="D56AD712"/>
@@ -8641,7 +10814,7 @@
       </w:pPr>
     </w:lvl>
   </w:abstractNum>
-  <w:abstractNum w:abstractNumId="11" w15:restartNumberingAfterBreak="0">
+  <w:abstractNum w:abstractNumId="19" w15:restartNumberingAfterBreak="0">
     <w:nsid w:val="73026AC9"/>
     <w:multiLevelType w:val="hybridMultilevel"/>
     <w:tmpl w:val="D428B79C"/>
@@ -8730,7 +10903,7 @@
       </w:pPr>
     </w:lvl>
   </w:abstractNum>
-  <w:abstractNum w:abstractNumId="12" w15:restartNumberingAfterBreak="0">
+  <w:abstractNum w:abstractNumId="20" w15:restartNumberingAfterBreak="0">
     <w:nsid w:val="78EC391A"/>
     <w:multiLevelType w:val="hybridMultilevel"/>
     <w:tmpl w:val="0E620244"/>
@@ -8819,7 +10992,7 @@
       </w:pPr>
     </w:lvl>
   </w:abstractNum>
-  <w:abstractNum w:abstractNumId="13" w15:restartNumberingAfterBreak="0">
+  <w:abstractNum w:abstractNumId="21" w15:restartNumberingAfterBreak="0">
     <w:nsid w:val="7EBB32DC"/>
     <w:multiLevelType w:val="hybridMultilevel"/>
     <w:tmpl w:val="B3D8E664"/>
@@ -8909,46 +11082,70 @@
     </w:lvl>
   </w:abstractNum>
   <w:num w:numId="1">
+    <w:abstractNumId w:val="8"/>
+  </w:num>
+  <w:num w:numId="2">
+    <w:abstractNumId w:val="2"/>
+  </w:num>
+  <w:num w:numId="3">
+    <w:abstractNumId w:val="18"/>
+  </w:num>
+  <w:num w:numId="4">
+    <w:abstractNumId w:val="14"/>
+  </w:num>
+  <w:num w:numId="5">
+    <w:abstractNumId w:val="6"/>
+  </w:num>
+  <w:num w:numId="6">
+    <w:abstractNumId w:val="7"/>
+  </w:num>
+  <w:num w:numId="7">
+    <w:abstractNumId w:val="12"/>
+  </w:num>
+  <w:num w:numId="8">
+    <w:abstractNumId w:val="17"/>
+  </w:num>
+  <w:num w:numId="9">
+    <w:abstractNumId w:val="21"/>
+  </w:num>
+  <w:num w:numId="10">
+    <w:abstractNumId w:val="13"/>
+  </w:num>
+  <w:num w:numId="11">
+    <w:abstractNumId w:val="15"/>
+  </w:num>
+  <w:num w:numId="12">
+    <w:abstractNumId w:val="20"/>
+  </w:num>
+  <w:num w:numId="13">
+    <w:abstractNumId w:val="19"/>
+  </w:num>
+  <w:num w:numId="14">
+    <w:abstractNumId w:val="3"/>
+  </w:num>
+  <w:num w:numId="15">
+    <w:abstractNumId w:val="10"/>
+  </w:num>
+  <w:num w:numId="16">
     <w:abstractNumId w:val="4"/>
   </w:num>
-  <w:num w:numId="2">
+  <w:num w:numId="17">
+    <w:abstractNumId w:val="1"/>
+  </w:num>
+  <w:num w:numId="18">
+    <w:abstractNumId w:val="9"/>
+  </w:num>
+  <w:num w:numId="19">
+    <w:abstractNumId w:val="16"/>
+  </w:num>
+  <w:num w:numId="20">
     <w:abstractNumId w:val="0"/>
   </w:num>
-  <w:num w:numId="3">
-    <w:abstractNumId w:val="10"/>
-  </w:num>
-  <w:num w:numId="4">
-    <w:abstractNumId w:val="7"/>
-  </w:num>
-  <w:num w:numId="5">
-    <w:abstractNumId w:val="2"/>
-  </w:num>
-  <w:num w:numId="6">
-    <w:abstractNumId w:val="3"/>
-  </w:num>
-  <w:num w:numId="7">
+  <w:num w:numId="21">
     <w:abstractNumId w:val="5"/>
   </w:num>
-  <w:num w:numId="8">
-    <w:abstractNumId w:val="9"/>
-  </w:num>
-  <w:num w:numId="9">
-    <w:abstractNumId w:val="13"/>
-  </w:num>
-  <w:num w:numId="10">
-    <w:abstractNumId w:val="6"/>
-  </w:num>
-  <w:num w:numId="11">
-    <w:abstractNumId w:val="8"/>
-  </w:num>
-  <w:num w:numId="12">
-    <w:abstractNumId w:val="12"/>
-  </w:num>
-  <w:num w:numId="13">
+  <w:num w:numId="22">
     <w:abstractNumId w:val="11"/>
-  </w:num>
-  <w:num w:numId="14">
-    <w:abstractNumId w:val="1"/>
   </w:num>
 </w:numbering>
 </file>
@@ -9395,6 +11592,28 @@
       <w:szCs w:val="26"/>
     </w:rPr>
   </w:style>
+  <w:style w:type="paragraph" w:styleId="Heading3">
+    <w:name w:val="heading 3"/>
+    <w:basedOn w:val="Normal"/>
+    <w:next w:val="Normal"/>
+    <w:link w:val="Heading3Char"/>
+    <w:uiPriority w:val="9"/>
+    <w:unhideWhenUsed/>
+    <w:qFormat/>
+    <w:rsid w:val="002554C7"/>
+    <w:pPr>
+      <w:keepNext/>
+      <w:keepLines/>
+      <w:spacing w:before="40" w:after="0"/>
+      <w:outlineLvl w:val="2"/>
+    </w:pPr>
+    <w:rPr>
+      <w:rFonts w:asciiTheme="majorHAnsi" w:eastAsiaTheme="majorEastAsia" w:hAnsiTheme="majorHAnsi" w:cstheme="majorBidi"/>
+      <w:color w:val="1F3763" w:themeColor="accent1" w:themeShade="7F"/>
+      <w:sz w:val="24"/>
+      <w:szCs w:val="24"/>
+    </w:rPr>
+  </w:style>
   <w:style w:type="paragraph" w:styleId="Heading4">
     <w:name w:val="heading 4"/>
     <w:basedOn w:val="Normal"/>
@@ -9539,6 +11758,19 @@
       <w:color w:val="2F5496" w:themeColor="accent1" w:themeShade="BF"/>
       <w:sz w:val="26"/>
       <w:szCs w:val="26"/>
+    </w:rPr>
+  </w:style>
+  <w:style w:type="character" w:customStyle="1" w:styleId="Heading3Char">
+    <w:name w:val="Heading 3 Char"/>
+    <w:basedOn w:val="DefaultParagraphFont"/>
+    <w:link w:val="Heading3"/>
+    <w:uiPriority w:val="9"/>
+    <w:rsid w:val="002554C7"/>
+    <w:rPr>
+      <w:rFonts w:asciiTheme="majorHAnsi" w:eastAsiaTheme="majorEastAsia" w:hAnsiTheme="majorHAnsi" w:cstheme="majorBidi"/>
+      <w:color w:val="1F3763" w:themeColor="accent1" w:themeShade="7F"/>
+      <w:sz w:val="24"/>
+      <w:szCs w:val="24"/>
     </w:rPr>
   </w:style>
 </w:styles>

</xml_diff>